<commit_message>
Analogs and Task list finished
</commit_message>
<xml_diff>
--- a/Secretary/Documents/Analogs.docx
+++ b/Secretary/Documents/Analogs.docx
@@ -22,6 +22,8 @@
         </w:rPr>
         <w:t>Аналоги</w:t>
       </w:r>
+      <w:bookmarkStart w:id="0" w:name="_GoBack"/>
+      <w:bookmarkEnd w:id="0"/>
     </w:p>
     <w:p>
       <w:pPr>
@@ -525,6 +527,7 @@
     <w:p>
       <w:pPr>
         <w:pStyle w:val="a6"/>
+        <w:ind w:firstLine="360"/>
         <w:jc w:val="both"/>
         <w:rPr>
           <w:rFonts w:ascii="Times New Roman" w:hAnsi="Times New Roman" w:cs="Times New Roman"/>
@@ -986,6 +989,7 @@
     <w:p>
       <w:pPr>
         <w:pStyle w:val="a6"/>
+        <w:ind w:firstLine="360"/>
         <w:jc w:val="both"/>
         <w:rPr>
           <w:rFonts w:ascii="Times New Roman" w:hAnsi="Times New Roman" w:cs="Times New Roman"/>
@@ -1092,6 +1096,7 @@
     <w:p>
       <w:pPr>
         <w:pStyle w:val="a6"/>
+        <w:ind w:firstLine="360"/>
         <w:jc w:val="both"/>
         <w:rPr>
           <w:rFonts w:ascii="Times New Roman" w:hAnsi="Times New Roman" w:cs="Times New Roman"/>
@@ -1133,6 +1138,7 @@
     <w:p>
       <w:pPr>
         <w:pStyle w:val="a6"/>
+        <w:ind w:firstLine="360"/>
         <w:jc w:val="both"/>
         <w:rPr>
           <w:rFonts w:ascii="Times New Roman" w:hAnsi="Times New Roman" w:cs="Times New Roman"/>
@@ -1288,6 +1294,7 @@
     <w:p>
       <w:pPr>
         <w:pStyle w:val="a6"/>
+        <w:ind w:firstLine="360"/>
         <w:jc w:val="both"/>
         <w:rPr>
           <w:rFonts w:ascii="Times New Roman" w:hAnsi="Times New Roman" w:cs="Times New Roman"/>
@@ -1425,6 +1432,47 @@
     <w:p>
       <w:pPr>
         <w:pStyle w:val="a6"/>
+        <w:ind w:firstLine="360"/>
+        <w:jc w:val="both"/>
+        <w:rPr>
+          <w:rFonts w:ascii="Times New Roman" w:hAnsi="Times New Roman" w:cs="Times New Roman"/>
+          <w:sz w:val="28"/>
+          <w:szCs w:val="28"/>
+          <w:lang w:val="ru-RU"/>
+        </w:rPr>
+      </w:pPr>
+      <w:r>
+        <w:rPr>
+          <w:rFonts w:ascii="Times New Roman" w:hAnsi="Times New Roman" w:cs="Times New Roman"/>
+          <w:sz w:val="28"/>
+          <w:szCs w:val="28"/>
+          <w:lang w:val="ru-RU"/>
+        </w:rPr>
+        <w:t xml:space="preserve">Также </w:t>
+      </w:r>
+      <w:r>
+        <w:rPr>
+          <w:rFonts w:ascii="Times New Roman" w:hAnsi="Times New Roman" w:cs="Times New Roman"/>
+          <w:sz w:val="28"/>
+          <w:szCs w:val="28"/>
+          <w:lang w:val="ru-RU"/>
+        </w:rPr>
+        <w:t xml:space="preserve">к преимуществам данного СЭД можно причислить </w:t>
+      </w:r>
+      <w:r>
+        <w:rPr>
+          <w:rFonts w:ascii="Times New Roman" w:hAnsi="Times New Roman" w:cs="Times New Roman"/>
+          <w:sz w:val="28"/>
+          <w:szCs w:val="28"/>
+          <w:lang w:val="ru-RU"/>
+        </w:rPr>
+        <w:t>наличие документации на русском языке, так как это ускоряет обучение сотрудников организации и ускоряет внедрение системы.</w:t>
+      </w:r>
+    </w:p>
+    <w:p>
+      <w:pPr>
+        <w:pStyle w:val="a6"/>
+        <w:ind w:firstLine="360"/>
         <w:jc w:val="both"/>
         <w:rPr>
           <w:rFonts w:ascii="Times New Roman" w:hAnsi="Times New Roman" w:cs="Times New Roman"/>
@@ -1612,7 +1660,89 @@
           <w:shd w:val="clear" w:color="auto" w:fill="FFFFFF"/>
           <w:lang w:val="ru-RU"/>
         </w:rPr>
-        <w:t>Низкая гибкость системы. Код данного продукта является закрытым - следовательно все обновления выпускает только фирма разработчик. Если в продукте выявляются изъяны или ошибки, то исправной версии придется ожидать со следующим обновлением системы.</w:t>
+        <w:t xml:space="preserve">Низкая гибкость системы. Код данного продукта является закрытым - следовательно все обновления выпускает только фирма разработчик. Если в </w:t>
+      </w:r>
+      <w:r>
+        <w:rPr>
+          <w:rFonts w:ascii="Times New Roman" w:hAnsi="Times New Roman" w:cs="Times New Roman"/>
+          <w:bCs/>
+          <w:sz w:val="28"/>
+          <w:szCs w:val="28"/>
+          <w:shd w:val="clear" w:color="auto" w:fill="FFFFFF"/>
+          <w:lang w:val="ru-RU"/>
+        </w:rPr>
+        <w:lastRenderedPageBreak/>
+        <w:t>продукте выявляются изъяны или ошибки, то исправной версии придется ожидать со следующим обновлением системы.</w:t>
+      </w:r>
+    </w:p>
+    <w:p>
+      <w:pPr>
+        <w:pStyle w:val="a6"/>
+        <w:ind w:firstLine="360"/>
+        <w:jc w:val="both"/>
+        <w:rPr>
+          <w:rFonts w:ascii="Times New Roman" w:hAnsi="Times New Roman" w:cs="Times New Roman"/>
+          <w:sz w:val="28"/>
+          <w:szCs w:val="28"/>
+          <w:shd w:val="clear" w:color="auto" w:fill="FFFFFF"/>
+          <w:lang w:val="ru-RU"/>
+        </w:rPr>
+      </w:pPr>
+      <w:r>
+        <w:rPr>
+          <w:rFonts w:ascii="Times New Roman" w:hAnsi="Times New Roman" w:cs="Times New Roman"/>
+          <w:bCs/>
+          <w:sz w:val="28"/>
+          <w:szCs w:val="28"/>
+          <w:shd w:val="clear" w:color="auto" w:fill="FFFFFF"/>
+          <w:lang w:val="ru-RU"/>
+        </w:rPr>
+        <w:t>Программный продукт «1С: Документооборот 8», разработанный на</w:t>
+      </w:r>
+      <w:r>
+        <w:rPr>
+          <w:rFonts w:ascii="Times New Roman" w:hAnsi="Times New Roman" w:cs="Times New Roman"/>
+          <w:bCs/>
+          <w:sz w:val="28"/>
+          <w:szCs w:val="28"/>
+          <w:shd w:val="clear" w:color="auto" w:fill="FFFFFF"/>
+        </w:rPr>
+        <w:t> </w:t>
+      </w:r>
+      <w:r>
+        <w:rPr>
+          <w:rFonts w:ascii="Times New Roman" w:hAnsi="Times New Roman" w:cs="Times New Roman"/>
+          <w:bCs/>
+          <w:sz w:val="28"/>
+          <w:szCs w:val="28"/>
+          <w:shd w:val="clear" w:color="auto" w:fill="FFFFFF"/>
+          <w:lang w:val="ru-RU"/>
+        </w:rPr>
+        <w:t>новой технологической платформе «1</w:t>
+      </w:r>
+      <w:proofErr w:type="gramStart"/>
+      <w:r>
+        <w:rPr>
+          <w:rFonts w:ascii="Times New Roman" w:hAnsi="Times New Roman" w:cs="Times New Roman"/>
+          <w:bCs/>
+          <w:sz w:val="28"/>
+          <w:szCs w:val="28"/>
+          <w:shd w:val="clear" w:color="auto" w:fill="FFFFFF"/>
+          <w:lang w:val="ru-RU"/>
+        </w:rPr>
+        <w:t>С:Предприятие</w:t>
+      </w:r>
+      <w:proofErr w:type="gramEnd"/>
+      <w:r>
+        <w:rPr>
+          <w:rFonts w:ascii="Times New Roman" w:hAnsi="Times New Roman" w:cs="Times New Roman"/>
+          <w:bCs/>
+          <w:sz w:val="28"/>
+          <w:szCs w:val="28"/>
+          <w:shd w:val="clear" w:color="auto" w:fill="FFFFFF"/>
+          <w:lang w:val="ru-RU"/>
+        </w:rPr>
+        <w:t xml:space="preserve"> 8.3», является преемником популярного продукта «1С:Архив 3», который предназначен для автоматизации документооборота. [http://www.misoft.by/1cdoc/]</w:t>
       </w:r>
     </w:p>
     <w:p>
@@ -1622,19 +1752,81 @@
         <w:jc w:val="both"/>
         <w:rPr>
           <w:rFonts w:ascii="Times New Roman" w:hAnsi="Times New Roman" w:cs="Times New Roman"/>
+          <w:sz w:val="28"/>
+          <w:szCs w:val="28"/>
+          <w:shd w:val="clear" w:color="auto" w:fill="FFFFFF"/>
+          <w:lang w:val="ru-RU"/>
+        </w:rPr>
+      </w:pPr>
+      <w:r>
+        <w:rPr>
+          <w:rFonts w:ascii="Times New Roman" w:hAnsi="Times New Roman" w:cs="Times New Roman"/>
+          <w:sz w:val="28"/>
+          <w:szCs w:val="28"/>
+          <w:shd w:val="clear" w:color="auto" w:fill="FFFFFF"/>
+          <w:lang w:val="ru-RU"/>
+        </w:rPr>
+        <w:t xml:space="preserve">С помощью данной системы производится автоматизация документооборота на предприятии, происходит упорядочивание взаимодействий и работы сотрудников, а также устанавливается контроль рабочего времени для установления, регистрации, управления документами. </w:t>
+      </w:r>
+    </w:p>
+    <w:p>
+      <w:pPr>
+        <w:pStyle w:val="a6"/>
+        <w:ind w:firstLine="720"/>
+        <w:jc w:val="both"/>
+        <w:rPr>
+          <w:rFonts w:ascii="Times New Roman" w:hAnsi="Times New Roman" w:cs="Times New Roman"/>
+          <w:sz w:val="28"/>
+          <w:szCs w:val="28"/>
+          <w:shd w:val="clear" w:color="auto" w:fill="FFFFFF"/>
+          <w:lang w:val="ru-RU"/>
+        </w:rPr>
+      </w:pPr>
+      <w:r>
+        <w:rPr>
+          <w:rFonts w:ascii="Times New Roman" w:hAnsi="Times New Roman" w:cs="Times New Roman"/>
+          <w:sz w:val="28"/>
+          <w:szCs w:val="28"/>
+          <w:shd w:val="clear" w:color="auto" w:fill="FFFFFF"/>
+          <w:lang w:val="ru-RU"/>
+        </w:rPr>
+        <w:t>Управление документами и отчетность по ним производится в соответствии с действующими нормативными документами.</w:t>
+      </w:r>
+    </w:p>
+    <w:p>
+      <w:pPr>
+        <w:pStyle w:val="a6"/>
+        <w:ind w:firstLine="720"/>
+        <w:jc w:val="both"/>
+        <w:rPr>
+          <w:rFonts w:ascii="Times New Roman" w:hAnsi="Times New Roman" w:cs="Times New Roman"/>
           <w:bCs/>
           <w:sz w:val="28"/>
           <w:szCs w:val="28"/>
           <w:shd w:val="clear" w:color="auto" w:fill="FFFFFF"/>
-          <w:lang w:val="ru-RU"/>
-        </w:rPr>
-      </w:pPr>
-    </w:p>
-    <w:p>
-      <w:pPr>
-        <w:pStyle w:val="a6"/>
-        <w:ind w:firstLine="720"/>
-        <w:jc w:val="both"/>
+        </w:rPr>
+      </w:pPr>
+      <w:r>
+        <w:rPr>
+          <w:rFonts w:ascii="Times New Roman" w:hAnsi="Times New Roman" w:cs="Times New Roman"/>
+          <w:sz w:val="28"/>
+          <w:szCs w:val="28"/>
+          <w:shd w:val="clear" w:color="auto" w:fill="FFFFFF"/>
+          <w:lang w:val="ru-RU"/>
+        </w:rPr>
+        <w:t>Возможности</w:t>
+      </w:r>
+      <w:r>
+        <w:rPr>
+          <w:rFonts w:ascii="Times New Roman" w:hAnsi="Times New Roman" w:cs="Times New Roman"/>
+          <w:sz w:val="28"/>
+          <w:szCs w:val="28"/>
+          <w:shd w:val="clear" w:color="auto" w:fill="FFFFFF"/>
+          <w:lang w:val="ru-RU"/>
+        </w:rPr>
+        <w:t xml:space="preserve"> </w:t>
+      </w:r>
+      <w:r>
         <w:rPr>
           <w:rFonts w:ascii="Times New Roman" w:hAnsi="Times New Roman" w:cs="Times New Roman"/>
           <w:bCs/>
@@ -1643,228 +1835,7 @@
           <w:shd w:val="clear" w:color="auto" w:fill="FFFFFF"/>
           <w:lang w:val="ru-RU"/>
         </w:rPr>
-      </w:pPr>
-    </w:p>
-    <w:p>
-      <w:pPr>
-        <w:pStyle w:val="a6"/>
-        <w:ind w:firstLine="720"/>
-        <w:jc w:val="both"/>
-        <w:rPr>
-          <w:rFonts w:ascii="Times New Roman" w:hAnsi="Times New Roman" w:cs="Times New Roman"/>
-          <w:bCs/>
-          <w:sz w:val="28"/>
-          <w:szCs w:val="28"/>
-          <w:shd w:val="clear" w:color="auto" w:fill="FFFFFF"/>
-          <w:lang w:val="ru-RU"/>
-        </w:rPr>
-      </w:pPr>
-    </w:p>
-    <w:p>
-      <w:pPr>
-        <w:pStyle w:val="a6"/>
-        <w:ind w:firstLine="720"/>
-        <w:jc w:val="both"/>
-        <w:rPr>
-          <w:rFonts w:ascii="Times New Roman" w:hAnsi="Times New Roman" w:cs="Times New Roman"/>
-          <w:sz w:val="28"/>
-          <w:szCs w:val="28"/>
-          <w:shd w:val="clear" w:color="auto" w:fill="FFFFFF"/>
-          <w:lang w:val="ru-RU"/>
-        </w:rPr>
-      </w:pPr>
-      <w:r>
-        <w:rPr>
-          <w:rFonts w:ascii="Times New Roman" w:hAnsi="Times New Roman" w:cs="Times New Roman"/>
-          <w:bCs/>
-          <w:sz w:val="28"/>
-          <w:szCs w:val="28"/>
-          <w:shd w:val="clear" w:color="auto" w:fill="FFFFFF"/>
-          <w:lang w:val="ru-RU"/>
-        </w:rPr>
-        <w:t>Программный продукт «1С: Документооборот 8», разработанный на</w:t>
-      </w:r>
-      <w:r>
-        <w:rPr>
-          <w:rFonts w:ascii="Times New Roman" w:hAnsi="Times New Roman" w:cs="Times New Roman"/>
-          <w:bCs/>
-          <w:sz w:val="28"/>
-          <w:szCs w:val="28"/>
-          <w:shd w:val="clear" w:color="auto" w:fill="FFFFFF"/>
-        </w:rPr>
-        <w:t> </w:t>
-      </w:r>
-      <w:r>
-        <w:rPr>
-          <w:rFonts w:ascii="Times New Roman" w:hAnsi="Times New Roman" w:cs="Times New Roman"/>
-          <w:bCs/>
-          <w:sz w:val="28"/>
-          <w:szCs w:val="28"/>
-          <w:shd w:val="clear" w:color="auto" w:fill="FFFFFF"/>
-          <w:lang w:val="ru-RU"/>
-        </w:rPr>
-        <w:t>новой технологической платформе «1</w:t>
-      </w:r>
-      <w:proofErr w:type="gramStart"/>
-      <w:r>
-        <w:rPr>
-          <w:rFonts w:ascii="Times New Roman" w:hAnsi="Times New Roman" w:cs="Times New Roman"/>
-          <w:bCs/>
-          <w:sz w:val="28"/>
-          <w:szCs w:val="28"/>
-          <w:shd w:val="clear" w:color="auto" w:fill="FFFFFF"/>
-          <w:lang w:val="ru-RU"/>
-        </w:rPr>
-        <w:t>С:Предприятие</w:t>
-      </w:r>
-      <w:proofErr w:type="gramEnd"/>
-      <w:r>
-        <w:rPr>
-          <w:rFonts w:ascii="Times New Roman" w:hAnsi="Times New Roman" w:cs="Times New Roman"/>
-          <w:bCs/>
-          <w:sz w:val="28"/>
-          <w:szCs w:val="28"/>
-          <w:shd w:val="clear" w:color="auto" w:fill="FFFFFF"/>
-          <w:lang w:val="ru-RU"/>
-        </w:rPr>
-        <w:t xml:space="preserve"> 8.3», является преемником популярного продукта «1С:Архив 3», который предназначен для автоматизации документооборота.</w:t>
-      </w:r>
-      <w:r>
-        <w:rPr>
-          <w:rFonts w:ascii="Times New Roman" w:hAnsi="Times New Roman" w:cs="Times New Roman"/>
-          <w:bCs/>
-          <w:sz w:val="28"/>
-          <w:szCs w:val="28"/>
-          <w:shd w:val="clear" w:color="auto" w:fill="FFFFFF"/>
-          <w:lang w:val="ru-RU"/>
-        </w:rPr>
-        <w:t xml:space="preserve"> </w:t>
-      </w:r>
-      <w:r>
-        <w:rPr>
-          <w:rFonts w:ascii="Times New Roman" w:hAnsi="Times New Roman" w:cs="Times New Roman"/>
-          <w:bCs/>
-          <w:sz w:val="28"/>
-          <w:szCs w:val="28"/>
-          <w:shd w:val="clear" w:color="auto" w:fill="FFFFFF"/>
-          <w:lang w:val="ru-RU"/>
-        </w:rPr>
-        <w:t>[http://www.misoft.by/1cdoc/]</w:t>
-      </w:r>
-    </w:p>
-    <w:p>
-      <w:pPr>
-        <w:pStyle w:val="a6"/>
-        <w:ind w:firstLine="720"/>
-        <w:jc w:val="both"/>
-        <w:rPr>
-          <w:rFonts w:ascii="Times New Roman" w:hAnsi="Times New Roman" w:cs="Times New Roman"/>
-          <w:sz w:val="28"/>
-          <w:szCs w:val="28"/>
-          <w:shd w:val="clear" w:color="auto" w:fill="FFFFFF"/>
-          <w:lang w:val="ru-RU"/>
-        </w:rPr>
-      </w:pPr>
-      <w:r>
-        <w:rPr>
-          <w:rFonts w:ascii="Times New Roman" w:hAnsi="Times New Roman" w:cs="Times New Roman"/>
-          <w:sz w:val="28"/>
-          <w:szCs w:val="28"/>
-          <w:shd w:val="clear" w:color="auto" w:fill="FFFFFF"/>
-          <w:lang w:val="ru-RU"/>
-        </w:rPr>
-        <w:t xml:space="preserve">С помощью данной системы производится автоматизация документооборота на предприятии, происходит упорядочивание взаимодействий и работы сотрудников, а также устанавливается контроль рабочего времени для установления, регистрации, управления документами. </w:t>
-      </w:r>
-    </w:p>
-    <w:p>
-      <w:pPr>
-        <w:pStyle w:val="a6"/>
-        <w:ind w:firstLine="720"/>
-        <w:jc w:val="both"/>
-        <w:rPr>
-          <w:rFonts w:ascii="Times New Roman" w:hAnsi="Times New Roman" w:cs="Times New Roman"/>
-          <w:sz w:val="28"/>
-          <w:szCs w:val="28"/>
-          <w:shd w:val="clear" w:color="auto" w:fill="FFFFFF"/>
-          <w:lang w:val="ru-RU"/>
-        </w:rPr>
-      </w:pPr>
-      <w:r>
-        <w:rPr>
-          <w:rFonts w:ascii="Times New Roman" w:hAnsi="Times New Roman" w:cs="Times New Roman"/>
-          <w:sz w:val="28"/>
-          <w:szCs w:val="28"/>
-          <w:shd w:val="clear" w:color="auto" w:fill="FFFFFF"/>
-          <w:lang w:val="ru-RU"/>
-        </w:rPr>
-        <w:t>Управление документами и отчетность по ним производится в соответствии с действующими нормативными документами.</w:t>
-      </w:r>
-    </w:p>
-    <w:p>
-      <w:pPr>
-        <w:pStyle w:val="a6"/>
-        <w:ind w:firstLine="720"/>
-        <w:jc w:val="both"/>
-        <w:rPr>
-          <w:rFonts w:ascii="Times New Roman" w:hAnsi="Times New Roman" w:cs="Times New Roman"/>
-          <w:bCs/>
-          <w:sz w:val="28"/>
-          <w:szCs w:val="28"/>
-          <w:shd w:val="clear" w:color="auto" w:fill="FFFFFF"/>
-        </w:rPr>
-      </w:pPr>
-      <w:r>
-        <w:rPr>
-          <w:rFonts w:ascii="Times New Roman" w:hAnsi="Times New Roman" w:cs="Times New Roman"/>
-          <w:sz w:val="28"/>
-          <w:szCs w:val="28"/>
-          <w:shd w:val="clear" w:color="auto" w:fill="FFFFFF"/>
-          <w:lang w:val="ru-RU"/>
-        </w:rPr>
-        <w:t>Возможности</w:t>
-      </w:r>
-      <w:r>
-        <w:rPr>
-          <w:rFonts w:ascii="Times New Roman" w:hAnsi="Times New Roman" w:cs="Times New Roman"/>
-          <w:sz w:val="28"/>
-          <w:szCs w:val="28"/>
-          <w:shd w:val="clear" w:color="auto" w:fill="FFFFFF"/>
-          <w:lang w:val="ru-RU"/>
-        </w:rPr>
-        <w:t xml:space="preserve"> </w:t>
-      </w:r>
-      <w:r>
-        <w:rPr>
-          <w:rFonts w:ascii="Times New Roman" w:hAnsi="Times New Roman" w:cs="Times New Roman"/>
-          <w:bCs/>
-          <w:sz w:val="28"/>
-          <w:szCs w:val="28"/>
-          <w:shd w:val="clear" w:color="auto" w:fill="FFFFFF"/>
-          <w:lang w:val="ru-RU"/>
-        </w:rPr>
-        <w:t>программного</w:t>
-      </w:r>
-      <w:r>
-        <w:rPr>
-          <w:rFonts w:ascii="Times New Roman" w:hAnsi="Times New Roman" w:cs="Times New Roman"/>
-          <w:bCs/>
-          <w:sz w:val="28"/>
-          <w:szCs w:val="28"/>
-          <w:shd w:val="clear" w:color="auto" w:fill="FFFFFF"/>
-          <w:lang w:val="ru-RU"/>
-        </w:rPr>
-        <w:t xml:space="preserve"> продукт</w:t>
-      </w:r>
-      <w:r>
-        <w:rPr>
-          <w:rFonts w:ascii="Times New Roman" w:hAnsi="Times New Roman" w:cs="Times New Roman"/>
-          <w:bCs/>
-          <w:sz w:val="28"/>
-          <w:szCs w:val="28"/>
-          <w:shd w:val="clear" w:color="auto" w:fill="FFFFFF"/>
-          <w:lang w:val="ru-RU"/>
-        </w:rPr>
-        <w:t>а</w:t>
+        <w:t>программного продукта</w:t>
       </w:r>
       <w:r>
         <w:rPr>
@@ -2005,18 +1976,7 @@
           <w:shd w:val="clear" w:color="auto" w:fill="FFFFFF"/>
           <w:lang w:val="ru-RU"/>
         </w:rPr>
-        <w:t xml:space="preserve"> </w:t>
-      </w:r>
-      <w:r>
-        <w:rPr>
-          <w:rFonts w:ascii="Times New Roman" w:hAnsi="Times New Roman" w:cs="Times New Roman"/>
-          <w:bCs/>
-          <w:sz w:val="28"/>
-          <w:szCs w:val="28"/>
-          <w:shd w:val="clear" w:color="auto" w:fill="FFFFFF"/>
-          <w:lang w:val="ru-RU"/>
-        </w:rPr>
-        <w:t>«1С: Документооборот 8»</w:t>
+        <w:t xml:space="preserve"> «1С: Документооборот 8»</w:t>
       </w:r>
       <w:r>
         <w:rPr>
@@ -2137,18 +2097,7 @@
           <w:shd w:val="clear" w:color="auto" w:fill="FFFFFF"/>
           <w:lang w:val="ru-RU"/>
         </w:rPr>
-        <w:t xml:space="preserve"> </w:t>
-      </w:r>
-      <w:r>
-        <w:rPr>
-          <w:rFonts w:ascii="Times New Roman" w:hAnsi="Times New Roman" w:cs="Times New Roman"/>
-          <w:bCs/>
-          <w:sz w:val="28"/>
-          <w:szCs w:val="28"/>
-          <w:shd w:val="clear" w:color="auto" w:fill="FFFFFF"/>
-          <w:lang w:val="ru-RU"/>
-        </w:rPr>
-        <w:t>и т.д.</w:t>
+        <w:t xml:space="preserve"> и т.д.</w:t>
       </w:r>
     </w:p>
     <w:p>
@@ -2175,14 +2124,207 @@
           <w:shd w:val="clear" w:color="auto" w:fill="FFFFFF"/>
           <w:lang w:val="ru-RU"/>
         </w:rPr>
-        <w:t>Невысокая стоимость</w:t>
-      </w:r>
-      <w:r>
-        <w:rPr>
-          <w:rFonts w:ascii="Times New Roman" w:hAnsi="Times New Roman" w:cs="Times New Roman"/>
-          <w:sz w:val="28"/>
-          <w:szCs w:val="28"/>
-          <w:shd w:val="clear" w:color="auto" w:fill="FFFFFF"/>
+        <w:t xml:space="preserve">Невысокая стоимость </w:t>
+      </w:r>
+      <w:r>
+        <w:rPr>
+          <w:rFonts w:ascii="Times New Roman" w:hAnsi="Times New Roman" w:cs="Times New Roman"/>
+          <w:sz w:val="28"/>
+          <w:szCs w:val="28"/>
+          <w:shd w:val="clear" w:color="auto" w:fill="FFFFFF"/>
+          <w:lang w:val="ru-RU"/>
+        </w:rPr>
+        <w:t xml:space="preserve">продукта. При уже установленной </w:t>
+      </w:r>
+      <w:r>
+        <w:rPr>
+          <w:rFonts w:ascii="Times New Roman" w:hAnsi="Times New Roman" w:cs="Times New Roman"/>
+          <w:bCs/>
+          <w:sz w:val="28"/>
+          <w:szCs w:val="28"/>
+          <w:shd w:val="clear" w:color="auto" w:fill="FFFFFF"/>
+          <w:lang w:val="ru-RU"/>
+        </w:rPr>
+        <w:t>«1</w:t>
+      </w:r>
+      <w:proofErr w:type="gramStart"/>
+      <w:r>
+        <w:rPr>
+          <w:rFonts w:ascii="Times New Roman" w:hAnsi="Times New Roman" w:cs="Times New Roman"/>
+          <w:bCs/>
+          <w:sz w:val="28"/>
+          <w:szCs w:val="28"/>
+          <w:shd w:val="clear" w:color="auto" w:fill="FFFFFF"/>
+          <w:lang w:val="ru-RU"/>
+        </w:rPr>
+        <w:t>С:Предприятие</w:t>
+      </w:r>
+      <w:proofErr w:type="gramEnd"/>
+      <w:r>
+        <w:rPr>
+          <w:rFonts w:ascii="Times New Roman" w:hAnsi="Times New Roman" w:cs="Times New Roman"/>
+          <w:bCs/>
+          <w:sz w:val="28"/>
+          <w:szCs w:val="28"/>
+          <w:shd w:val="clear" w:color="auto" w:fill="FFFFFF"/>
+          <w:lang w:val="ru-RU"/>
+        </w:rPr>
+        <w:t xml:space="preserve"> 8.3» стоимость отдельной конфигурации «1С: Документооборот 8» составляет </w:t>
+      </w:r>
+      <w:r>
+        <w:rPr>
+          <w:rFonts w:ascii="Times New Roman" w:hAnsi="Times New Roman" w:cs="Times New Roman"/>
+          <w:bCs/>
+          <w:sz w:val="28"/>
+          <w:szCs w:val="28"/>
+          <w:shd w:val="clear" w:color="auto" w:fill="FFFFFF"/>
+          <w:lang w:val="ru-RU"/>
+        </w:rPr>
+        <w:t>4900 руб. Благодаря такой невысокой стоимости данный продукт доступен предприятиям малого бизнеса или предприятиям с небольшим штатом сотрудников.</w:t>
+      </w:r>
+    </w:p>
+    <w:p>
+      <w:pPr>
+        <w:pStyle w:val="a6"/>
+        <w:ind w:left="1080"/>
+        <w:jc w:val="both"/>
+        <w:rPr>
+          <w:rFonts w:ascii="Times New Roman" w:hAnsi="Times New Roman" w:cs="Times New Roman"/>
+          <w:sz w:val="28"/>
+          <w:szCs w:val="28"/>
+          <w:shd w:val="clear" w:color="auto" w:fill="FFFFFF"/>
+          <w:lang w:val="ru-RU"/>
+        </w:rPr>
+      </w:pPr>
+    </w:p>
+    <w:p>
+      <w:pPr>
+        <w:pStyle w:val="a6"/>
+        <w:jc w:val="both"/>
+        <w:rPr>
+          <w:rFonts w:ascii="Times New Roman" w:hAnsi="Times New Roman" w:cs="Times New Roman"/>
+          <w:color w:val="474747"/>
+          <w:sz w:val="28"/>
+          <w:szCs w:val="28"/>
+          <w:shd w:val="clear" w:color="auto" w:fill="FFFFFF"/>
+          <w:lang w:val="ru-RU"/>
+        </w:rPr>
+      </w:pPr>
+    </w:p>
+    <w:p>
+      <w:pPr>
+        <w:pStyle w:val="a6"/>
+        <w:jc w:val="both"/>
+        <w:rPr>
+          <w:rFonts w:ascii="Times New Roman" w:hAnsi="Times New Roman" w:cs="Times New Roman"/>
+          <w:color w:val="474747"/>
+          <w:sz w:val="28"/>
+          <w:szCs w:val="28"/>
+          <w:shd w:val="clear" w:color="auto" w:fill="FFFFFF"/>
+          <w:lang w:val="ru-RU"/>
+        </w:rPr>
+      </w:pPr>
+    </w:p>
+    <w:p>
+      <w:pPr>
+        <w:pStyle w:val="a6"/>
+        <w:ind w:firstLine="720"/>
+        <w:jc w:val="both"/>
+        <w:rPr>
+          <w:rFonts w:ascii="Times New Roman" w:hAnsi="Times New Roman" w:cs="Times New Roman"/>
+          <w:color w:val="000000"/>
+          <w:sz w:val="28"/>
+          <w:szCs w:val="28"/>
+          <w:shd w:val="clear" w:color="auto" w:fill="F9F9F9"/>
+          <w:lang w:val="ru-RU"/>
+        </w:rPr>
+      </w:pPr>
+      <w:proofErr w:type="spellStart"/>
+      <w:r>
+        <w:rPr>
+          <w:rFonts w:ascii="Times New Roman" w:hAnsi="Times New Roman" w:cs="Times New Roman"/>
+          <w:bCs/>
+          <w:color w:val="000000"/>
+          <w:sz w:val="28"/>
+          <w:szCs w:val="28"/>
+          <w:shd w:val="clear" w:color="auto" w:fill="F9F9F9"/>
+        </w:rPr>
+        <w:t>NauDoc</w:t>
+      </w:r>
+      <w:proofErr w:type="spellEnd"/>
+      <w:r>
+        <w:rPr>
+          <w:rStyle w:val="apple-converted-space"/>
+          <w:rFonts w:ascii="Times New Roman" w:hAnsi="Times New Roman" w:cs="Times New Roman"/>
+          <w:color w:val="000000"/>
+          <w:sz w:val="28"/>
+          <w:szCs w:val="28"/>
+          <w:shd w:val="clear" w:color="auto" w:fill="F9F9F9"/>
+        </w:rPr>
+        <w:t> </w:t>
+      </w:r>
+      <w:r>
+        <w:rPr>
+          <w:rFonts w:ascii="Times New Roman" w:hAnsi="Times New Roman" w:cs="Times New Roman"/>
+          <w:color w:val="000000"/>
+          <w:sz w:val="28"/>
+          <w:szCs w:val="28"/>
+          <w:shd w:val="clear" w:color="auto" w:fill="F9F9F9"/>
+          <w:lang w:val="ru-RU"/>
+        </w:rPr>
+        <w:t xml:space="preserve">- программный продукт для автоматизации делопроизводства, документооборота и бизнес-процессов, разработанный компанией </w:t>
+      </w:r>
+      <w:r>
+        <w:rPr>
+          <w:rFonts w:ascii="Times New Roman" w:hAnsi="Times New Roman" w:cs="Times New Roman"/>
+          <w:color w:val="000000"/>
+          <w:sz w:val="28"/>
+          <w:szCs w:val="28"/>
+          <w:shd w:val="clear" w:color="auto" w:fill="F9F9F9"/>
+        </w:rPr>
+        <w:t>NAUMEN</w:t>
+      </w:r>
+      <w:r>
+        <w:rPr>
+          <w:rFonts w:ascii="Times New Roman" w:hAnsi="Times New Roman" w:cs="Times New Roman"/>
+          <w:color w:val="000000"/>
+          <w:sz w:val="28"/>
+          <w:szCs w:val="28"/>
+          <w:shd w:val="clear" w:color="auto" w:fill="F9F9F9"/>
+          <w:lang w:val="ru-RU"/>
+        </w:rPr>
+        <w:t>.</w:t>
+      </w:r>
+    </w:p>
+    <w:p>
+      <w:pPr>
+        <w:pStyle w:val="a6"/>
+        <w:jc w:val="both"/>
+        <w:rPr>
+          <w:rFonts w:ascii="Times New Roman" w:hAnsi="Times New Roman" w:cs="Times New Roman"/>
+          <w:sz w:val="28"/>
+          <w:szCs w:val="28"/>
+          <w:shd w:val="clear" w:color="auto" w:fill="FFFFFF"/>
+          <w:lang w:val="ru-RU"/>
+        </w:rPr>
+      </w:pPr>
+      <w:proofErr w:type="gramStart"/>
+      <w:r>
+        <w:rPr>
+          <w:rFonts w:ascii="Times New Roman" w:hAnsi="Times New Roman" w:cs="Times New Roman"/>
+          <w:color w:val="000000"/>
+          <w:sz w:val="28"/>
+          <w:szCs w:val="28"/>
+          <w:shd w:val="clear" w:color="auto" w:fill="F9F9F9"/>
+          <w:lang w:val="ru-RU"/>
+        </w:rPr>
+        <w:t>[</w:t>
+      </w:r>
+      <w:r>
+        <w:rPr>
+          <w:rFonts w:ascii="Times New Roman" w:hAnsi="Times New Roman" w:cs="Times New Roman"/>
+          <w:sz w:val="28"/>
+          <w:szCs w:val="28"/>
           <w:lang w:val="ru-RU"/>
         </w:rPr>
         <w:t xml:space="preserve"> </w:t>
@@ -2190,596 +2332,2372 @@
       <w:r>
         <w:rPr>
           <w:rFonts w:ascii="Times New Roman" w:hAnsi="Times New Roman" w:cs="Times New Roman"/>
-          <w:sz w:val="28"/>
-          <w:szCs w:val="28"/>
-          <w:shd w:val="clear" w:color="auto" w:fill="FFFFFF"/>
-          <w:lang w:val="ru-RU"/>
-        </w:rPr>
-        <w:t xml:space="preserve">продукта. При уже установленной </w:t>
-      </w:r>
-      <w:r>
-        <w:rPr>
-          <w:rFonts w:ascii="Times New Roman" w:hAnsi="Times New Roman" w:cs="Times New Roman"/>
-          <w:bCs/>
-          <w:sz w:val="28"/>
-          <w:szCs w:val="28"/>
-          <w:shd w:val="clear" w:color="auto" w:fill="FFFFFF"/>
-          <w:lang w:val="ru-RU"/>
-        </w:rPr>
-        <w:t>«1</w:t>
+          <w:color w:val="000000"/>
+          <w:sz w:val="28"/>
+          <w:szCs w:val="28"/>
+          <w:shd w:val="clear" w:color="auto" w:fill="F9F9F9"/>
+        </w:rPr>
+        <w:t>http</w:t>
+      </w:r>
+      <w:r>
+        <w:rPr>
+          <w:rFonts w:ascii="Times New Roman" w:hAnsi="Times New Roman" w:cs="Times New Roman"/>
+          <w:color w:val="000000"/>
+          <w:sz w:val="28"/>
+          <w:szCs w:val="28"/>
+          <w:shd w:val="clear" w:color="auto" w:fill="F9F9F9"/>
+          <w:lang w:val="ru-RU"/>
+        </w:rPr>
+        <w:t>://</w:t>
+      </w:r>
+      <w:r>
+        <w:rPr>
+          <w:rFonts w:ascii="Times New Roman" w:hAnsi="Times New Roman" w:cs="Times New Roman"/>
+          <w:color w:val="000000"/>
+          <w:sz w:val="28"/>
+          <w:szCs w:val="28"/>
+          <w:shd w:val="clear" w:color="auto" w:fill="F9F9F9"/>
+        </w:rPr>
+        <w:t>www</w:t>
+      </w:r>
+      <w:r>
+        <w:rPr>
+          <w:rFonts w:ascii="Times New Roman" w:hAnsi="Times New Roman" w:cs="Times New Roman"/>
+          <w:color w:val="000000"/>
+          <w:sz w:val="28"/>
+          <w:szCs w:val="28"/>
+          <w:shd w:val="clear" w:color="auto" w:fill="F9F9F9"/>
+          <w:lang w:val="ru-RU"/>
+        </w:rPr>
+        <w:t>.</w:t>
+      </w:r>
+      <w:r>
+        <w:rPr>
+          <w:rFonts w:ascii="Times New Roman" w:hAnsi="Times New Roman" w:cs="Times New Roman"/>
+          <w:color w:val="000000"/>
+          <w:sz w:val="28"/>
+          <w:szCs w:val="28"/>
+          <w:shd w:val="clear" w:color="auto" w:fill="F9F9F9"/>
+        </w:rPr>
+        <w:t>doc</w:t>
+      </w:r>
+      <w:r>
+        <w:rPr>
+          <w:rFonts w:ascii="Times New Roman" w:hAnsi="Times New Roman" w:cs="Times New Roman"/>
+          <w:color w:val="000000"/>
+          <w:sz w:val="28"/>
+          <w:szCs w:val="28"/>
+          <w:shd w:val="clear" w:color="auto" w:fill="F9F9F9"/>
+          <w:lang w:val="ru-RU"/>
+        </w:rPr>
+        <w:t>-</w:t>
+      </w:r>
+      <w:r>
+        <w:rPr>
+          <w:rFonts w:ascii="Times New Roman" w:hAnsi="Times New Roman" w:cs="Times New Roman"/>
+          <w:color w:val="000000"/>
+          <w:sz w:val="28"/>
+          <w:szCs w:val="28"/>
+          <w:shd w:val="clear" w:color="auto" w:fill="F9F9F9"/>
+        </w:rPr>
+        <w:t>online</w:t>
+      </w:r>
+      <w:r>
+        <w:rPr>
+          <w:rFonts w:ascii="Times New Roman" w:hAnsi="Times New Roman" w:cs="Times New Roman"/>
+          <w:color w:val="000000"/>
+          <w:sz w:val="28"/>
+          <w:szCs w:val="28"/>
+          <w:shd w:val="clear" w:color="auto" w:fill="F9F9F9"/>
+          <w:lang w:val="ru-RU"/>
+        </w:rPr>
+        <w:t>.</w:t>
+      </w:r>
+      <w:proofErr w:type="spellStart"/>
+      <w:r>
+        <w:rPr>
+          <w:rFonts w:ascii="Times New Roman" w:hAnsi="Times New Roman" w:cs="Times New Roman"/>
+          <w:color w:val="000000"/>
+          <w:sz w:val="28"/>
+          <w:szCs w:val="28"/>
+          <w:shd w:val="clear" w:color="auto" w:fill="F9F9F9"/>
+        </w:rPr>
+        <w:t>ru</w:t>
+      </w:r>
+      <w:proofErr w:type="spellEnd"/>
+      <w:r>
+        <w:rPr>
+          <w:rFonts w:ascii="Times New Roman" w:hAnsi="Times New Roman" w:cs="Times New Roman"/>
+          <w:color w:val="000000"/>
+          <w:sz w:val="28"/>
+          <w:szCs w:val="28"/>
+          <w:shd w:val="clear" w:color="auto" w:fill="F9F9F9"/>
+          <w:lang w:val="ru-RU"/>
+        </w:rPr>
+        <w:t>/</w:t>
+      </w:r>
+      <w:r>
+        <w:rPr>
+          <w:rFonts w:ascii="Times New Roman" w:hAnsi="Times New Roman" w:cs="Times New Roman"/>
+          <w:color w:val="000000"/>
+          <w:sz w:val="28"/>
+          <w:szCs w:val="28"/>
+          <w:shd w:val="clear" w:color="auto" w:fill="F9F9F9"/>
+        </w:rPr>
+        <w:t>software</w:t>
+      </w:r>
+      <w:r>
+        <w:rPr>
+          <w:rFonts w:ascii="Times New Roman" w:hAnsi="Times New Roman" w:cs="Times New Roman"/>
+          <w:color w:val="000000"/>
+          <w:sz w:val="28"/>
+          <w:szCs w:val="28"/>
+          <w:shd w:val="clear" w:color="auto" w:fill="F9F9F9"/>
+          <w:lang w:val="ru-RU"/>
+        </w:rPr>
+        <w:t>/</w:t>
+      </w:r>
+      <w:proofErr w:type="spellStart"/>
+      <w:r>
+        <w:rPr>
+          <w:rFonts w:ascii="Times New Roman" w:hAnsi="Times New Roman" w:cs="Times New Roman"/>
+          <w:color w:val="000000"/>
+          <w:sz w:val="28"/>
+          <w:szCs w:val="28"/>
+          <w:shd w:val="clear" w:color="auto" w:fill="F9F9F9"/>
+        </w:rPr>
+        <w:t>naudoc</w:t>
+      </w:r>
+      <w:proofErr w:type="spellEnd"/>
+      <w:r>
+        <w:rPr>
+          <w:rFonts w:ascii="Times New Roman" w:hAnsi="Times New Roman" w:cs="Times New Roman"/>
+          <w:color w:val="000000"/>
+          <w:sz w:val="28"/>
+          <w:szCs w:val="28"/>
+          <w:shd w:val="clear" w:color="auto" w:fill="F9F9F9"/>
+          <w:lang w:val="ru-RU"/>
+        </w:rPr>
+        <w:t>/</w:t>
+      </w:r>
+      <w:proofErr w:type="gramEnd"/>
+      <w:r>
+        <w:rPr>
+          <w:rFonts w:ascii="Times New Roman" w:hAnsi="Times New Roman" w:cs="Times New Roman"/>
+          <w:color w:val="000000"/>
+          <w:sz w:val="28"/>
+          <w:szCs w:val="28"/>
+          <w:shd w:val="clear" w:color="auto" w:fill="F9F9F9"/>
+          <w:lang w:val="ru-RU"/>
+        </w:rPr>
+        <w:t>]</w:t>
+      </w:r>
+    </w:p>
+    <w:p>
+      <w:pPr>
+        <w:pStyle w:val="a6"/>
+        <w:jc w:val="both"/>
+        <w:rPr>
+          <w:rFonts w:ascii="Times New Roman" w:hAnsi="Times New Roman" w:cs="Times New Roman"/>
+          <w:sz w:val="28"/>
+          <w:szCs w:val="28"/>
+          <w:shd w:val="clear" w:color="auto" w:fill="FFFFFF"/>
+          <w:lang w:val="ru-RU"/>
+        </w:rPr>
+      </w:pPr>
+      <w:r>
+        <w:rPr>
+          <w:rFonts w:ascii="Times New Roman" w:hAnsi="Times New Roman" w:cs="Times New Roman"/>
+          <w:color w:val="474747"/>
+          <w:sz w:val="28"/>
+          <w:szCs w:val="28"/>
+          <w:shd w:val="clear" w:color="auto" w:fill="FFFFFF"/>
+          <w:lang w:val="ru-RU"/>
+        </w:rPr>
+        <w:tab/>
+      </w:r>
+      <w:r>
+        <w:rPr>
+          <w:rFonts w:ascii="Times New Roman" w:hAnsi="Times New Roman" w:cs="Times New Roman"/>
+          <w:sz w:val="28"/>
+          <w:szCs w:val="28"/>
+          <w:shd w:val="clear" w:color="auto" w:fill="FFFFFF"/>
+          <w:lang w:val="ru-RU"/>
+        </w:rPr>
+        <w:t>Система позволяет организовывать единую базу хранения документов и позволяет работать с документами множеству польз</w:t>
+      </w:r>
+      <w:r>
+        <w:rPr>
+          <w:rFonts w:ascii="Times New Roman" w:hAnsi="Times New Roman" w:cs="Times New Roman"/>
+          <w:sz w:val="28"/>
+          <w:szCs w:val="28"/>
+          <w:shd w:val="clear" w:color="auto" w:fill="FFFFFF"/>
+          <w:lang w:val="ru-RU"/>
+        </w:rPr>
+        <w:t>ователей, разделяя их по ролям.</w:t>
+      </w:r>
+    </w:p>
+    <w:p>
+      <w:pPr>
+        <w:pStyle w:val="a6"/>
+        <w:jc w:val="both"/>
+        <w:rPr>
+          <w:rFonts w:ascii="Times New Roman" w:hAnsi="Times New Roman" w:cs="Times New Roman"/>
+          <w:sz w:val="28"/>
+          <w:szCs w:val="28"/>
+          <w:shd w:val="clear" w:color="auto" w:fill="FFFFFF"/>
+          <w:lang w:val="ru-RU"/>
+        </w:rPr>
+      </w:pPr>
+      <w:r>
+        <w:rPr>
+          <w:rFonts w:ascii="Times New Roman" w:hAnsi="Times New Roman" w:cs="Times New Roman"/>
+          <w:sz w:val="28"/>
+          <w:szCs w:val="28"/>
+          <w:shd w:val="clear" w:color="auto" w:fill="FFFFFF"/>
+          <w:lang w:val="ru-RU"/>
+        </w:rPr>
+        <w:tab/>
+        <w:t>Система также способна проводить контроль исполнения заданий. Это значит, что с помощью системы можно назначать задания сотрудникам и следить за сроками исполнения этих заданий. Также для типов документов можно сделать настройку жизненного цикла (поток обработки). Это означает, что можно настраивать то, к кому документ отправляется после очередного этапа обработки.</w:t>
+      </w:r>
+    </w:p>
+    <w:p>
+      <w:pPr>
+        <w:pStyle w:val="a6"/>
+        <w:jc w:val="both"/>
+        <w:rPr>
+          <w:rFonts w:ascii="Times New Roman" w:hAnsi="Times New Roman" w:cs="Times New Roman"/>
+          <w:sz w:val="28"/>
+          <w:szCs w:val="28"/>
+          <w:shd w:val="clear" w:color="auto" w:fill="FFFFFF"/>
+          <w:lang w:val="ru-RU"/>
+        </w:rPr>
+      </w:pPr>
+      <w:r>
+        <w:rPr>
+          <w:rFonts w:ascii="Times New Roman" w:hAnsi="Times New Roman" w:cs="Times New Roman"/>
+          <w:sz w:val="28"/>
+          <w:szCs w:val="28"/>
+          <w:shd w:val="clear" w:color="auto" w:fill="FFFFFF"/>
+          <w:lang w:val="ru-RU"/>
+        </w:rPr>
+        <w:tab/>
+      </w:r>
+      <w:r>
+        <w:rPr>
+          <w:rFonts w:ascii="Times New Roman" w:hAnsi="Times New Roman" w:cs="Times New Roman"/>
+          <w:sz w:val="28"/>
+          <w:szCs w:val="28"/>
+          <w:shd w:val="clear" w:color="auto" w:fill="FFFFFF"/>
+          <w:lang w:val="ru-RU"/>
+        </w:rPr>
+        <w:t>Доступ к СЭД происходит через</w:t>
+      </w:r>
+      <w:r>
+        <w:rPr>
+          <w:rFonts w:ascii="Times New Roman" w:hAnsi="Times New Roman" w:cs="Times New Roman"/>
+          <w:sz w:val="28"/>
+          <w:szCs w:val="28"/>
+          <w:shd w:val="clear" w:color="auto" w:fill="FFFFFF"/>
+          <w:lang w:val="ru-RU"/>
+        </w:rPr>
+        <w:t xml:space="preserve"> веб-интерфейс. Это значит, что доступ к системе может осуществляться из л</w:t>
+      </w:r>
+      <w:r>
+        <w:rPr>
+          <w:rFonts w:ascii="Times New Roman" w:hAnsi="Times New Roman" w:cs="Times New Roman"/>
+          <w:sz w:val="28"/>
+          <w:szCs w:val="28"/>
+          <w:shd w:val="clear" w:color="auto" w:fill="FFFFFF"/>
+          <w:lang w:val="ru-RU"/>
+        </w:rPr>
+        <w:t>юбого уголка планеты</w:t>
+      </w:r>
+      <w:r>
+        <w:rPr>
+          <w:rFonts w:ascii="Times New Roman" w:hAnsi="Times New Roman" w:cs="Times New Roman"/>
+          <w:sz w:val="28"/>
+          <w:szCs w:val="28"/>
+          <w:shd w:val="clear" w:color="auto" w:fill="FFFFFF"/>
+          <w:lang w:val="ru-RU"/>
+        </w:rPr>
+        <w:t xml:space="preserve">, </w:t>
+      </w:r>
+      <w:r>
+        <w:rPr>
+          <w:rFonts w:ascii="Times New Roman" w:hAnsi="Times New Roman" w:cs="Times New Roman"/>
+          <w:sz w:val="28"/>
+          <w:szCs w:val="28"/>
+          <w:shd w:val="clear" w:color="auto" w:fill="FFFFFF"/>
+          <w:lang w:val="ru-RU"/>
+        </w:rPr>
+        <w:t>тем самым легко и доступно подключая к работе как удаленных сотрудников, так и другие филиалы организации.</w:t>
+      </w:r>
+    </w:p>
+    <w:p>
+      <w:pPr>
+        <w:pStyle w:val="a6"/>
+        <w:ind w:firstLine="720"/>
+        <w:jc w:val="both"/>
+        <w:rPr>
+          <w:rFonts w:ascii="Times New Roman" w:hAnsi="Times New Roman" w:cs="Times New Roman"/>
+          <w:sz w:val="28"/>
+          <w:szCs w:val="28"/>
+          <w:shd w:val="clear" w:color="auto" w:fill="FFFFFF"/>
+          <w:lang w:val="ru-RU"/>
+        </w:rPr>
+      </w:pPr>
+      <w:r>
+        <w:rPr>
+          <w:rFonts w:ascii="Times New Roman" w:hAnsi="Times New Roman" w:cs="Times New Roman"/>
+          <w:sz w:val="28"/>
+          <w:szCs w:val="28"/>
+          <w:shd w:val="clear" w:color="auto" w:fill="FFFFFF"/>
+          <w:lang w:val="ru-RU"/>
+        </w:rPr>
+        <w:t>Преимущества продукта</w:t>
+      </w:r>
+      <w:r>
+        <w:rPr>
+          <w:rFonts w:ascii="Times New Roman" w:hAnsi="Times New Roman" w:cs="Times New Roman"/>
+          <w:sz w:val="28"/>
+          <w:szCs w:val="28"/>
+          <w:shd w:val="clear" w:color="auto" w:fill="FFFFFF"/>
+        </w:rPr>
+        <w:t>:</w:t>
+      </w:r>
+    </w:p>
+    <w:p>
+      <w:pPr>
+        <w:pStyle w:val="a6"/>
+        <w:numPr>
+          <w:ilvl w:val="0"/>
+          <w:numId w:val="16"/>
+        </w:numPr>
+        <w:jc w:val="both"/>
+        <w:rPr>
+          <w:rFonts w:ascii="Times New Roman" w:hAnsi="Times New Roman" w:cs="Times New Roman"/>
+          <w:sz w:val="28"/>
+          <w:szCs w:val="28"/>
+          <w:shd w:val="clear" w:color="auto" w:fill="FFFFFF"/>
+          <w:lang w:val="ru-RU"/>
+        </w:rPr>
+      </w:pPr>
+      <w:r>
+        <w:rPr>
+          <w:rFonts w:ascii="Times New Roman" w:hAnsi="Times New Roman" w:cs="Times New Roman"/>
+          <w:sz w:val="28"/>
+          <w:szCs w:val="28"/>
+          <w:shd w:val="clear" w:color="auto" w:fill="FFFFFF"/>
+          <w:lang w:val="ru-RU"/>
+        </w:rPr>
+        <w:t xml:space="preserve">Упрощение работы по созданию и регистрации документов. </w:t>
+      </w:r>
+      <w:r>
+        <w:rPr>
+          <w:rFonts w:ascii="Times New Roman" w:hAnsi="Times New Roman" w:cs="Times New Roman"/>
+          <w:sz w:val="28"/>
+          <w:szCs w:val="28"/>
+          <w:shd w:val="clear" w:color="auto" w:fill="FFFFFF"/>
+          <w:lang w:val="ru-RU"/>
+        </w:rPr>
+        <w:t>При создании документов можно использовать стандартные шаблоны. Нужно только установить необходимые реквизиты для регистрации документа в системе. Такой подход ускоряет создание документов и введение их в систему так как он автоматически заполняется почти всей нужной информацией. Если стандартного шаблона оказалось недостаточно, то текст шаблона пользователь может изменить сам.</w:t>
+      </w:r>
+    </w:p>
+    <w:p>
+      <w:pPr>
+        <w:pStyle w:val="a6"/>
+        <w:numPr>
+          <w:ilvl w:val="0"/>
+          <w:numId w:val="16"/>
+        </w:numPr>
+        <w:jc w:val="both"/>
+        <w:rPr>
+          <w:rFonts w:ascii="Times New Roman" w:hAnsi="Times New Roman" w:cs="Times New Roman"/>
+          <w:sz w:val="28"/>
+          <w:szCs w:val="28"/>
+          <w:shd w:val="clear" w:color="auto" w:fill="FFFFFF"/>
+          <w:lang w:val="ru-RU"/>
+        </w:rPr>
+      </w:pPr>
+      <w:r>
+        <w:rPr>
+          <w:rFonts w:ascii="Times New Roman" w:hAnsi="Times New Roman" w:cs="Times New Roman"/>
+          <w:sz w:val="28"/>
+          <w:szCs w:val="28"/>
+          <w:shd w:val="clear" w:color="auto" w:fill="FFFFFF"/>
+          <w:lang w:val="ru-RU"/>
+        </w:rPr>
+        <w:t xml:space="preserve">Система позволяет автоматизировать процессы управления предприятием. Также указывает сроки выполнения этих процессов и способна вести контроль за исполнением текущих задач процесса. </w:t>
+      </w:r>
+    </w:p>
+    <w:p>
+      <w:pPr>
+        <w:pStyle w:val="a6"/>
+        <w:numPr>
+          <w:ilvl w:val="0"/>
+          <w:numId w:val="16"/>
+        </w:numPr>
+        <w:jc w:val="both"/>
+        <w:rPr>
+          <w:rFonts w:ascii="Times New Roman" w:hAnsi="Times New Roman" w:cs="Times New Roman"/>
+          <w:sz w:val="28"/>
+          <w:szCs w:val="28"/>
+          <w:shd w:val="clear" w:color="auto" w:fill="FFFFFF"/>
+          <w:lang w:val="ru-RU"/>
+        </w:rPr>
+      </w:pPr>
+      <w:r>
+        <w:rPr>
+          <w:rFonts w:ascii="Times New Roman" w:hAnsi="Times New Roman" w:cs="Times New Roman"/>
+          <w:sz w:val="28"/>
+          <w:szCs w:val="28"/>
+          <w:shd w:val="clear" w:color="auto" w:fill="FFFFFF"/>
+          <w:lang w:val="ru-RU"/>
+        </w:rPr>
+        <w:t>Упрощение процедуры согласования документов. После создания документа сотрудник отправляет его на визирование (согласование) лицам, ответственным за визирование, согласно правилам предприятия.</w:t>
+      </w:r>
+    </w:p>
+    <w:p>
+      <w:pPr>
+        <w:pStyle w:val="a6"/>
+        <w:numPr>
+          <w:ilvl w:val="0"/>
+          <w:numId w:val="16"/>
+        </w:numPr>
+        <w:jc w:val="both"/>
+        <w:rPr>
+          <w:rFonts w:ascii="Times New Roman" w:hAnsi="Times New Roman" w:cs="Times New Roman"/>
+          <w:sz w:val="28"/>
+          <w:szCs w:val="28"/>
+          <w:shd w:val="clear" w:color="auto" w:fill="FFFFFF"/>
+          <w:lang w:val="ru-RU"/>
+        </w:rPr>
+      </w:pPr>
+      <w:r>
+        <w:rPr>
+          <w:rFonts w:ascii="Times New Roman" w:hAnsi="Times New Roman" w:cs="Times New Roman"/>
+          <w:sz w:val="28"/>
+          <w:szCs w:val="28"/>
+          <w:shd w:val="clear" w:color="auto" w:fill="FFFFFF"/>
+          <w:lang w:val="ru-RU"/>
+        </w:rPr>
+        <w:t>Ускоренный п</w:t>
+      </w:r>
+      <w:r>
+        <w:rPr>
+          <w:rFonts w:ascii="Times New Roman" w:hAnsi="Times New Roman" w:cs="Times New Roman"/>
+          <w:sz w:val="28"/>
+          <w:szCs w:val="28"/>
+          <w:shd w:val="clear" w:color="auto" w:fill="FFFFFF"/>
+          <w:lang w:val="ru-RU"/>
+        </w:rPr>
+        <w:t>оиск. Поиск документа может осуществляться</w:t>
+      </w:r>
+      <w:r>
+        <w:rPr>
+          <w:rFonts w:ascii="Times New Roman" w:hAnsi="Times New Roman" w:cs="Times New Roman"/>
+          <w:sz w:val="28"/>
+          <w:szCs w:val="28"/>
+          <w:shd w:val="clear" w:color="auto" w:fill="FFFFFF"/>
+          <w:lang w:val="ru-RU"/>
+        </w:rPr>
+        <w:t xml:space="preserve"> как по его названию, так и по реквизитам, прикрепленным к докумен</w:t>
+      </w:r>
+      <w:r>
+        <w:rPr>
+          <w:rFonts w:ascii="Times New Roman" w:hAnsi="Times New Roman" w:cs="Times New Roman"/>
+          <w:sz w:val="28"/>
+          <w:szCs w:val="28"/>
+          <w:shd w:val="clear" w:color="auto" w:fill="FFFFFF"/>
+          <w:lang w:val="ru-RU"/>
+        </w:rPr>
+        <w:t>ту или по содержанию документа.</w:t>
+      </w:r>
+    </w:p>
+    <w:p>
+      <w:pPr>
+        <w:pStyle w:val="a6"/>
+        <w:numPr>
+          <w:ilvl w:val="0"/>
+          <w:numId w:val="16"/>
+        </w:numPr>
+        <w:jc w:val="both"/>
+        <w:rPr>
+          <w:rFonts w:ascii="Times New Roman" w:hAnsi="Times New Roman" w:cs="Times New Roman"/>
+          <w:sz w:val="28"/>
+          <w:szCs w:val="28"/>
+          <w:shd w:val="clear" w:color="auto" w:fill="FFFFFF"/>
+          <w:lang w:val="ru-RU"/>
+        </w:rPr>
+      </w:pPr>
+      <w:r>
+        <w:rPr>
+          <w:rFonts w:ascii="Times New Roman" w:hAnsi="Times New Roman" w:cs="Times New Roman"/>
+          <w:sz w:val="28"/>
+          <w:szCs w:val="28"/>
+          <w:shd w:val="clear" w:color="auto" w:fill="FFFFFF"/>
+          <w:lang w:val="ru-RU"/>
+        </w:rPr>
+        <w:t>Наличие бесплатной версии. Бесплатная версия содержит всю необходимую базовую функциональность для автоматизации документооборота</w:t>
+      </w:r>
+      <w:r>
+        <w:rPr>
+          <w:rFonts w:ascii="Times New Roman" w:hAnsi="Times New Roman" w:cs="Times New Roman"/>
+          <w:sz w:val="28"/>
+          <w:szCs w:val="28"/>
+          <w:shd w:val="clear" w:color="auto" w:fill="FFFFFF"/>
+          <w:lang w:val="ru-RU"/>
+        </w:rPr>
+        <w:t>.</w:t>
+      </w:r>
+    </w:p>
+    <w:p>
+      <w:pPr>
+        <w:pStyle w:val="a6"/>
+        <w:numPr>
+          <w:ilvl w:val="0"/>
+          <w:numId w:val="16"/>
+        </w:numPr>
+        <w:jc w:val="both"/>
+        <w:rPr>
+          <w:rFonts w:ascii="Times New Roman" w:hAnsi="Times New Roman" w:cs="Times New Roman"/>
+          <w:sz w:val="28"/>
+          <w:szCs w:val="28"/>
+          <w:shd w:val="clear" w:color="auto" w:fill="FFFFFF"/>
+          <w:lang w:val="ru-RU"/>
+        </w:rPr>
+      </w:pPr>
+      <w:r>
+        <w:rPr>
+          <w:rFonts w:ascii="Times New Roman" w:hAnsi="Times New Roman" w:cs="Times New Roman"/>
+          <w:sz w:val="28"/>
+          <w:szCs w:val="28"/>
+          <w:shd w:val="clear" w:color="auto" w:fill="FFFFFF"/>
+          <w:lang w:val="ru-RU"/>
+        </w:rPr>
+        <w:t>Наличие документации на русском языке (актуально для нашей страны). Упрощает поиск информации и ее понимание, что уменьшает сроки обучения персонала.</w:t>
+      </w:r>
+    </w:p>
+    <w:p>
+      <w:pPr>
+        <w:pStyle w:val="a6"/>
+        <w:ind w:left="720"/>
+        <w:jc w:val="both"/>
+        <w:rPr>
+          <w:rFonts w:ascii="Times New Roman" w:hAnsi="Times New Roman" w:cs="Times New Roman"/>
+          <w:sz w:val="28"/>
+          <w:szCs w:val="28"/>
+          <w:shd w:val="clear" w:color="auto" w:fill="FFFFFF"/>
+        </w:rPr>
+      </w:pPr>
+      <w:r>
+        <w:rPr>
+          <w:rFonts w:ascii="Times New Roman" w:hAnsi="Times New Roman" w:cs="Times New Roman"/>
+          <w:sz w:val="28"/>
+          <w:szCs w:val="28"/>
+          <w:shd w:val="clear" w:color="auto" w:fill="FFFFFF"/>
+          <w:lang w:val="ru-RU"/>
+        </w:rPr>
+        <w:t>Недостатки</w:t>
+      </w:r>
+      <w:r>
+        <w:rPr>
+          <w:rFonts w:ascii="Times New Roman" w:hAnsi="Times New Roman" w:cs="Times New Roman"/>
+          <w:sz w:val="28"/>
+          <w:szCs w:val="28"/>
+          <w:shd w:val="clear" w:color="auto" w:fill="FFFFFF"/>
+        </w:rPr>
+        <w:t xml:space="preserve"> </w:t>
+      </w:r>
+      <w:r>
+        <w:rPr>
+          <w:rFonts w:ascii="Times New Roman" w:hAnsi="Times New Roman" w:cs="Times New Roman"/>
+          <w:sz w:val="28"/>
+          <w:szCs w:val="28"/>
+          <w:shd w:val="clear" w:color="auto" w:fill="FFFFFF"/>
+          <w:lang w:val="ru-RU"/>
+        </w:rPr>
+        <w:t>СЭД</w:t>
+      </w:r>
+      <w:r>
+        <w:rPr>
+          <w:rFonts w:ascii="Times New Roman" w:hAnsi="Times New Roman" w:cs="Times New Roman"/>
+          <w:sz w:val="28"/>
+          <w:szCs w:val="28"/>
+          <w:shd w:val="clear" w:color="auto" w:fill="FFFFFF"/>
+        </w:rPr>
+        <w:t>:</w:t>
+      </w:r>
+    </w:p>
+    <w:p>
+      <w:pPr>
+        <w:pStyle w:val="a6"/>
+        <w:numPr>
+          <w:ilvl w:val="0"/>
+          <w:numId w:val="17"/>
+        </w:numPr>
+        <w:jc w:val="both"/>
+        <w:rPr>
+          <w:rFonts w:ascii="Times New Roman" w:hAnsi="Times New Roman" w:cs="Times New Roman"/>
+          <w:sz w:val="28"/>
+          <w:szCs w:val="28"/>
+          <w:shd w:val="clear" w:color="auto" w:fill="FFFFFF"/>
+          <w:lang w:val="ru-RU"/>
+        </w:rPr>
+      </w:pPr>
+      <w:r>
+        <w:rPr>
+          <w:rFonts w:ascii="Times New Roman" w:hAnsi="Times New Roman" w:cs="Times New Roman"/>
+          <w:sz w:val="28"/>
+          <w:szCs w:val="28"/>
+          <w:shd w:val="clear" w:color="auto" w:fill="FFFFFF"/>
+          <w:lang w:val="ru-RU"/>
+        </w:rPr>
+        <w:lastRenderedPageBreak/>
+        <w:t>Наличие только веб-версии продукта, что означает наличие рисков, связанных с потерей данных, в случае поломки сторонних серверов или отключении интернета.</w:t>
+      </w:r>
+    </w:p>
+    <w:p>
+      <w:pPr>
+        <w:pStyle w:val="a6"/>
+        <w:numPr>
+          <w:ilvl w:val="0"/>
+          <w:numId w:val="17"/>
+        </w:numPr>
+        <w:jc w:val="both"/>
+        <w:rPr>
+          <w:rFonts w:ascii="Times New Roman" w:hAnsi="Times New Roman" w:cs="Times New Roman"/>
+          <w:sz w:val="28"/>
+          <w:szCs w:val="28"/>
+          <w:shd w:val="clear" w:color="auto" w:fill="FFFFFF"/>
+          <w:lang w:val="ru-RU"/>
+        </w:rPr>
+      </w:pPr>
+      <w:r>
+        <w:rPr>
+          <w:rFonts w:ascii="Times New Roman" w:hAnsi="Times New Roman" w:cs="Times New Roman"/>
+          <w:sz w:val="28"/>
+          <w:szCs w:val="28"/>
+          <w:shd w:val="clear" w:color="auto" w:fill="FFFFFF"/>
+          <w:lang w:val="ru-RU"/>
+        </w:rPr>
+        <w:t>Система перестала поддерживаться. Сейчас возможно внедрение лишь старых версий системы, так как система перестала поддерживаться два года назад.</w:t>
+      </w:r>
+    </w:p>
+    <w:p>
+      <w:pPr>
+        <w:pStyle w:val="a6"/>
+        <w:ind w:firstLine="720"/>
+        <w:jc w:val="both"/>
+        <w:rPr>
+          <w:rFonts w:ascii="Times New Roman" w:eastAsia="Times New Roman" w:hAnsi="Times New Roman" w:cs="Times New Roman"/>
+          <w:color w:val="000000"/>
+          <w:sz w:val="28"/>
+          <w:szCs w:val="28"/>
+          <w:lang w:val="ru-RU"/>
+        </w:rPr>
+      </w:pPr>
+      <w:proofErr w:type="spellStart"/>
+      <w:r>
+        <w:rPr>
+          <w:rFonts w:ascii="Times New Roman" w:eastAsia="Times New Roman" w:hAnsi="Times New Roman" w:cs="Times New Roman"/>
+          <w:color w:val="000000"/>
+          <w:sz w:val="28"/>
+          <w:szCs w:val="28"/>
+        </w:rPr>
+        <w:t>Alfesco</w:t>
+      </w:r>
+      <w:proofErr w:type="spellEnd"/>
+      <w:r>
+        <w:rPr>
+          <w:rFonts w:ascii="Times New Roman" w:eastAsia="Times New Roman" w:hAnsi="Times New Roman" w:cs="Times New Roman"/>
+          <w:color w:val="000000"/>
+          <w:sz w:val="28"/>
+          <w:szCs w:val="28"/>
+          <w:lang w:val="ru-RU"/>
+        </w:rPr>
+        <w:t xml:space="preserve"> - </w:t>
+      </w:r>
+      <w:r>
+        <w:rPr>
+          <w:rFonts w:ascii="Times New Roman" w:eastAsia="Times New Roman" w:hAnsi="Times New Roman" w:cs="Times New Roman"/>
+          <w:color w:val="000000"/>
+          <w:sz w:val="28"/>
+          <w:szCs w:val="28"/>
+          <w:lang w:val="ru-RU"/>
+        </w:rPr>
+        <w:t>в</w:t>
+      </w:r>
+      <w:r>
+        <w:rPr>
+          <w:rFonts w:ascii="Times New Roman" w:eastAsia="Times New Roman" w:hAnsi="Times New Roman" w:cs="Times New Roman"/>
+          <w:color w:val="000000"/>
+          <w:sz w:val="28"/>
+          <w:szCs w:val="28"/>
+          <w:lang w:val="ru-RU"/>
+        </w:rPr>
+        <w:t xml:space="preserve">еб-ориентированная </w:t>
+      </w:r>
+      <w:r>
+        <w:rPr>
+          <w:rFonts w:ascii="Times New Roman" w:eastAsia="Times New Roman" w:hAnsi="Times New Roman" w:cs="Times New Roman"/>
+          <w:color w:val="000000"/>
+          <w:sz w:val="28"/>
+          <w:szCs w:val="28"/>
+        </w:rPr>
+        <w:t>Open</w:t>
+      </w:r>
+      <w:r>
+        <w:rPr>
+          <w:rFonts w:ascii="Times New Roman" w:eastAsia="Times New Roman" w:hAnsi="Times New Roman" w:cs="Times New Roman"/>
+          <w:color w:val="000000"/>
+          <w:sz w:val="28"/>
+          <w:szCs w:val="28"/>
+          <w:lang w:val="ru-RU"/>
+        </w:rPr>
+        <w:t xml:space="preserve"> </w:t>
+      </w:r>
+      <w:r>
+        <w:rPr>
+          <w:rFonts w:ascii="Times New Roman" w:eastAsia="Times New Roman" w:hAnsi="Times New Roman" w:cs="Times New Roman"/>
+          <w:color w:val="000000"/>
+          <w:sz w:val="28"/>
+          <w:szCs w:val="28"/>
+        </w:rPr>
+        <w:t>Source</w:t>
+      </w:r>
+      <w:r>
+        <w:rPr>
+          <w:rFonts w:ascii="Times New Roman" w:eastAsia="Times New Roman" w:hAnsi="Times New Roman" w:cs="Times New Roman"/>
+          <w:color w:val="000000"/>
+          <w:sz w:val="28"/>
+          <w:szCs w:val="28"/>
+          <w:lang w:val="ru-RU"/>
+        </w:rPr>
+        <w:t xml:space="preserve"> система для совместной работы в </w:t>
+      </w:r>
+      <w:proofErr w:type="spellStart"/>
+      <w:r>
+        <w:rPr>
+          <w:rFonts w:ascii="Times New Roman" w:eastAsia="Times New Roman" w:hAnsi="Times New Roman" w:cs="Times New Roman"/>
+          <w:color w:val="000000"/>
+          <w:sz w:val="28"/>
+          <w:szCs w:val="28"/>
+          <w:lang w:val="ru-RU"/>
+        </w:rPr>
+        <w:t>интранете</w:t>
+      </w:r>
+      <w:proofErr w:type="spellEnd"/>
+      <w:r>
+        <w:rPr>
+          <w:rFonts w:ascii="Times New Roman" w:eastAsia="Times New Roman" w:hAnsi="Times New Roman" w:cs="Times New Roman"/>
+          <w:color w:val="000000"/>
+          <w:sz w:val="28"/>
+          <w:szCs w:val="28"/>
+          <w:lang w:val="ru-RU"/>
+        </w:rPr>
+        <w:t>, управления контентом (</w:t>
+      </w:r>
+      <w:r>
+        <w:rPr>
+          <w:rFonts w:ascii="Times New Roman" w:eastAsia="Times New Roman" w:hAnsi="Times New Roman" w:cs="Times New Roman"/>
+          <w:color w:val="000000"/>
+          <w:sz w:val="28"/>
+          <w:szCs w:val="28"/>
+        </w:rPr>
+        <w:t>ECM</w:t>
+      </w:r>
+      <w:r>
+        <w:rPr>
+          <w:rFonts w:ascii="Times New Roman" w:eastAsia="Times New Roman" w:hAnsi="Times New Roman" w:cs="Times New Roman"/>
+          <w:color w:val="000000"/>
+          <w:sz w:val="28"/>
+          <w:szCs w:val="28"/>
+          <w:lang w:val="ru-RU"/>
+        </w:rPr>
+        <w:t>) и управления бизнес процессами (</w:t>
+      </w:r>
+      <w:r>
+        <w:rPr>
+          <w:rFonts w:ascii="Times New Roman" w:eastAsia="Times New Roman" w:hAnsi="Times New Roman" w:cs="Times New Roman"/>
+          <w:color w:val="000000"/>
+          <w:sz w:val="28"/>
+          <w:szCs w:val="28"/>
+        </w:rPr>
+        <w:t>Alfresco</w:t>
+      </w:r>
+      <w:r>
+        <w:rPr>
+          <w:rFonts w:ascii="Times New Roman" w:eastAsia="Times New Roman" w:hAnsi="Times New Roman" w:cs="Times New Roman"/>
+          <w:color w:val="000000"/>
+          <w:sz w:val="28"/>
+          <w:szCs w:val="28"/>
+          <w:lang w:val="ru-RU"/>
+        </w:rPr>
+        <w:t xml:space="preserve"> </w:t>
+      </w:r>
+      <w:r>
+        <w:rPr>
+          <w:rFonts w:ascii="Times New Roman" w:eastAsia="Times New Roman" w:hAnsi="Times New Roman" w:cs="Times New Roman"/>
+          <w:color w:val="000000"/>
+          <w:sz w:val="28"/>
+          <w:szCs w:val="28"/>
+        </w:rPr>
+        <w:t>Activity</w:t>
+      </w:r>
+      <w:r>
+        <w:rPr>
+          <w:rFonts w:ascii="Times New Roman" w:eastAsia="Times New Roman" w:hAnsi="Times New Roman" w:cs="Times New Roman"/>
+          <w:color w:val="000000"/>
+          <w:sz w:val="28"/>
+          <w:szCs w:val="28"/>
+          <w:lang w:val="ru-RU"/>
+        </w:rPr>
+        <w:t>).</w:t>
+      </w:r>
+      <w:r>
+        <w:rPr>
+          <w:rFonts w:ascii="Times New Roman" w:eastAsia="Times New Roman" w:hAnsi="Times New Roman" w:cs="Times New Roman"/>
+          <w:color w:val="000000"/>
+          <w:sz w:val="28"/>
+          <w:szCs w:val="28"/>
+          <w:lang w:val="ru-RU"/>
+        </w:rPr>
+        <w:t xml:space="preserve"> </w:t>
+      </w:r>
+      <w:r>
+        <w:rPr>
+          <w:rFonts w:ascii="Times New Roman" w:eastAsia="Times New Roman" w:hAnsi="Times New Roman" w:cs="Times New Roman"/>
+          <w:color w:val="000000"/>
+          <w:sz w:val="28"/>
+          <w:szCs w:val="28"/>
+          <w:lang w:val="ru-RU"/>
+        </w:rPr>
+        <w:t>[</w:t>
+      </w:r>
+      <w:r>
+        <w:rPr>
+          <w:rFonts w:ascii="Times New Roman" w:eastAsia="Times New Roman" w:hAnsi="Times New Roman" w:cs="Times New Roman"/>
+          <w:color w:val="000000"/>
+          <w:sz w:val="28"/>
+          <w:szCs w:val="28"/>
+        </w:rPr>
+        <w:t>http</w:t>
+      </w:r>
+      <w:r>
+        <w:rPr>
+          <w:rFonts w:ascii="Times New Roman" w:eastAsia="Times New Roman" w:hAnsi="Times New Roman" w:cs="Times New Roman"/>
+          <w:color w:val="000000"/>
+          <w:sz w:val="28"/>
+          <w:szCs w:val="28"/>
+          <w:lang w:val="ru-RU"/>
+        </w:rPr>
+        <w:t>://</w:t>
+      </w:r>
+      <w:r>
+        <w:rPr>
+          <w:rFonts w:ascii="Times New Roman" w:eastAsia="Times New Roman" w:hAnsi="Times New Roman" w:cs="Times New Roman"/>
+          <w:color w:val="000000"/>
+          <w:sz w:val="28"/>
+          <w:szCs w:val="28"/>
+        </w:rPr>
+        <w:t>www</w:t>
+      </w:r>
+      <w:r>
+        <w:rPr>
+          <w:rFonts w:ascii="Times New Roman" w:eastAsia="Times New Roman" w:hAnsi="Times New Roman" w:cs="Times New Roman"/>
+          <w:color w:val="000000"/>
+          <w:sz w:val="28"/>
+          <w:szCs w:val="28"/>
+          <w:lang w:val="ru-RU"/>
+        </w:rPr>
+        <w:t>.</w:t>
+      </w:r>
+      <w:r>
+        <w:rPr>
+          <w:rFonts w:ascii="Times New Roman" w:eastAsia="Times New Roman" w:hAnsi="Times New Roman" w:cs="Times New Roman"/>
+          <w:color w:val="000000"/>
+          <w:sz w:val="28"/>
+          <w:szCs w:val="28"/>
+        </w:rPr>
+        <w:t>doc</w:t>
+      </w:r>
+      <w:r>
+        <w:rPr>
+          <w:rFonts w:ascii="Times New Roman" w:eastAsia="Times New Roman" w:hAnsi="Times New Roman" w:cs="Times New Roman"/>
+          <w:color w:val="000000"/>
+          <w:sz w:val="28"/>
+          <w:szCs w:val="28"/>
+          <w:lang w:val="ru-RU"/>
+        </w:rPr>
+        <w:t>-</w:t>
+      </w:r>
+      <w:r>
+        <w:rPr>
+          <w:rFonts w:ascii="Times New Roman" w:eastAsia="Times New Roman" w:hAnsi="Times New Roman" w:cs="Times New Roman"/>
+          <w:color w:val="000000"/>
+          <w:sz w:val="28"/>
+          <w:szCs w:val="28"/>
+        </w:rPr>
+        <w:t>online</w:t>
+      </w:r>
+      <w:r>
+        <w:rPr>
+          <w:rFonts w:ascii="Times New Roman" w:eastAsia="Times New Roman" w:hAnsi="Times New Roman" w:cs="Times New Roman"/>
+          <w:color w:val="000000"/>
+          <w:sz w:val="28"/>
+          <w:szCs w:val="28"/>
+          <w:lang w:val="ru-RU"/>
+        </w:rPr>
+        <w:t>.</w:t>
+      </w:r>
+      <w:proofErr w:type="spellStart"/>
+      <w:r>
+        <w:rPr>
+          <w:rFonts w:ascii="Times New Roman" w:eastAsia="Times New Roman" w:hAnsi="Times New Roman" w:cs="Times New Roman"/>
+          <w:color w:val="000000"/>
+          <w:sz w:val="28"/>
+          <w:szCs w:val="28"/>
+        </w:rPr>
+        <w:t>ru</w:t>
+      </w:r>
+      <w:proofErr w:type="spellEnd"/>
+      <w:r>
+        <w:rPr>
+          <w:rFonts w:ascii="Times New Roman" w:eastAsia="Times New Roman" w:hAnsi="Times New Roman" w:cs="Times New Roman"/>
+          <w:color w:val="000000"/>
+          <w:sz w:val="28"/>
+          <w:szCs w:val="28"/>
+          <w:lang w:val="ru-RU"/>
+        </w:rPr>
+        <w:t>/</w:t>
+      </w:r>
+      <w:r>
+        <w:rPr>
+          <w:rFonts w:ascii="Times New Roman" w:eastAsia="Times New Roman" w:hAnsi="Times New Roman" w:cs="Times New Roman"/>
+          <w:color w:val="000000"/>
+          <w:sz w:val="28"/>
+          <w:szCs w:val="28"/>
+        </w:rPr>
+        <w:t>software</w:t>
+      </w:r>
+      <w:r>
+        <w:rPr>
+          <w:rFonts w:ascii="Times New Roman" w:eastAsia="Times New Roman" w:hAnsi="Times New Roman" w:cs="Times New Roman"/>
+          <w:color w:val="000000"/>
+          <w:sz w:val="28"/>
+          <w:szCs w:val="28"/>
+          <w:lang w:val="ru-RU"/>
+        </w:rPr>
+        <w:t>/</w:t>
+      </w:r>
+      <w:r>
+        <w:rPr>
+          <w:rFonts w:ascii="Times New Roman" w:eastAsia="Times New Roman" w:hAnsi="Times New Roman" w:cs="Times New Roman"/>
+          <w:color w:val="000000"/>
+          <w:sz w:val="28"/>
+          <w:szCs w:val="28"/>
+        </w:rPr>
+        <w:t>alfresco</w:t>
+      </w:r>
+      <w:r>
+        <w:rPr>
+          <w:rFonts w:ascii="Times New Roman" w:eastAsia="Times New Roman" w:hAnsi="Times New Roman" w:cs="Times New Roman"/>
+          <w:color w:val="000000"/>
+          <w:sz w:val="28"/>
+          <w:szCs w:val="28"/>
+          <w:lang w:val="ru-RU"/>
+        </w:rPr>
+        <w:t>/]</w:t>
+      </w:r>
+    </w:p>
+    <w:p>
+      <w:pPr>
+        <w:pStyle w:val="a6"/>
+        <w:ind w:firstLine="720"/>
+        <w:jc w:val="both"/>
+        <w:rPr>
+          <w:rFonts w:ascii="Times New Roman" w:hAnsi="Times New Roman" w:cs="Times New Roman"/>
+          <w:sz w:val="28"/>
+          <w:szCs w:val="28"/>
+          <w:shd w:val="clear" w:color="auto" w:fill="FFFFFF"/>
+          <w:lang w:val="ru-RU"/>
+        </w:rPr>
+      </w:pPr>
+      <w:r>
+        <w:rPr>
+          <w:rFonts w:ascii="Times New Roman" w:hAnsi="Times New Roman" w:cs="Times New Roman"/>
+          <w:sz w:val="28"/>
+          <w:szCs w:val="28"/>
+          <w:shd w:val="clear" w:color="auto" w:fill="FFFFFF"/>
+          <w:lang w:val="ru-RU"/>
+        </w:rPr>
+        <w:t xml:space="preserve">Система управления контентом </w:t>
+      </w:r>
+      <w:proofErr w:type="spellStart"/>
+      <w:r>
+        <w:rPr>
+          <w:rFonts w:ascii="Times New Roman" w:hAnsi="Times New Roman" w:cs="Times New Roman"/>
+          <w:sz w:val="28"/>
+          <w:szCs w:val="28"/>
+          <w:shd w:val="clear" w:color="auto" w:fill="FFFFFF"/>
+        </w:rPr>
+        <w:t>Alfesco</w:t>
+      </w:r>
+      <w:proofErr w:type="spellEnd"/>
+      <w:r>
+        <w:rPr>
+          <w:rFonts w:ascii="Times New Roman" w:hAnsi="Times New Roman" w:cs="Times New Roman"/>
+          <w:sz w:val="28"/>
+          <w:szCs w:val="28"/>
+          <w:shd w:val="clear" w:color="auto" w:fill="FFFFFF"/>
+          <w:lang w:val="ru-RU"/>
+        </w:rPr>
+        <w:t xml:space="preserve"> </w:t>
+      </w:r>
+      <w:r>
+        <w:rPr>
+          <w:rFonts w:ascii="Times New Roman" w:hAnsi="Times New Roman" w:cs="Times New Roman"/>
+          <w:sz w:val="28"/>
+          <w:szCs w:val="28"/>
+          <w:shd w:val="clear" w:color="auto" w:fill="FFFFFF"/>
+          <w:lang w:val="ru-RU"/>
+        </w:rPr>
+        <w:t xml:space="preserve">является одной из самых популярных </w:t>
+      </w:r>
+      <w:r>
+        <w:rPr>
+          <w:rFonts w:ascii="Times New Roman" w:hAnsi="Times New Roman" w:cs="Times New Roman"/>
+          <w:sz w:val="28"/>
+          <w:szCs w:val="28"/>
+          <w:shd w:val="clear" w:color="auto" w:fill="FFFFFF"/>
+          <w:lang w:val="ru-RU"/>
+        </w:rPr>
+        <w:t xml:space="preserve">СЭД на западе, </w:t>
+      </w:r>
+      <w:r>
+        <w:rPr>
+          <w:rFonts w:ascii="Times New Roman" w:hAnsi="Times New Roman" w:cs="Times New Roman"/>
+          <w:sz w:val="28"/>
+          <w:szCs w:val="28"/>
+          <w:shd w:val="clear" w:color="auto" w:fill="FFFFFF"/>
+          <w:lang w:val="ru-RU"/>
+        </w:rPr>
+        <w:t>имеет открытый доступ к коду и легко ма</w:t>
+      </w:r>
+      <w:r>
+        <w:rPr>
+          <w:rFonts w:ascii="Times New Roman" w:hAnsi="Times New Roman" w:cs="Times New Roman"/>
+          <w:sz w:val="28"/>
+          <w:szCs w:val="28"/>
+          <w:shd w:val="clear" w:color="auto" w:fill="FFFFFF"/>
+          <w:lang w:val="ru-RU"/>
+        </w:rPr>
+        <w:t>сштабируется под нужды бизнеса.</w:t>
+      </w:r>
+    </w:p>
+    <w:p>
+      <w:pPr>
+        <w:pStyle w:val="a6"/>
+        <w:ind w:firstLine="720"/>
+        <w:jc w:val="both"/>
+        <w:rPr>
+          <w:rFonts w:ascii="Times New Roman" w:hAnsi="Times New Roman" w:cs="Times New Roman"/>
+          <w:sz w:val="28"/>
+          <w:szCs w:val="28"/>
+          <w:shd w:val="clear" w:color="auto" w:fill="FFFFFF"/>
+        </w:rPr>
+      </w:pPr>
+      <w:r>
+        <w:rPr>
+          <w:rFonts w:ascii="Times New Roman" w:hAnsi="Times New Roman" w:cs="Times New Roman"/>
+          <w:sz w:val="28"/>
+          <w:szCs w:val="28"/>
+          <w:shd w:val="clear" w:color="auto" w:fill="FFFFFF"/>
+          <w:lang w:val="ru-RU"/>
+        </w:rPr>
+        <w:t>Преимущества системы</w:t>
+      </w:r>
+      <w:r>
+        <w:rPr>
+          <w:rFonts w:ascii="Times New Roman" w:hAnsi="Times New Roman" w:cs="Times New Roman"/>
+          <w:sz w:val="28"/>
+          <w:szCs w:val="28"/>
+          <w:shd w:val="clear" w:color="auto" w:fill="FFFFFF"/>
+        </w:rPr>
+        <w:t>:</w:t>
+      </w:r>
+    </w:p>
+    <w:p>
+      <w:pPr>
+        <w:pStyle w:val="a6"/>
+        <w:numPr>
+          <w:ilvl w:val="0"/>
+          <w:numId w:val="19"/>
+        </w:numPr>
+        <w:jc w:val="both"/>
+        <w:rPr>
+          <w:rFonts w:ascii="Times New Roman" w:hAnsi="Times New Roman" w:cs="Times New Roman"/>
+          <w:sz w:val="28"/>
+          <w:szCs w:val="28"/>
+          <w:shd w:val="clear" w:color="auto" w:fill="FFFFFF"/>
+        </w:rPr>
+      </w:pPr>
+      <w:r>
+        <w:rPr>
+          <w:rFonts w:ascii="Times New Roman" w:hAnsi="Times New Roman" w:cs="Times New Roman"/>
+          <w:sz w:val="28"/>
+          <w:szCs w:val="28"/>
+          <w:shd w:val="clear" w:color="auto" w:fill="FFFFFF"/>
+          <w:lang w:val="ru-RU"/>
+        </w:rPr>
+        <w:t>Наличие современного веб-интерфейса.</w:t>
+      </w:r>
+    </w:p>
+    <w:p>
+      <w:pPr>
+        <w:pStyle w:val="a6"/>
+        <w:numPr>
+          <w:ilvl w:val="0"/>
+          <w:numId w:val="19"/>
+        </w:numPr>
+        <w:jc w:val="both"/>
+        <w:rPr>
+          <w:rFonts w:ascii="Times New Roman" w:hAnsi="Times New Roman" w:cs="Times New Roman"/>
+          <w:sz w:val="28"/>
+          <w:szCs w:val="28"/>
+          <w:shd w:val="clear" w:color="auto" w:fill="FFFFFF"/>
+          <w:lang w:val="ru-RU"/>
+        </w:rPr>
+      </w:pPr>
+      <w:r>
+        <w:rPr>
+          <w:rFonts w:ascii="Times New Roman" w:hAnsi="Times New Roman" w:cs="Times New Roman"/>
+          <w:sz w:val="28"/>
+          <w:szCs w:val="28"/>
+          <w:shd w:val="clear" w:color="auto" w:fill="FFFFFF"/>
+          <w:lang w:val="ru-RU"/>
+        </w:rPr>
+        <w:t xml:space="preserve">Интеграция в средства </w:t>
+      </w:r>
+      <w:r>
+        <w:rPr>
+          <w:rFonts w:ascii="Times New Roman" w:hAnsi="Times New Roman" w:cs="Times New Roman"/>
+          <w:sz w:val="28"/>
+          <w:szCs w:val="28"/>
+          <w:shd w:val="clear" w:color="auto" w:fill="FFFFFF"/>
+        </w:rPr>
+        <w:t>Microsoft</w:t>
+      </w:r>
+      <w:r>
+        <w:rPr>
+          <w:rFonts w:ascii="Times New Roman" w:hAnsi="Times New Roman" w:cs="Times New Roman"/>
+          <w:sz w:val="28"/>
+          <w:szCs w:val="28"/>
+          <w:shd w:val="clear" w:color="auto" w:fill="FFFFFF"/>
+          <w:lang w:val="ru-RU"/>
+        </w:rPr>
+        <w:t xml:space="preserve"> </w:t>
+      </w:r>
+      <w:r>
+        <w:rPr>
+          <w:rFonts w:ascii="Times New Roman" w:hAnsi="Times New Roman" w:cs="Times New Roman"/>
+          <w:sz w:val="28"/>
+          <w:szCs w:val="28"/>
+          <w:shd w:val="clear" w:color="auto" w:fill="FFFFFF"/>
+        </w:rPr>
+        <w:t>Office</w:t>
+      </w:r>
+      <w:r>
+        <w:rPr>
+          <w:rFonts w:ascii="Times New Roman" w:hAnsi="Times New Roman" w:cs="Times New Roman"/>
+          <w:sz w:val="28"/>
+          <w:szCs w:val="28"/>
+          <w:shd w:val="clear" w:color="auto" w:fill="FFFFFF"/>
+          <w:lang w:val="ru-RU"/>
+        </w:rPr>
+        <w:t>. Эта одна из самых важных особенностей системы, которая отличает ее от всех рассмотренных ранее. Так как сотрудники привыкли обычные средства работы с докумен</w:t>
+      </w:r>
+      <w:r>
+        <w:rPr>
+          <w:rFonts w:ascii="Times New Roman" w:hAnsi="Times New Roman" w:cs="Times New Roman"/>
+          <w:sz w:val="28"/>
+          <w:szCs w:val="28"/>
+          <w:shd w:val="clear" w:color="auto" w:fill="FFFFFF"/>
+          <w:lang w:val="ru-RU"/>
+        </w:rPr>
+        <w:t>т</w:t>
+      </w:r>
+      <w:r>
+        <w:rPr>
+          <w:rFonts w:ascii="Times New Roman" w:hAnsi="Times New Roman" w:cs="Times New Roman"/>
+          <w:sz w:val="28"/>
+          <w:szCs w:val="28"/>
+          <w:shd w:val="clear" w:color="auto" w:fill="FFFFFF"/>
+          <w:lang w:val="ru-RU"/>
+        </w:rPr>
+        <w:t>ами (</w:t>
+      </w:r>
+      <w:r>
+        <w:rPr>
+          <w:rFonts w:ascii="Times New Roman" w:hAnsi="Times New Roman" w:cs="Times New Roman"/>
+          <w:sz w:val="28"/>
+          <w:szCs w:val="28"/>
+          <w:shd w:val="clear" w:color="auto" w:fill="FFFFFF"/>
+        </w:rPr>
+        <w:t>Office</w:t>
+      </w:r>
+      <w:r>
+        <w:rPr>
+          <w:rFonts w:ascii="Times New Roman" w:hAnsi="Times New Roman" w:cs="Times New Roman"/>
+          <w:sz w:val="28"/>
+          <w:szCs w:val="28"/>
+          <w:shd w:val="clear" w:color="auto" w:fill="FFFFFF"/>
+          <w:lang w:val="ru-RU"/>
+        </w:rPr>
+        <w:t xml:space="preserve"> </w:t>
+      </w:r>
+      <w:r>
+        <w:rPr>
+          <w:rFonts w:ascii="Times New Roman" w:hAnsi="Times New Roman" w:cs="Times New Roman"/>
+          <w:sz w:val="28"/>
+          <w:szCs w:val="28"/>
+          <w:shd w:val="clear" w:color="auto" w:fill="FFFFFF"/>
+        </w:rPr>
+        <w:t>Word</w:t>
+      </w:r>
+      <w:r>
+        <w:rPr>
+          <w:rFonts w:ascii="Times New Roman" w:hAnsi="Times New Roman" w:cs="Times New Roman"/>
+          <w:sz w:val="28"/>
+          <w:szCs w:val="28"/>
+          <w:shd w:val="clear" w:color="auto" w:fill="FFFFFF"/>
+          <w:lang w:val="ru-RU"/>
+        </w:rPr>
+        <w:t xml:space="preserve">, </w:t>
+      </w:r>
+      <w:proofErr w:type="spellStart"/>
+      <w:r>
+        <w:rPr>
+          <w:rFonts w:ascii="Times New Roman" w:hAnsi="Times New Roman" w:cs="Times New Roman"/>
+          <w:sz w:val="28"/>
+          <w:szCs w:val="28"/>
+          <w:shd w:val="clear" w:color="auto" w:fill="FFFFFF"/>
+          <w:lang w:val="ru-RU"/>
+        </w:rPr>
+        <w:t>Excel</w:t>
+      </w:r>
+      <w:proofErr w:type="spellEnd"/>
+      <w:r>
+        <w:rPr>
+          <w:rFonts w:ascii="Times New Roman" w:hAnsi="Times New Roman" w:cs="Times New Roman"/>
+          <w:sz w:val="28"/>
+          <w:szCs w:val="28"/>
+          <w:shd w:val="clear" w:color="auto" w:fill="FFFFFF"/>
+          <w:lang w:val="ru-RU"/>
+        </w:rPr>
+        <w:t xml:space="preserve">, </w:t>
+      </w:r>
+      <w:proofErr w:type="spellStart"/>
+      <w:r>
+        <w:rPr>
+          <w:rFonts w:ascii="Times New Roman" w:hAnsi="Times New Roman" w:cs="Times New Roman"/>
+          <w:sz w:val="28"/>
+          <w:szCs w:val="28"/>
+          <w:shd w:val="clear" w:color="auto" w:fill="FFFFFF"/>
+          <w:lang w:val="ru-RU"/>
+        </w:rPr>
+        <w:t>PowerPoint</w:t>
+      </w:r>
+      <w:proofErr w:type="spellEnd"/>
+      <w:r>
+        <w:rPr>
+          <w:rFonts w:ascii="Times New Roman" w:hAnsi="Times New Roman" w:cs="Times New Roman"/>
+          <w:sz w:val="28"/>
+          <w:szCs w:val="28"/>
+          <w:shd w:val="clear" w:color="auto" w:fill="FFFFFF"/>
+          <w:lang w:val="ru-RU"/>
+        </w:rPr>
+        <w:t xml:space="preserve">), то попытка внедрения системы с отличным интерфейсом может привести к тому, что работники саботируют систему и подорвут работу по внедрению СЭД в организацию. Поэтому </w:t>
+      </w:r>
+      <w:proofErr w:type="spellStart"/>
+      <w:r>
+        <w:rPr>
+          <w:rFonts w:ascii="Times New Roman" w:hAnsi="Times New Roman" w:cs="Times New Roman"/>
+          <w:sz w:val="28"/>
+          <w:szCs w:val="28"/>
+          <w:shd w:val="clear" w:color="auto" w:fill="FFFFFF"/>
+        </w:rPr>
+        <w:t>Alfesco</w:t>
+      </w:r>
+      <w:proofErr w:type="spellEnd"/>
+      <w:r>
+        <w:rPr>
+          <w:rFonts w:ascii="Times New Roman" w:hAnsi="Times New Roman" w:cs="Times New Roman"/>
+          <w:sz w:val="28"/>
+          <w:szCs w:val="28"/>
+          <w:shd w:val="clear" w:color="auto" w:fill="FFFFFF"/>
+          <w:lang w:val="ru-RU"/>
+        </w:rPr>
+        <w:t xml:space="preserve"> </w:t>
+      </w:r>
+      <w:r>
+        <w:rPr>
+          <w:rFonts w:ascii="Times New Roman" w:hAnsi="Times New Roman" w:cs="Times New Roman"/>
+          <w:sz w:val="28"/>
+          <w:szCs w:val="28"/>
+          <w:shd w:val="clear" w:color="auto" w:fill="FFFFFF"/>
+          <w:lang w:val="ru-RU"/>
+        </w:rPr>
+        <w:t xml:space="preserve">просто расширяет функционал привычного редактора </w:t>
+      </w:r>
+      <w:r>
+        <w:rPr>
+          <w:rFonts w:ascii="Times New Roman" w:hAnsi="Times New Roman" w:cs="Times New Roman"/>
+          <w:sz w:val="28"/>
+          <w:szCs w:val="28"/>
+          <w:shd w:val="clear" w:color="auto" w:fill="FFFFFF"/>
+        </w:rPr>
+        <w:t>Office</w:t>
+      </w:r>
+      <w:r>
+        <w:rPr>
+          <w:rFonts w:ascii="Times New Roman" w:hAnsi="Times New Roman" w:cs="Times New Roman"/>
+          <w:sz w:val="28"/>
+          <w:szCs w:val="28"/>
+          <w:shd w:val="clear" w:color="auto" w:fill="FFFFFF"/>
+          <w:lang w:val="ru-RU"/>
+        </w:rPr>
+        <w:t xml:space="preserve"> </w:t>
+      </w:r>
+      <w:r>
+        <w:rPr>
+          <w:rFonts w:ascii="Times New Roman" w:hAnsi="Times New Roman" w:cs="Times New Roman"/>
+          <w:sz w:val="28"/>
+          <w:szCs w:val="28"/>
+          <w:shd w:val="clear" w:color="auto" w:fill="FFFFFF"/>
+        </w:rPr>
+        <w:t>Word</w:t>
+      </w:r>
+      <w:r>
+        <w:rPr>
+          <w:rFonts w:ascii="Times New Roman" w:hAnsi="Times New Roman" w:cs="Times New Roman"/>
+          <w:sz w:val="28"/>
+          <w:szCs w:val="28"/>
+          <w:shd w:val="clear" w:color="auto" w:fill="FFFFFF"/>
+          <w:lang w:val="ru-RU"/>
+        </w:rPr>
+        <w:t xml:space="preserve"> (</w:t>
+      </w:r>
+      <w:r>
+        <w:rPr>
+          <w:rFonts w:ascii="Times New Roman" w:hAnsi="Times New Roman" w:cs="Times New Roman"/>
+          <w:sz w:val="28"/>
+          <w:szCs w:val="28"/>
+          <w:shd w:val="clear" w:color="auto" w:fill="FFFFFF"/>
+        </w:rPr>
+        <w:t>Excel</w:t>
+      </w:r>
+      <w:r>
+        <w:rPr>
+          <w:rFonts w:ascii="Times New Roman" w:hAnsi="Times New Roman" w:cs="Times New Roman"/>
+          <w:sz w:val="28"/>
+          <w:szCs w:val="28"/>
+          <w:shd w:val="clear" w:color="auto" w:fill="FFFFFF"/>
+          <w:lang w:val="ru-RU"/>
+        </w:rPr>
+        <w:t xml:space="preserve">, </w:t>
+      </w:r>
+      <w:r>
+        <w:rPr>
+          <w:rFonts w:ascii="Times New Roman" w:hAnsi="Times New Roman" w:cs="Times New Roman"/>
+          <w:sz w:val="28"/>
+          <w:szCs w:val="28"/>
+          <w:shd w:val="clear" w:color="auto" w:fill="FFFFFF"/>
+        </w:rPr>
+        <w:t>Power</w:t>
+      </w:r>
+      <w:r>
+        <w:rPr>
+          <w:rFonts w:ascii="Times New Roman" w:hAnsi="Times New Roman" w:cs="Times New Roman"/>
+          <w:sz w:val="28"/>
+          <w:szCs w:val="28"/>
+          <w:shd w:val="clear" w:color="auto" w:fill="FFFFFF"/>
+          <w:lang w:val="ru-RU"/>
+        </w:rPr>
+        <w:t xml:space="preserve"> </w:t>
+      </w:r>
+      <w:r>
+        <w:rPr>
+          <w:rFonts w:ascii="Times New Roman" w:hAnsi="Times New Roman" w:cs="Times New Roman"/>
+          <w:sz w:val="28"/>
+          <w:szCs w:val="28"/>
+          <w:shd w:val="clear" w:color="auto" w:fill="FFFFFF"/>
+        </w:rPr>
+        <w:t>Point</w:t>
+      </w:r>
+      <w:r>
+        <w:rPr>
+          <w:rFonts w:ascii="Times New Roman" w:hAnsi="Times New Roman" w:cs="Times New Roman"/>
+          <w:sz w:val="28"/>
+          <w:szCs w:val="28"/>
+          <w:shd w:val="clear" w:color="auto" w:fill="FFFFFF"/>
+          <w:lang w:val="ru-RU"/>
+        </w:rPr>
+        <w:t xml:space="preserve"> </w:t>
+      </w:r>
+      <w:r>
+        <w:rPr>
+          <w:rFonts w:ascii="Times New Roman" w:hAnsi="Times New Roman" w:cs="Times New Roman"/>
+          <w:sz w:val="28"/>
+          <w:szCs w:val="28"/>
+          <w:shd w:val="clear" w:color="auto" w:fill="FFFFFF"/>
+          <w:lang w:val="ru-RU"/>
+        </w:rPr>
+        <w:t>и т.д.</w:t>
+      </w:r>
+      <w:r>
+        <w:rPr>
+          <w:rFonts w:ascii="Times New Roman" w:hAnsi="Times New Roman" w:cs="Times New Roman"/>
+          <w:sz w:val="28"/>
+          <w:szCs w:val="28"/>
+          <w:shd w:val="clear" w:color="auto" w:fill="FFFFFF"/>
+          <w:lang w:val="ru-RU"/>
+        </w:rPr>
+        <w:t>)</w:t>
+      </w:r>
+      <w:r>
+        <w:rPr>
+          <w:rFonts w:ascii="Times New Roman" w:hAnsi="Times New Roman" w:cs="Times New Roman"/>
+          <w:sz w:val="28"/>
+          <w:szCs w:val="28"/>
+          <w:shd w:val="clear" w:color="auto" w:fill="FFFFFF"/>
+          <w:lang w:val="ru-RU"/>
+        </w:rPr>
+        <w:t xml:space="preserve">. Если сотрудник создал документ, то может всего нажатием одной кнопки, не покидая окна </w:t>
+      </w:r>
+      <w:r>
+        <w:rPr>
+          <w:rFonts w:ascii="Times New Roman" w:hAnsi="Times New Roman" w:cs="Times New Roman"/>
+          <w:sz w:val="28"/>
+          <w:szCs w:val="28"/>
+          <w:shd w:val="clear" w:color="auto" w:fill="FFFFFF"/>
+        </w:rPr>
+        <w:t>Office</w:t>
+      </w:r>
+      <w:r>
+        <w:rPr>
+          <w:rFonts w:ascii="Times New Roman" w:hAnsi="Times New Roman" w:cs="Times New Roman"/>
+          <w:sz w:val="28"/>
+          <w:szCs w:val="28"/>
+          <w:shd w:val="clear" w:color="auto" w:fill="FFFFFF"/>
+          <w:lang w:val="ru-RU"/>
+        </w:rPr>
+        <w:t xml:space="preserve"> </w:t>
+      </w:r>
+      <w:r>
+        <w:rPr>
+          <w:rFonts w:ascii="Times New Roman" w:hAnsi="Times New Roman" w:cs="Times New Roman"/>
+          <w:sz w:val="28"/>
+          <w:szCs w:val="28"/>
+          <w:shd w:val="clear" w:color="auto" w:fill="FFFFFF"/>
+        </w:rPr>
+        <w:t>Word</w:t>
+      </w:r>
+      <w:r>
+        <w:rPr>
+          <w:rFonts w:ascii="Times New Roman" w:hAnsi="Times New Roman" w:cs="Times New Roman"/>
+          <w:sz w:val="28"/>
+          <w:szCs w:val="28"/>
+          <w:shd w:val="clear" w:color="auto" w:fill="FFFFFF"/>
+          <w:lang w:val="ru-RU"/>
+        </w:rPr>
+        <w:t>, отправить документ по заданному маршруту на следующие этапы обработки.</w:t>
+      </w:r>
+    </w:p>
+    <w:p>
+      <w:pPr>
+        <w:pStyle w:val="a6"/>
+        <w:numPr>
+          <w:ilvl w:val="0"/>
+          <w:numId w:val="19"/>
+        </w:numPr>
+        <w:jc w:val="both"/>
+        <w:rPr>
+          <w:rFonts w:ascii="Times New Roman" w:hAnsi="Times New Roman" w:cs="Times New Roman"/>
+          <w:sz w:val="28"/>
+          <w:szCs w:val="28"/>
+          <w:shd w:val="clear" w:color="auto" w:fill="FFFFFF"/>
+          <w:lang w:val="ru-RU"/>
+        </w:rPr>
+      </w:pPr>
+      <w:r>
+        <w:rPr>
+          <w:rFonts w:ascii="Times New Roman" w:hAnsi="Times New Roman" w:cs="Times New Roman"/>
+          <w:sz w:val="28"/>
+          <w:szCs w:val="28"/>
+          <w:shd w:val="clear" w:color="auto" w:fill="FFFFFF"/>
+          <w:lang w:val="ru-RU"/>
+        </w:rPr>
+        <w:t>Поддержка большинства платформ и баз данных. Кроссплатформенность продукта позволяет использовать его большей аудитории потребителей и открывает закрытые другим СЭД рынки.</w:t>
+      </w:r>
+    </w:p>
+    <w:p>
+      <w:pPr>
+        <w:pStyle w:val="a6"/>
+        <w:ind w:left="720"/>
+        <w:jc w:val="both"/>
+        <w:rPr>
+          <w:rFonts w:ascii="Times New Roman" w:hAnsi="Times New Roman" w:cs="Times New Roman"/>
+          <w:sz w:val="28"/>
+          <w:szCs w:val="28"/>
+          <w:shd w:val="clear" w:color="auto" w:fill="FFFFFF"/>
+        </w:rPr>
+      </w:pPr>
+      <w:r>
+        <w:rPr>
+          <w:rFonts w:ascii="Times New Roman" w:hAnsi="Times New Roman" w:cs="Times New Roman"/>
+          <w:sz w:val="28"/>
+          <w:szCs w:val="28"/>
+          <w:shd w:val="clear" w:color="auto" w:fill="FFFFFF"/>
+          <w:lang w:val="ru-RU"/>
+        </w:rPr>
+        <w:t>Недостатки системы</w:t>
+      </w:r>
+      <w:r>
+        <w:rPr>
+          <w:rFonts w:ascii="Times New Roman" w:hAnsi="Times New Roman" w:cs="Times New Roman"/>
+          <w:sz w:val="28"/>
+          <w:szCs w:val="28"/>
+          <w:shd w:val="clear" w:color="auto" w:fill="FFFFFF"/>
+        </w:rPr>
+        <w:t>:</w:t>
+      </w:r>
+    </w:p>
+    <w:p>
+      <w:pPr>
+        <w:pStyle w:val="a6"/>
+        <w:numPr>
+          <w:ilvl w:val="0"/>
+          <w:numId w:val="20"/>
+        </w:numPr>
+        <w:jc w:val="both"/>
+        <w:rPr>
+          <w:rFonts w:ascii="Times New Roman" w:hAnsi="Times New Roman" w:cs="Times New Roman"/>
+          <w:sz w:val="28"/>
+          <w:szCs w:val="28"/>
+          <w:shd w:val="clear" w:color="auto" w:fill="FFFFFF"/>
+          <w:lang w:val="ru-RU"/>
+        </w:rPr>
+      </w:pPr>
+      <w:r>
+        <w:rPr>
+          <w:rFonts w:ascii="Times New Roman" w:hAnsi="Times New Roman" w:cs="Times New Roman"/>
+          <w:sz w:val="28"/>
+          <w:szCs w:val="28"/>
+          <w:shd w:val="clear" w:color="auto" w:fill="FFFFFF"/>
+          <w:lang w:val="ru-RU"/>
+        </w:rPr>
+        <w:t>Малая распространенность на территории стран СНГ. Это объя</w:t>
+      </w:r>
+      <w:r>
+        <w:rPr>
+          <w:rFonts w:ascii="Times New Roman" w:hAnsi="Times New Roman" w:cs="Times New Roman"/>
+          <w:sz w:val="28"/>
+          <w:szCs w:val="28"/>
+          <w:shd w:val="clear" w:color="auto" w:fill="FFFFFF"/>
+          <w:lang w:val="ru-RU"/>
+        </w:rPr>
+        <w:t>сняется наличием своего</w:t>
+      </w:r>
+      <w:r>
+        <w:rPr>
+          <w:rFonts w:ascii="Times New Roman" w:hAnsi="Times New Roman" w:cs="Times New Roman"/>
+          <w:sz w:val="28"/>
+          <w:szCs w:val="28"/>
+          <w:shd w:val="clear" w:color="auto" w:fill="FFFFFF"/>
+          <w:lang w:val="ru-RU"/>
+        </w:rPr>
+        <w:t xml:space="preserve"> выбора СЭД (1С, Дело), а также малым представительством компании разработчика</w:t>
+      </w:r>
+      <w:r>
+        <w:rPr>
+          <w:rFonts w:ascii="Times New Roman" w:hAnsi="Times New Roman" w:cs="Times New Roman"/>
+          <w:sz w:val="28"/>
+          <w:szCs w:val="28"/>
+          <w:shd w:val="clear" w:color="auto" w:fill="FFFFFF"/>
+          <w:lang w:val="ru-RU"/>
+        </w:rPr>
+        <w:t>.</w:t>
+      </w:r>
+    </w:p>
+    <w:p>
+      <w:pPr>
+        <w:pStyle w:val="a6"/>
+        <w:numPr>
+          <w:ilvl w:val="0"/>
+          <w:numId w:val="20"/>
+        </w:numPr>
+        <w:jc w:val="both"/>
+        <w:rPr>
+          <w:rFonts w:ascii="Times New Roman" w:hAnsi="Times New Roman" w:cs="Times New Roman"/>
+          <w:sz w:val="28"/>
+          <w:szCs w:val="28"/>
+          <w:shd w:val="clear" w:color="auto" w:fill="FFFFFF"/>
+          <w:lang w:val="ru-RU"/>
+        </w:rPr>
+      </w:pPr>
+      <w:r>
+        <w:rPr>
+          <w:rFonts w:ascii="Times New Roman" w:hAnsi="Times New Roman" w:cs="Times New Roman"/>
+          <w:sz w:val="28"/>
+          <w:szCs w:val="28"/>
+          <w:shd w:val="clear" w:color="auto" w:fill="FFFFFF"/>
+          <w:lang w:val="ru-RU"/>
+        </w:rPr>
+        <w:t>Небольшое количество предприятий способных внедрять готовые решения или создавать свои коробочные лицензии. В основном это связано с невысокой распространенностью системы и малым количеством специалистов.</w:t>
+      </w:r>
+    </w:p>
+    <w:p>
+      <w:pPr>
+        <w:pStyle w:val="a6"/>
+        <w:numPr>
+          <w:ilvl w:val="0"/>
+          <w:numId w:val="20"/>
+        </w:numPr>
+        <w:jc w:val="both"/>
+        <w:rPr>
+          <w:rFonts w:ascii="Times New Roman" w:hAnsi="Times New Roman" w:cs="Times New Roman"/>
+          <w:sz w:val="28"/>
+          <w:szCs w:val="28"/>
+          <w:shd w:val="clear" w:color="auto" w:fill="FFFFFF"/>
+          <w:lang w:val="ru-RU"/>
+        </w:rPr>
+      </w:pPr>
+      <w:r>
+        <w:rPr>
+          <w:rFonts w:ascii="Times New Roman" w:hAnsi="Times New Roman" w:cs="Times New Roman"/>
+          <w:sz w:val="28"/>
+          <w:szCs w:val="28"/>
+          <w:shd w:val="clear" w:color="auto" w:fill="FFFFFF"/>
+          <w:lang w:val="ru-RU"/>
+        </w:rPr>
+        <w:t>Отсутствие документации на русском языке. Это замедляет скорость обучения персонала, что отрицательно сказывается на внедрении данного решения в организации.</w:t>
+      </w:r>
+    </w:p>
+    <w:p>
+      <w:pPr>
+        <w:shd w:val="clear" w:color="auto" w:fill="FFFFFF"/>
+        <w:spacing w:before="75" w:after="300" w:line="240" w:lineRule="auto"/>
+        <w:ind w:firstLine="720"/>
+        <w:jc w:val="both"/>
+        <w:rPr>
+          <w:rFonts w:ascii="Times New Roman" w:eastAsia="Times New Roman" w:hAnsi="Times New Roman" w:cs="Times New Roman"/>
+          <w:color w:val="000000"/>
+          <w:sz w:val="28"/>
+          <w:szCs w:val="28"/>
+          <w:lang w:val="ru-RU"/>
+        </w:rPr>
+      </w:pPr>
+    </w:p>
+    <w:p>
+      <w:pPr>
+        <w:shd w:val="clear" w:color="auto" w:fill="FFFFFF"/>
+        <w:spacing w:before="75" w:after="300" w:line="240" w:lineRule="auto"/>
+        <w:ind w:firstLine="720"/>
+        <w:jc w:val="both"/>
+        <w:rPr>
+          <w:rFonts w:ascii="Times New Roman" w:eastAsia="Times New Roman" w:hAnsi="Times New Roman" w:cs="Times New Roman"/>
+          <w:color w:val="000000"/>
+          <w:sz w:val="28"/>
+          <w:szCs w:val="28"/>
+          <w:lang w:val="ru-RU"/>
+        </w:rPr>
+      </w:pPr>
+      <w:r>
+        <w:rPr>
+          <w:rFonts w:ascii="Times New Roman" w:eastAsia="Times New Roman" w:hAnsi="Times New Roman" w:cs="Times New Roman"/>
+          <w:color w:val="000000"/>
+          <w:sz w:val="28"/>
+          <w:szCs w:val="28"/>
+          <w:lang w:val="ru-RU"/>
+        </w:rPr>
+        <w:lastRenderedPageBreak/>
+        <w:t>На основе рассмотренных аналогов можно сделать вывод об общих требованиях к системе электронного документооборота.</w:t>
+      </w:r>
+    </w:p>
+    <w:p>
+      <w:pPr>
+        <w:shd w:val="clear" w:color="auto" w:fill="FFFFFF"/>
+        <w:spacing w:after="0" w:line="240" w:lineRule="auto"/>
+        <w:ind w:firstLine="720"/>
+        <w:jc w:val="both"/>
+        <w:rPr>
+          <w:rFonts w:ascii="Times New Roman" w:eastAsia="Times New Roman" w:hAnsi="Times New Roman" w:cs="Times New Roman"/>
+          <w:color w:val="000000"/>
+          <w:sz w:val="28"/>
+          <w:szCs w:val="28"/>
+        </w:rPr>
+      </w:pPr>
+      <w:r>
+        <w:rPr>
+          <w:rFonts w:ascii="Times New Roman" w:eastAsia="Times New Roman" w:hAnsi="Times New Roman" w:cs="Times New Roman"/>
+          <w:color w:val="000000"/>
+          <w:sz w:val="28"/>
+          <w:szCs w:val="28"/>
+          <w:lang w:val="ru-RU"/>
+        </w:rPr>
+        <w:t>Требования к СЭД</w:t>
+      </w:r>
+      <w:r>
+        <w:rPr>
+          <w:rFonts w:ascii="Times New Roman" w:eastAsia="Times New Roman" w:hAnsi="Times New Roman" w:cs="Times New Roman"/>
+          <w:color w:val="000000"/>
+          <w:sz w:val="28"/>
+          <w:szCs w:val="28"/>
+        </w:rPr>
+        <w:t>:</w:t>
+      </w:r>
+    </w:p>
+    <w:p>
+      <w:pPr>
+        <w:pStyle w:val="a4"/>
+        <w:numPr>
+          <w:ilvl w:val="0"/>
+          <w:numId w:val="21"/>
+        </w:numPr>
+        <w:shd w:val="clear" w:color="auto" w:fill="FFFFFF"/>
+        <w:spacing w:after="0" w:line="240" w:lineRule="auto"/>
+        <w:jc w:val="both"/>
+        <w:rPr>
+          <w:rFonts w:ascii="Times New Roman" w:eastAsia="Times New Roman" w:hAnsi="Times New Roman" w:cs="Times New Roman"/>
+          <w:color w:val="000000"/>
+          <w:sz w:val="28"/>
+          <w:szCs w:val="28"/>
+          <w:lang w:val="ru-RU"/>
+        </w:rPr>
+      </w:pPr>
+      <w:r>
+        <w:rPr>
+          <w:rFonts w:ascii="Times New Roman" w:eastAsia="Times New Roman" w:hAnsi="Times New Roman" w:cs="Times New Roman"/>
+          <w:color w:val="000000"/>
+          <w:sz w:val="28"/>
+          <w:szCs w:val="28"/>
+          <w:lang w:val="ru-RU"/>
+        </w:rPr>
+        <w:t>Передача документа на следующий этап обработки на основе установленного маршрута. Так как любой бизнес процесс состоит из задач, которые выполняются различными людьми на различных этапах жизненного цикла документа, то необходимо, организовать простой и удобный способ получения и отправки документов.</w:t>
+      </w:r>
+    </w:p>
+    <w:p>
+      <w:pPr>
+        <w:pStyle w:val="a4"/>
+        <w:numPr>
+          <w:ilvl w:val="0"/>
+          <w:numId w:val="21"/>
+        </w:numPr>
+        <w:shd w:val="clear" w:color="auto" w:fill="FFFFFF"/>
+        <w:spacing w:after="0" w:line="240" w:lineRule="auto"/>
+        <w:jc w:val="both"/>
+        <w:rPr>
+          <w:rFonts w:ascii="Times New Roman" w:eastAsia="Times New Roman" w:hAnsi="Times New Roman" w:cs="Times New Roman"/>
+          <w:color w:val="000000"/>
+          <w:sz w:val="28"/>
+          <w:szCs w:val="28"/>
+          <w:lang w:val="ru-RU"/>
+        </w:rPr>
+      </w:pPr>
+      <w:r>
+        <w:rPr>
+          <w:rFonts w:ascii="Times New Roman" w:eastAsia="Times New Roman" w:hAnsi="Times New Roman" w:cs="Times New Roman"/>
+          <w:color w:val="000000"/>
+          <w:sz w:val="28"/>
+          <w:szCs w:val="28"/>
+          <w:lang w:val="ru-RU"/>
+        </w:rPr>
+        <w:t xml:space="preserve">Разделение пользователей по ролям. Это необходимое условие ограничивает возможности людей по доступу к документам и таким образом увеличивает безопасность и сохранность документов, а также конфиденциальную информацию в них. </w:t>
+      </w:r>
+      <w:r>
+        <w:rPr>
+          <w:rFonts w:ascii="Times New Roman" w:eastAsia="Times New Roman" w:hAnsi="Times New Roman" w:cs="Times New Roman"/>
+          <w:color w:val="000000"/>
+          <w:sz w:val="28"/>
+          <w:szCs w:val="28"/>
+          <w:lang w:val="ru-RU"/>
+        </w:rPr>
+        <w:t>Также поиск документа будет работать быстрее если будет осуществляться среди меньшего количества документов.</w:t>
+      </w:r>
+    </w:p>
+    <w:p>
+      <w:pPr>
+        <w:pStyle w:val="a4"/>
+        <w:numPr>
+          <w:ilvl w:val="0"/>
+          <w:numId w:val="21"/>
+        </w:numPr>
+        <w:shd w:val="clear" w:color="auto" w:fill="FFFFFF"/>
+        <w:spacing w:after="0" w:line="240" w:lineRule="auto"/>
+        <w:jc w:val="both"/>
+        <w:rPr>
+          <w:rFonts w:ascii="Times New Roman" w:eastAsia="Times New Roman" w:hAnsi="Times New Roman" w:cs="Times New Roman"/>
+          <w:color w:val="000000"/>
+          <w:sz w:val="28"/>
+          <w:szCs w:val="28"/>
+          <w:lang w:val="ru-RU"/>
+        </w:rPr>
+      </w:pPr>
+      <w:r>
+        <w:rPr>
+          <w:rFonts w:ascii="Times New Roman" w:eastAsia="Times New Roman" w:hAnsi="Times New Roman" w:cs="Times New Roman"/>
+          <w:color w:val="000000"/>
+          <w:sz w:val="28"/>
+          <w:szCs w:val="28"/>
+          <w:lang w:val="ru-RU"/>
+        </w:rPr>
+        <w:t>Контроль над исполнением документов. На любом этапе жизненного цикла документа нужно иметь информацию о том, кто обрабатывает документ, какие сроки установлены для документа на текущем этапе и иметь возможность получить отчет о работе с документом.</w:t>
+      </w:r>
+    </w:p>
+    <w:p>
+      <w:pPr>
+        <w:pStyle w:val="a4"/>
+        <w:numPr>
+          <w:ilvl w:val="0"/>
+          <w:numId w:val="21"/>
+        </w:numPr>
+        <w:shd w:val="clear" w:color="auto" w:fill="FFFFFF"/>
+        <w:spacing w:after="0" w:line="240" w:lineRule="auto"/>
+        <w:jc w:val="both"/>
+        <w:rPr>
+          <w:rFonts w:ascii="Times New Roman" w:eastAsia="Times New Roman" w:hAnsi="Times New Roman" w:cs="Times New Roman"/>
+          <w:color w:val="000000"/>
+          <w:sz w:val="28"/>
+          <w:szCs w:val="28"/>
+          <w:lang w:val="ru-RU"/>
+        </w:rPr>
+      </w:pPr>
+      <w:r>
+        <w:rPr>
+          <w:rFonts w:ascii="Times New Roman" w:eastAsia="Times New Roman" w:hAnsi="Times New Roman" w:cs="Times New Roman"/>
+          <w:color w:val="000000"/>
+          <w:sz w:val="28"/>
+          <w:szCs w:val="28"/>
+          <w:lang w:val="ru-RU"/>
+        </w:rPr>
+        <w:t xml:space="preserve">Создание документа по существующему шаблону. Создание документа по шаблону увеличивает скорость разработки документа в целом. В случае если шаблон не подходит должна быть возможность конфигурировать текст шаблона. Также должна быть роль </w:t>
+      </w:r>
+      <w:r>
+        <w:rPr>
+          <w:rFonts w:ascii="Times New Roman" w:eastAsia="Times New Roman" w:hAnsi="Times New Roman" w:cs="Times New Roman"/>
+          <w:color w:val="000000"/>
+          <w:sz w:val="28"/>
+          <w:szCs w:val="28"/>
+          <w:lang w:val="ru-RU"/>
+        </w:rPr>
+        <w:t>“</w:t>
+      </w:r>
+      <w:r>
+        <w:rPr>
+          <w:rFonts w:ascii="Times New Roman" w:eastAsia="Times New Roman" w:hAnsi="Times New Roman" w:cs="Times New Roman"/>
+          <w:color w:val="000000"/>
+          <w:sz w:val="28"/>
+          <w:szCs w:val="28"/>
+          <w:lang w:val="ru-RU"/>
+        </w:rPr>
+        <w:t>Технолог</w:t>
+      </w:r>
+      <w:r>
+        <w:rPr>
+          <w:rFonts w:ascii="Times New Roman" w:eastAsia="Times New Roman" w:hAnsi="Times New Roman" w:cs="Times New Roman"/>
+          <w:color w:val="000000"/>
+          <w:sz w:val="28"/>
+          <w:szCs w:val="28"/>
+          <w:lang w:val="ru-RU"/>
+        </w:rPr>
+        <w:t>”</w:t>
+      </w:r>
+      <w:r>
+        <w:rPr>
+          <w:rFonts w:ascii="Times New Roman" w:eastAsia="Times New Roman" w:hAnsi="Times New Roman" w:cs="Times New Roman"/>
+          <w:color w:val="000000"/>
+          <w:sz w:val="28"/>
+          <w:szCs w:val="28"/>
+          <w:lang w:val="ru-RU"/>
+        </w:rPr>
+        <w:t>. Сотрудник с такой ролью сможет создавать новые шаблоны или изменять текущие под новые нормативные документы.</w:t>
+      </w:r>
+    </w:p>
+    <w:p>
+      <w:pPr>
+        <w:pStyle w:val="a4"/>
+        <w:numPr>
+          <w:ilvl w:val="0"/>
+          <w:numId w:val="21"/>
+        </w:numPr>
+        <w:shd w:val="clear" w:color="auto" w:fill="FFFFFF"/>
+        <w:spacing w:after="0" w:line="240" w:lineRule="auto"/>
+        <w:jc w:val="both"/>
+        <w:rPr>
+          <w:rFonts w:ascii="Times New Roman" w:eastAsia="Times New Roman" w:hAnsi="Times New Roman" w:cs="Times New Roman"/>
+          <w:color w:val="000000"/>
+          <w:sz w:val="28"/>
+          <w:szCs w:val="28"/>
+          <w:lang w:val="ru-RU"/>
+        </w:rPr>
+      </w:pPr>
+      <w:r>
+        <w:rPr>
+          <w:rFonts w:ascii="Times New Roman" w:eastAsia="Times New Roman" w:hAnsi="Times New Roman" w:cs="Times New Roman"/>
+          <w:color w:val="000000"/>
+          <w:sz w:val="28"/>
+          <w:szCs w:val="28"/>
+          <w:lang w:val="ru-RU"/>
+        </w:rPr>
+        <w:t>Наличие документации на русском языке. Так как среда разрабатывается для организаций на территории РБ, то документация должна быть напи</w:t>
+      </w:r>
+      <w:r>
+        <w:rPr>
+          <w:rFonts w:ascii="Times New Roman" w:eastAsia="Times New Roman" w:hAnsi="Times New Roman" w:cs="Times New Roman"/>
+          <w:color w:val="000000"/>
+          <w:sz w:val="28"/>
+          <w:szCs w:val="28"/>
+          <w:lang w:val="ru-RU"/>
+        </w:rPr>
+        <w:t>сана на привычном и распростран</w:t>
+      </w:r>
+      <w:r>
+        <w:rPr>
+          <w:rFonts w:ascii="Times New Roman" w:eastAsia="Times New Roman" w:hAnsi="Times New Roman" w:cs="Times New Roman"/>
+          <w:color w:val="000000"/>
+          <w:sz w:val="28"/>
+          <w:szCs w:val="28"/>
+          <w:lang w:val="ru-RU"/>
+        </w:rPr>
+        <w:t>е</w:t>
+      </w:r>
+      <w:r>
+        <w:rPr>
+          <w:rFonts w:ascii="Times New Roman" w:eastAsia="Times New Roman" w:hAnsi="Times New Roman" w:cs="Times New Roman"/>
+          <w:color w:val="000000"/>
+          <w:sz w:val="28"/>
+          <w:szCs w:val="28"/>
+          <w:lang w:val="ru-RU"/>
+        </w:rPr>
+        <w:t>н</w:t>
+      </w:r>
+      <w:r>
+        <w:rPr>
+          <w:rFonts w:ascii="Times New Roman" w:eastAsia="Times New Roman" w:hAnsi="Times New Roman" w:cs="Times New Roman"/>
+          <w:color w:val="000000"/>
+          <w:sz w:val="28"/>
+          <w:szCs w:val="28"/>
+          <w:lang w:val="ru-RU"/>
+        </w:rPr>
+        <w:t>ном для</w:t>
+      </w:r>
+      <w:r>
+        <w:rPr>
+          <w:rFonts w:ascii="Times New Roman" w:eastAsia="Times New Roman" w:hAnsi="Times New Roman" w:cs="Times New Roman"/>
+          <w:color w:val="000000"/>
+          <w:sz w:val="28"/>
+          <w:szCs w:val="28"/>
+          <w:lang w:val="ru-RU"/>
+        </w:rPr>
+        <w:t xml:space="preserve"> людей языке. Таким образом внедрение системы будет быстрее и менее затратным.</w:t>
+      </w:r>
+    </w:p>
+    <w:p>
+      <w:pPr>
+        <w:pStyle w:val="a4"/>
+        <w:numPr>
+          <w:ilvl w:val="0"/>
+          <w:numId w:val="21"/>
+        </w:numPr>
+        <w:shd w:val="clear" w:color="auto" w:fill="FFFFFF"/>
+        <w:spacing w:after="0" w:line="240" w:lineRule="auto"/>
+        <w:jc w:val="both"/>
+        <w:rPr>
+          <w:rFonts w:ascii="Times New Roman" w:eastAsia="Times New Roman" w:hAnsi="Times New Roman" w:cs="Times New Roman"/>
+          <w:color w:val="000000"/>
+          <w:sz w:val="28"/>
+          <w:szCs w:val="28"/>
+          <w:lang w:val="ru-RU"/>
+        </w:rPr>
+      </w:pPr>
+      <w:r>
+        <w:rPr>
+          <w:rFonts w:ascii="Times New Roman" w:eastAsia="Times New Roman" w:hAnsi="Times New Roman" w:cs="Times New Roman"/>
+          <w:color w:val="000000"/>
+          <w:sz w:val="28"/>
+          <w:szCs w:val="28"/>
+          <w:lang w:val="ru-RU"/>
+        </w:rPr>
+        <w:t>Работа с современными и надежными средствами хранения, поиска и обработки информации, такими как базы данных (</w:t>
+      </w:r>
+      <w:r>
+        <w:rPr>
+          <w:rFonts w:ascii="Times New Roman" w:eastAsia="Times New Roman" w:hAnsi="Times New Roman" w:cs="Times New Roman"/>
+          <w:color w:val="000000"/>
+          <w:sz w:val="28"/>
+          <w:szCs w:val="28"/>
+        </w:rPr>
+        <w:t>MS</w:t>
+      </w:r>
+      <w:r>
+        <w:rPr>
+          <w:rFonts w:ascii="Times New Roman" w:eastAsia="Times New Roman" w:hAnsi="Times New Roman" w:cs="Times New Roman"/>
+          <w:color w:val="000000"/>
+          <w:sz w:val="28"/>
+          <w:szCs w:val="28"/>
+          <w:lang w:val="ru-RU"/>
+        </w:rPr>
+        <w:t xml:space="preserve"> </w:t>
+      </w:r>
+      <w:r>
+        <w:rPr>
+          <w:rFonts w:ascii="Times New Roman" w:eastAsia="Times New Roman" w:hAnsi="Times New Roman" w:cs="Times New Roman"/>
+          <w:color w:val="000000"/>
+          <w:sz w:val="28"/>
+          <w:szCs w:val="28"/>
+        </w:rPr>
+        <w:t>SQL</w:t>
+      </w:r>
+      <w:r>
+        <w:rPr>
+          <w:rFonts w:ascii="Times New Roman" w:eastAsia="Times New Roman" w:hAnsi="Times New Roman" w:cs="Times New Roman"/>
+          <w:color w:val="000000"/>
+          <w:sz w:val="28"/>
+          <w:szCs w:val="28"/>
+          <w:lang w:val="ru-RU"/>
+        </w:rPr>
+        <w:t xml:space="preserve">, </w:t>
+      </w:r>
+      <w:proofErr w:type="spellStart"/>
+      <w:r>
+        <w:rPr>
+          <w:rFonts w:ascii="Times New Roman" w:eastAsia="Times New Roman" w:hAnsi="Times New Roman" w:cs="Times New Roman"/>
+          <w:color w:val="000000"/>
+          <w:sz w:val="28"/>
+          <w:szCs w:val="28"/>
+          <w:lang w:val="ru-RU"/>
+        </w:rPr>
+        <w:t>Oracle</w:t>
+      </w:r>
+      <w:proofErr w:type="spellEnd"/>
+      <w:r>
+        <w:rPr>
+          <w:rFonts w:ascii="Times New Roman" w:eastAsia="Times New Roman" w:hAnsi="Times New Roman" w:cs="Times New Roman"/>
+          <w:color w:val="000000"/>
+          <w:sz w:val="28"/>
+          <w:szCs w:val="28"/>
+          <w:lang w:val="ru-RU"/>
+        </w:rPr>
+        <w:t xml:space="preserve">, </w:t>
+      </w:r>
+      <w:proofErr w:type="spellStart"/>
+      <w:r>
+        <w:rPr>
+          <w:rFonts w:ascii="Times New Roman" w:eastAsia="Times New Roman" w:hAnsi="Times New Roman" w:cs="Times New Roman"/>
+          <w:color w:val="000000"/>
+          <w:sz w:val="28"/>
+          <w:szCs w:val="28"/>
+          <w:lang w:val="ru-RU"/>
+        </w:rPr>
+        <w:t>PostgreSQL</w:t>
+      </w:r>
+      <w:proofErr w:type="spellEnd"/>
+      <w:r>
+        <w:rPr>
+          <w:rFonts w:ascii="Times New Roman" w:eastAsia="Times New Roman" w:hAnsi="Times New Roman" w:cs="Times New Roman"/>
+          <w:color w:val="000000"/>
+          <w:sz w:val="28"/>
+          <w:szCs w:val="28"/>
+          <w:lang w:val="ru-RU"/>
+        </w:rPr>
+        <w:t xml:space="preserve">, </w:t>
+      </w:r>
+      <w:proofErr w:type="spellStart"/>
+      <w:r>
+        <w:rPr>
+          <w:rFonts w:ascii="Times New Roman" w:eastAsia="Times New Roman" w:hAnsi="Times New Roman" w:cs="Times New Roman"/>
+          <w:color w:val="000000"/>
+          <w:sz w:val="28"/>
+          <w:szCs w:val="28"/>
+          <w:lang w:val="ru-RU"/>
+        </w:rPr>
+        <w:t>MongoDB</w:t>
+      </w:r>
+      <w:proofErr w:type="spellEnd"/>
+      <w:r>
+        <w:rPr>
+          <w:rFonts w:ascii="Times New Roman" w:eastAsia="Times New Roman" w:hAnsi="Times New Roman" w:cs="Times New Roman"/>
+          <w:color w:val="000000"/>
+          <w:sz w:val="28"/>
+          <w:szCs w:val="28"/>
+          <w:lang w:val="ru-RU"/>
+        </w:rPr>
+        <w:t>)</w:t>
+      </w:r>
+      <w:r>
+        <w:rPr>
+          <w:rFonts w:ascii="Times New Roman" w:eastAsia="Times New Roman" w:hAnsi="Times New Roman" w:cs="Times New Roman"/>
+          <w:color w:val="000000"/>
+          <w:sz w:val="28"/>
+          <w:szCs w:val="28"/>
+          <w:lang w:val="ru-RU"/>
+        </w:rPr>
+        <w:t>.</w:t>
+      </w:r>
+    </w:p>
+    <w:p>
+      <w:pPr>
+        <w:pStyle w:val="a4"/>
+        <w:numPr>
+          <w:ilvl w:val="0"/>
+          <w:numId w:val="21"/>
+        </w:numPr>
+        <w:shd w:val="clear" w:color="auto" w:fill="FFFFFF"/>
+        <w:spacing w:after="0" w:line="240" w:lineRule="auto"/>
+        <w:jc w:val="both"/>
+        <w:rPr>
+          <w:rFonts w:ascii="Times New Roman" w:eastAsia="Times New Roman" w:hAnsi="Times New Roman" w:cs="Times New Roman"/>
+          <w:color w:val="000000"/>
+          <w:sz w:val="28"/>
+          <w:szCs w:val="28"/>
+          <w:lang w:val="ru-RU"/>
+        </w:rPr>
+      </w:pPr>
+      <w:r>
+        <w:rPr>
+          <w:rFonts w:ascii="Times New Roman" w:eastAsia="Times New Roman" w:hAnsi="Times New Roman" w:cs="Times New Roman"/>
+          <w:color w:val="000000"/>
+          <w:sz w:val="28"/>
+          <w:szCs w:val="28"/>
+          <w:lang w:val="ru-RU"/>
+        </w:rPr>
+        <w:t>Удобный интерфейс реализованный в виде веб или настольного сетевого приложения. Желательно наличие обеих версий продукта, так как каждый имеет свои преимущества и недостатки.</w:t>
+      </w:r>
+    </w:p>
+    <w:p>
+      <w:pPr>
+        <w:pStyle w:val="a4"/>
+        <w:numPr>
+          <w:ilvl w:val="0"/>
+          <w:numId w:val="21"/>
+        </w:numPr>
+        <w:shd w:val="clear" w:color="auto" w:fill="FFFFFF"/>
+        <w:spacing w:after="0" w:line="240" w:lineRule="auto"/>
+        <w:jc w:val="both"/>
+        <w:rPr>
+          <w:rFonts w:ascii="Times New Roman" w:eastAsia="Times New Roman" w:hAnsi="Times New Roman" w:cs="Times New Roman"/>
+          <w:color w:val="000000"/>
+          <w:sz w:val="28"/>
+          <w:szCs w:val="28"/>
+          <w:lang w:val="ru-RU"/>
+        </w:rPr>
+      </w:pPr>
+      <w:r>
+        <w:rPr>
+          <w:rFonts w:ascii="Times New Roman" w:eastAsia="Times New Roman" w:hAnsi="Times New Roman" w:cs="Times New Roman"/>
+          <w:color w:val="000000"/>
+          <w:sz w:val="28"/>
+          <w:szCs w:val="28"/>
+          <w:lang w:val="ru-RU"/>
+        </w:rPr>
+        <w:t>Настройка бизнес-процессов и маршрутов документов. Таким образом возможно управление жизненным циклом документов в зависимости от нормативных документов и требований заказчика.</w:t>
+      </w:r>
+    </w:p>
+    <w:p>
+      <w:pPr>
+        <w:pStyle w:val="a4"/>
+        <w:numPr>
+          <w:ilvl w:val="0"/>
+          <w:numId w:val="21"/>
+        </w:numPr>
+        <w:shd w:val="clear" w:color="auto" w:fill="FFFFFF"/>
+        <w:spacing w:before="75" w:after="300" w:line="240" w:lineRule="auto"/>
+        <w:jc w:val="both"/>
+        <w:rPr>
+          <w:rFonts w:ascii="Times New Roman" w:eastAsia="Times New Roman" w:hAnsi="Times New Roman" w:cs="Times New Roman"/>
+          <w:color w:val="000000"/>
+          <w:sz w:val="28"/>
+          <w:szCs w:val="28"/>
+          <w:lang w:val="ru-RU"/>
+        </w:rPr>
+      </w:pPr>
+      <w:r>
+        <w:rPr>
+          <w:rFonts w:ascii="Times New Roman" w:eastAsia="Times New Roman" w:hAnsi="Times New Roman" w:cs="Times New Roman"/>
+          <w:color w:val="000000"/>
+          <w:sz w:val="28"/>
+          <w:szCs w:val="28"/>
+          <w:lang w:val="ru-RU"/>
+        </w:rPr>
+        <w:t xml:space="preserve">Быстрый поиск документов. Должен осуществлять по категориям, срокам, контенту и прикрепленным атрибутам. Это поможет сотрудникам находить важные документы или группы документов без потери времени на ручной поиск в архиве или </w:t>
+      </w:r>
+      <w:r>
+        <w:rPr>
+          <w:rFonts w:ascii="Times New Roman" w:eastAsia="Times New Roman" w:hAnsi="Times New Roman" w:cs="Times New Roman"/>
+          <w:color w:val="000000"/>
+          <w:sz w:val="28"/>
+          <w:szCs w:val="28"/>
+          <w:lang w:val="ru-RU"/>
+        </w:rPr>
+        <w:t>на каком-либо этапе ЖЦ документа.</w:t>
+      </w:r>
+    </w:p>
+    <w:p>
+      <w:pPr>
+        <w:shd w:val="clear" w:color="auto" w:fill="FFFFFF"/>
+        <w:spacing w:before="75" w:after="300" w:line="240" w:lineRule="auto"/>
+        <w:ind w:left="720" w:firstLine="360"/>
+        <w:jc w:val="both"/>
+        <w:rPr>
+          <w:rFonts w:ascii="Times New Roman" w:eastAsia="Times New Roman" w:hAnsi="Times New Roman" w:cs="Times New Roman"/>
+          <w:color w:val="000000"/>
+          <w:sz w:val="28"/>
+          <w:szCs w:val="28"/>
+          <w:lang w:val="ru-RU"/>
+        </w:rPr>
+      </w:pPr>
+      <w:r>
+        <w:rPr>
+          <w:rFonts w:ascii="Times New Roman" w:eastAsia="Times New Roman" w:hAnsi="Times New Roman" w:cs="Times New Roman"/>
+          <w:color w:val="000000"/>
+          <w:sz w:val="28"/>
+          <w:szCs w:val="28"/>
+          <w:lang w:val="ru-RU"/>
+        </w:rPr>
+        <w:lastRenderedPageBreak/>
+        <w:t xml:space="preserve">СЭД должна работать под операционной системой </w:t>
+      </w:r>
+      <w:r>
+        <w:rPr>
+          <w:rFonts w:ascii="Times New Roman" w:eastAsia="Times New Roman" w:hAnsi="Times New Roman" w:cs="Times New Roman"/>
+          <w:color w:val="000000"/>
+          <w:sz w:val="28"/>
+          <w:szCs w:val="28"/>
+        </w:rPr>
+        <w:t>Windows</w:t>
+      </w:r>
+      <w:r>
+        <w:rPr>
+          <w:rFonts w:ascii="Times New Roman" w:eastAsia="Times New Roman" w:hAnsi="Times New Roman" w:cs="Times New Roman"/>
+          <w:color w:val="000000"/>
+          <w:sz w:val="28"/>
+          <w:szCs w:val="28"/>
+          <w:lang w:val="ru-RU"/>
+        </w:rPr>
+        <w:t xml:space="preserve"> </w:t>
+      </w:r>
+      <w:r>
+        <w:rPr>
+          <w:rFonts w:ascii="Times New Roman" w:eastAsia="Times New Roman" w:hAnsi="Times New Roman" w:cs="Times New Roman"/>
+          <w:color w:val="000000"/>
+          <w:sz w:val="28"/>
+          <w:szCs w:val="28"/>
+          <w:lang w:val="ru-RU"/>
+        </w:rPr>
+        <w:t xml:space="preserve">не ниже 7-ой версии. Система электронного документооборота использует </w:t>
       </w:r>
       <w:proofErr w:type="gramStart"/>
       <w:r>
         <w:rPr>
-          <w:rFonts w:ascii="Times New Roman" w:hAnsi="Times New Roman" w:cs="Times New Roman"/>
-          <w:bCs/>
-          <w:sz w:val="28"/>
-          <w:szCs w:val="28"/>
-          <w:shd w:val="clear" w:color="auto" w:fill="FFFFFF"/>
-          <w:lang w:val="ru-RU"/>
-        </w:rPr>
-        <w:t>С:Предприятие</w:t>
+          <w:rFonts w:ascii="Times New Roman" w:eastAsia="Times New Roman" w:hAnsi="Times New Roman" w:cs="Times New Roman"/>
+          <w:color w:val="000000"/>
+          <w:sz w:val="28"/>
+          <w:szCs w:val="28"/>
+          <w:lang w:val="ru-RU"/>
+        </w:rPr>
+        <w:t xml:space="preserve">платформу  </w:t>
+      </w:r>
+      <w:r>
+        <w:rPr>
+          <w:rFonts w:ascii="Times New Roman" w:eastAsia="Times New Roman" w:hAnsi="Times New Roman" w:cs="Times New Roman"/>
+          <w:color w:val="000000"/>
+          <w:sz w:val="28"/>
+          <w:szCs w:val="28"/>
+          <w:lang w:val="ru-RU"/>
+        </w:rPr>
+        <w:t>.</w:t>
+      </w:r>
+      <w:r>
+        <w:rPr>
+          <w:rFonts w:ascii="Times New Roman" w:eastAsia="Times New Roman" w:hAnsi="Times New Roman" w:cs="Times New Roman"/>
+          <w:color w:val="000000"/>
+          <w:sz w:val="28"/>
+          <w:szCs w:val="28"/>
+        </w:rPr>
+        <w:t>Net</w:t>
       </w:r>
       <w:proofErr w:type="gramEnd"/>
       <w:r>
         <w:rPr>
-          <w:rFonts w:ascii="Times New Roman" w:hAnsi="Times New Roman" w:cs="Times New Roman"/>
-          <w:bCs/>
-          <w:sz w:val="28"/>
-          <w:szCs w:val="28"/>
-          <w:shd w:val="clear" w:color="auto" w:fill="FFFFFF"/>
-          <w:lang w:val="ru-RU"/>
-        </w:rPr>
-        <w:t xml:space="preserve"> 8.3»</w:t>
-      </w:r>
-      <w:r>
-        <w:rPr>
-          <w:rFonts w:ascii="Times New Roman" w:hAnsi="Times New Roman" w:cs="Times New Roman"/>
-          <w:bCs/>
-          <w:sz w:val="28"/>
-          <w:szCs w:val="28"/>
-          <w:shd w:val="clear" w:color="auto" w:fill="FFFFFF"/>
+          <w:rFonts w:ascii="Times New Roman" w:eastAsia="Times New Roman" w:hAnsi="Times New Roman" w:cs="Times New Roman"/>
+          <w:color w:val="000000"/>
+          <w:sz w:val="28"/>
+          <w:szCs w:val="28"/>
           <w:lang w:val="ru-RU"/>
         </w:rPr>
         <w:t xml:space="preserve"> </w:t>
       </w:r>
       <w:r>
         <w:rPr>
-          <w:rFonts w:ascii="Times New Roman" w:hAnsi="Times New Roman" w:cs="Times New Roman"/>
-          <w:bCs/>
-          <w:sz w:val="28"/>
-          <w:szCs w:val="28"/>
-          <w:shd w:val="clear" w:color="auto" w:fill="FFFFFF"/>
-          <w:lang w:val="ru-RU"/>
-        </w:rPr>
-        <w:t xml:space="preserve">стоимость отдельной конфигурации </w:t>
-      </w:r>
-      <w:r>
-        <w:rPr>
-          <w:rFonts w:ascii="Times New Roman" w:hAnsi="Times New Roman" w:cs="Times New Roman"/>
-          <w:bCs/>
-          <w:sz w:val="28"/>
-          <w:szCs w:val="28"/>
-          <w:shd w:val="clear" w:color="auto" w:fill="FFFFFF"/>
-          <w:lang w:val="ru-RU"/>
-        </w:rPr>
-        <w:t>«1С: Документооборот 8»</w:t>
-      </w:r>
-      <w:r>
-        <w:rPr>
-          <w:rFonts w:ascii="Times New Roman" w:hAnsi="Times New Roman" w:cs="Times New Roman"/>
-          <w:bCs/>
-          <w:sz w:val="28"/>
-          <w:szCs w:val="28"/>
-          <w:shd w:val="clear" w:color="auto" w:fill="FFFFFF"/>
-          <w:lang w:val="ru-RU"/>
-        </w:rPr>
-        <w:t xml:space="preserve"> составляет </w:t>
-      </w:r>
-      <w:r>
-        <w:rPr>
-          <w:rFonts w:ascii="Times New Roman" w:hAnsi="Times New Roman" w:cs="Times New Roman"/>
-          <w:bCs/>
-          <w:sz w:val="28"/>
-          <w:szCs w:val="28"/>
-          <w:shd w:val="clear" w:color="auto" w:fill="FFFFFF"/>
-          <w:lang w:val="ru-RU"/>
-        </w:rPr>
-        <w:t>4900 руб. Благодаря такой невысокой стоимости данный продукт доступен предприятиям малого бизнеса или предприятиям с небольшим штатом сотрудников.</w:t>
-      </w:r>
-    </w:p>
-    <w:p>
-      <w:pPr>
-        <w:pStyle w:val="a6"/>
-        <w:ind w:firstLine="720"/>
-        <w:jc w:val="both"/>
-        <w:rPr>
-          <w:rFonts w:ascii="Times New Roman" w:hAnsi="Times New Roman" w:cs="Times New Roman"/>
-          <w:color w:val="474747"/>
-          <w:sz w:val="28"/>
-          <w:szCs w:val="28"/>
-          <w:shd w:val="clear" w:color="auto" w:fill="FFFFFF"/>
-          <w:lang w:val="ru-RU"/>
-        </w:rPr>
-      </w:pPr>
-    </w:p>
-    <w:p>
-      <w:pPr>
-        <w:pStyle w:val="a6"/>
-        <w:ind w:firstLine="720"/>
-        <w:jc w:val="both"/>
-        <w:rPr>
-          <w:rFonts w:ascii="Times New Roman" w:hAnsi="Times New Roman" w:cs="Times New Roman"/>
-          <w:color w:val="474747"/>
-          <w:sz w:val="28"/>
-          <w:szCs w:val="28"/>
-          <w:shd w:val="clear" w:color="auto" w:fill="FFFFFF"/>
-          <w:lang w:val="ru-RU"/>
-        </w:rPr>
-      </w:pPr>
-    </w:p>
-    <w:p>
-      <w:pPr>
-        <w:pStyle w:val="a6"/>
-        <w:ind w:firstLine="720"/>
-        <w:jc w:val="both"/>
-        <w:rPr>
-          <w:rFonts w:ascii="Times New Roman" w:hAnsi="Times New Roman" w:cs="Times New Roman"/>
-          <w:color w:val="474747"/>
-          <w:sz w:val="28"/>
-          <w:szCs w:val="28"/>
-          <w:shd w:val="clear" w:color="auto" w:fill="FFFFFF"/>
-          <w:lang w:val="ru-RU"/>
-        </w:rPr>
-      </w:pPr>
-    </w:p>
-    <w:p>
-      <w:pPr>
-        <w:pStyle w:val="a6"/>
-        <w:ind w:firstLine="720"/>
-        <w:jc w:val="both"/>
-        <w:rPr>
-          <w:rFonts w:ascii="Times New Roman" w:hAnsi="Times New Roman" w:cs="Times New Roman"/>
-          <w:color w:val="474747"/>
-          <w:sz w:val="28"/>
-          <w:szCs w:val="28"/>
-          <w:shd w:val="clear" w:color="auto" w:fill="FFFFFF"/>
-          <w:lang w:val="ru-RU"/>
-        </w:rPr>
-      </w:pPr>
-    </w:p>
-    <w:p>
-      <w:pPr>
-        <w:pStyle w:val="a6"/>
-        <w:ind w:firstLine="720"/>
-        <w:jc w:val="both"/>
-        <w:rPr>
-          <w:rFonts w:ascii="Times New Roman" w:hAnsi="Times New Roman" w:cs="Times New Roman"/>
-          <w:color w:val="474747"/>
-          <w:sz w:val="28"/>
-          <w:szCs w:val="28"/>
-          <w:shd w:val="clear" w:color="auto" w:fill="FFFFFF"/>
-          <w:lang w:val="ru-RU"/>
-        </w:rPr>
-      </w:pPr>
-    </w:p>
-    <w:p>
-      <w:pPr>
-        <w:pStyle w:val="a6"/>
-        <w:ind w:firstLine="720"/>
-        <w:jc w:val="both"/>
-        <w:rPr>
-          <w:rFonts w:ascii="Times New Roman" w:hAnsi="Times New Roman" w:cs="Times New Roman"/>
-          <w:color w:val="474747"/>
-          <w:sz w:val="28"/>
-          <w:szCs w:val="28"/>
-          <w:shd w:val="clear" w:color="auto" w:fill="FFFFFF"/>
-          <w:lang w:val="ru-RU"/>
-        </w:rPr>
-      </w:pPr>
-    </w:p>
-    <w:p>
-      <w:pPr>
-        <w:pStyle w:val="a6"/>
-        <w:ind w:firstLine="720"/>
-        <w:jc w:val="both"/>
-        <w:rPr>
-          <w:rFonts w:ascii="Times New Roman" w:hAnsi="Times New Roman" w:cs="Times New Roman"/>
-          <w:sz w:val="28"/>
-          <w:szCs w:val="28"/>
-          <w:shd w:val="clear" w:color="auto" w:fill="FFFFFF"/>
-          <w:lang w:val="ru-RU"/>
-        </w:rPr>
-      </w:pPr>
-      <w:r>
-        <w:rPr>
-          <w:rFonts w:ascii="Times New Roman" w:hAnsi="Times New Roman" w:cs="Times New Roman"/>
-          <w:color w:val="474747"/>
-          <w:sz w:val="28"/>
-          <w:szCs w:val="28"/>
-          <w:highlight w:val="yellow"/>
-          <w:shd w:val="clear" w:color="auto" w:fill="FFFFFF"/>
-          <w:lang w:val="ru-RU"/>
-        </w:rPr>
-        <w:t>СЭД</w:t>
-      </w:r>
-      <w:r>
-        <w:rPr>
-          <w:rStyle w:val="apple-converted-space"/>
-          <w:rFonts w:ascii="Times New Roman" w:hAnsi="Times New Roman" w:cs="Times New Roman"/>
-          <w:color w:val="474747"/>
-          <w:sz w:val="28"/>
-          <w:szCs w:val="28"/>
-          <w:highlight w:val="yellow"/>
-          <w:shd w:val="clear" w:color="auto" w:fill="FFFFFF"/>
-        </w:rPr>
-        <w:t> </w:t>
-      </w:r>
-      <w:r>
-        <w:rPr>
-          <w:rFonts w:ascii="Times New Roman" w:hAnsi="Times New Roman" w:cs="Times New Roman"/>
-          <w:sz w:val="28"/>
-          <w:szCs w:val="28"/>
-          <w:highlight w:val="yellow"/>
-          <w:bdr w:val="none" w:sz="0" w:space="0" w:color="auto" w:frame="1"/>
-          <w:shd w:val="clear" w:color="auto" w:fill="FFFFFF"/>
-          <w:lang w:val="ru-RU"/>
-        </w:rPr>
-        <w:t>«Канцлер»</w:t>
-      </w:r>
-      <w:r>
-        <w:rPr>
-          <w:rFonts w:ascii="Times New Roman" w:hAnsi="Times New Roman" w:cs="Times New Roman"/>
-          <w:color w:val="474747"/>
-          <w:sz w:val="28"/>
-          <w:szCs w:val="28"/>
-          <w:highlight w:val="yellow"/>
-          <w:shd w:val="clear" w:color="auto" w:fill="FFFFFF"/>
-        </w:rPr>
-        <w:t> </w:t>
-      </w:r>
-      <w:proofErr w:type="gramStart"/>
-      <w:r>
-        <w:rPr>
-          <w:rFonts w:ascii="Times New Roman" w:hAnsi="Times New Roman" w:cs="Times New Roman"/>
-          <w:color w:val="474747"/>
-          <w:sz w:val="28"/>
-          <w:szCs w:val="28"/>
-          <w:highlight w:val="yellow"/>
-          <w:shd w:val="clear" w:color="auto" w:fill="FFFFFF"/>
-          <w:lang w:val="ru-RU"/>
-        </w:rPr>
-        <w:t xml:space="preserve">это </w:t>
-      </w:r>
-      <w:r>
-        <w:rPr>
-          <w:rFonts w:ascii="Times New Roman" w:hAnsi="Times New Roman" w:cs="Times New Roman"/>
-          <w:color w:val="474747"/>
-          <w:sz w:val="28"/>
-          <w:szCs w:val="28"/>
-          <w:highlight w:val="yellow"/>
-          <w:shd w:val="clear" w:color="auto" w:fill="FFFFFF"/>
-        </w:rPr>
-        <w:t> </w:t>
-      </w:r>
-      <w:r>
-        <w:rPr>
-          <w:rFonts w:ascii="Times New Roman" w:hAnsi="Times New Roman" w:cs="Times New Roman"/>
-          <w:color w:val="474747"/>
-          <w:sz w:val="28"/>
-          <w:szCs w:val="28"/>
-          <w:highlight w:val="yellow"/>
-          <w:shd w:val="clear" w:color="auto" w:fill="FFFFFF"/>
-          <w:lang w:val="ru-RU"/>
-        </w:rPr>
-        <w:t>семейство</w:t>
-      </w:r>
-      <w:proofErr w:type="gramEnd"/>
-      <w:r>
-        <w:rPr>
-          <w:rFonts w:ascii="Times New Roman" w:hAnsi="Times New Roman" w:cs="Times New Roman"/>
-          <w:color w:val="474747"/>
-          <w:sz w:val="28"/>
-          <w:szCs w:val="28"/>
-          <w:highlight w:val="yellow"/>
-          <w:shd w:val="clear" w:color="auto" w:fill="FFFFFF"/>
-          <w:lang w:val="ru-RU"/>
-        </w:rPr>
-        <w:t xml:space="preserve"> программных продуктов </w:t>
-      </w:r>
-      <w:r>
-        <w:rPr>
-          <w:rFonts w:ascii="Times New Roman" w:hAnsi="Times New Roman" w:cs="Times New Roman"/>
-          <w:color w:val="474747"/>
-          <w:sz w:val="28"/>
-          <w:szCs w:val="28"/>
-          <w:highlight w:val="yellow"/>
-          <w:shd w:val="clear" w:color="auto" w:fill="FFFFFF"/>
-        </w:rPr>
-        <w:t>IBA</w:t>
-      </w:r>
-      <w:r>
-        <w:rPr>
-          <w:rFonts w:ascii="Times New Roman" w:hAnsi="Times New Roman" w:cs="Times New Roman"/>
-          <w:color w:val="474747"/>
-          <w:sz w:val="28"/>
-          <w:szCs w:val="28"/>
-          <w:highlight w:val="yellow"/>
-          <w:shd w:val="clear" w:color="auto" w:fill="FFFFFF"/>
+          <w:rFonts w:ascii="Times New Roman" w:eastAsia="Times New Roman" w:hAnsi="Times New Roman" w:cs="Times New Roman"/>
+          <w:color w:val="000000"/>
+          <w:sz w:val="28"/>
+          <w:szCs w:val="28"/>
+          <w:lang w:val="ru-RU"/>
+        </w:rPr>
+        <w:t xml:space="preserve">и технологию </w:t>
+      </w:r>
+      <w:r>
+        <w:rPr>
+          <w:rFonts w:ascii="Times New Roman" w:eastAsia="Times New Roman" w:hAnsi="Times New Roman" w:cs="Times New Roman"/>
+          <w:color w:val="000000"/>
+          <w:sz w:val="28"/>
+          <w:szCs w:val="28"/>
+        </w:rPr>
+        <w:t>ASP</w:t>
+      </w:r>
+      <w:r>
+        <w:rPr>
+          <w:rFonts w:ascii="Times New Roman" w:eastAsia="Times New Roman" w:hAnsi="Times New Roman" w:cs="Times New Roman"/>
+          <w:color w:val="000000"/>
+          <w:sz w:val="28"/>
+          <w:szCs w:val="28"/>
+          <w:lang w:val="ru-RU"/>
+        </w:rPr>
+        <w:t>.</w:t>
+      </w:r>
+      <w:r>
+        <w:rPr>
+          <w:rFonts w:ascii="Times New Roman" w:eastAsia="Times New Roman" w:hAnsi="Times New Roman" w:cs="Times New Roman"/>
+          <w:color w:val="000000"/>
+          <w:sz w:val="28"/>
+          <w:szCs w:val="28"/>
+        </w:rPr>
+        <w:t>Net</w:t>
+      </w:r>
+      <w:r>
+        <w:rPr>
+          <w:rFonts w:ascii="Times New Roman" w:eastAsia="Times New Roman" w:hAnsi="Times New Roman" w:cs="Times New Roman"/>
+          <w:color w:val="000000"/>
+          <w:sz w:val="28"/>
+          <w:szCs w:val="28"/>
           <w:lang w:val="ru-RU"/>
         </w:rPr>
         <w:t xml:space="preserve"> </w:t>
       </w:r>
       <w:r>
         <w:rPr>
-          <w:rFonts w:ascii="Times New Roman" w:hAnsi="Times New Roman" w:cs="Times New Roman"/>
-          <w:color w:val="474747"/>
-          <w:sz w:val="28"/>
-          <w:szCs w:val="28"/>
-          <w:highlight w:val="yellow"/>
-          <w:shd w:val="clear" w:color="auto" w:fill="FFFFFF"/>
-        </w:rPr>
-        <w:t>Group</w:t>
-      </w:r>
-      <w:r>
-        <w:rPr>
-          <w:rFonts w:ascii="Times New Roman" w:hAnsi="Times New Roman" w:cs="Times New Roman"/>
-          <w:color w:val="474747"/>
-          <w:sz w:val="28"/>
-          <w:szCs w:val="28"/>
-          <w:highlight w:val="yellow"/>
-          <w:shd w:val="clear" w:color="auto" w:fill="FFFFFF"/>
-          <w:lang w:val="ru-RU"/>
-        </w:rPr>
-        <w:t xml:space="preserve">, разработанных на платформах </w:t>
-      </w:r>
-      <w:r>
-        <w:rPr>
-          <w:rFonts w:ascii="Times New Roman" w:hAnsi="Times New Roman" w:cs="Times New Roman"/>
-          <w:color w:val="474747"/>
-          <w:sz w:val="28"/>
-          <w:szCs w:val="28"/>
-          <w:highlight w:val="yellow"/>
-          <w:shd w:val="clear" w:color="auto" w:fill="FFFFFF"/>
-        </w:rPr>
-        <w:t>IBM</w:t>
-      </w:r>
-      <w:r>
-        <w:rPr>
-          <w:rFonts w:ascii="Times New Roman" w:hAnsi="Times New Roman" w:cs="Times New Roman"/>
-          <w:color w:val="474747"/>
-          <w:sz w:val="28"/>
-          <w:szCs w:val="28"/>
-          <w:highlight w:val="yellow"/>
-          <w:shd w:val="clear" w:color="auto" w:fill="FFFFFF"/>
-          <w:lang w:val="ru-RU"/>
-        </w:rPr>
-        <w:t xml:space="preserve"> </w:t>
-      </w:r>
-      <w:r>
-        <w:rPr>
-          <w:rFonts w:ascii="Times New Roman" w:hAnsi="Times New Roman" w:cs="Times New Roman"/>
-          <w:color w:val="474747"/>
-          <w:sz w:val="28"/>
-          <w:szCs w:val="28"/>
-          <w:highlight w:val="yellow"/>
-          <w:shd w:val="clear" w:color="auto" w:fill="FFFFFF"/>
-        </w:rPr>
-        <w:t>FileNet</w:t>
-      </w:r>
-      <w:r>
-        <w:rPr>
-          <w:rFonts w:ascii="Times New Roman" w:hAnsi="Times New Roman" w:cs="Times New Roman"/>
-          <w:color w:val="474747"/>
-          <w:sz w:val="28"/>
-          <w:szCs w:val="28"/>
-          <w:highlight w:val="yellow"/>
-          <w:shd w:val="clear" w:color="auto" w:fill="FFFFFF"/>
-          <w:lang w:val="ru-RU"/>
-        </w:rPr>
-        <w:t xml:space="preserve"> (</w:t>
-      </w:r>
-      <w:r>
-        <w:rPr>
-          <w:rFonts w:ascii="Times New Roman" w:hAnsi="Times New Roman" w:cs="Times New Roman"/>
-          <w:color w:val="474747"/>
-          <w:sz w:val="28"/>
-          <w:szCs w:val="28"/>
-          <w:highlight w:val="yellow"/>
-          <w:shd w:val="clear" w:color="auto" w:fill="FFFFFF"/>
-        </w:rPr>
-        <w:t>c</w:t>
-      </w:r>
-      <w:r>
-        <w:rPr>
-          <w:rFonts w:ascii="Times New Roman" w:hAnsi="Times New Roman" w:cs="Times New Roman"/>
-          <w:color w:val="474747"/>
-          <w:sz w:val="28"/>
-          <w:szCs w:val="28"/>
-          <w:highlight w:val="yellow"/>
-          <w:shd w:val="clear" w:color="auto" w:fill="FFFFFF"/>
-          <w:lang w:val="ru-RU"/>
-        </w:rPr>
-        <w:t xml:space="preserve"> 2014 года – </w:t>
-      </w:r>
-      <w:r>
-        <w:rPr>
-          <w:rFonts w:ascii="Times New Roman" w:hAnsi="Times New Roman" w:cs="Times New Roman"/>
-          <w:color w:val="474747"/>
-          <w:sz w:val="28"/>
-          <w:szCs w:val="28"/>
-          <w:highlight w:val="yellow"/>
-          <w:shd w:val="clear" w:color="auto" w:fill="FFFFFF"/>
-        </w:rPr>
-        <w:t>IBM</w:t>
-      </w:r>
-      <w:r>
-        <w:rPr>
-          <w:rFonts w:ascii="Times New Roman" w:hAnsi="Times New Roman" w:cs="Times New Roman"/>
-          <w:color w:val="474747"/>
-          <w:sz w:val="28"/>
-          <w:szCs w:val="28"/>
-          <w:highlight w:val="yellow"/>
-          <w:shd w:val="clear" w:color="auto" w:fill="FFFFFF"/>
-          <w:lang w:val="ru-RU"/>
-        </w:rPr>
-        <w:t xml:space="preserve"> </w:t>
-      </w:r>
-      <w:r>
-        <w:rPr>
-          <w:rFonts w:ascii="Times New Roman" w:hAnsi="Times New Roman" w:cs="Times New Roman"/>
-          <w:color w:val="474747"/>
-          <w:sz w:val="28"/>
-          <w:szCs w:val="28"/>
-          <w:highlight w:val="yellow"/>
-          <w:shd w:val="clear" w:color="auto" w:fill="FFFFFF"/>
-        </w:rPr>
-        <w:t>Content</w:t>
-      </w:r>
-      <w:r>
-        <w:rPr>
-          <w:rFonts w:ascii="Times New Roman" w:hAnsi="Times New Roman" w:cs="Times New Roman"/>
-          <w:color w:val="474747"/>
-          <w:sz w:val="28"/>
-          <w:szCs w:val="28"/>
-          <w:highlight w:val="yellow"/>
-          <w:shd w:val="clear" w:color="auto" w:fill="FFFFFF"/>
-          <w:lang w:val="ru-RU"/>
-        </w:rPr>
-        <w:t xml:space="preserve"> </w:t>
-      </w:r>
-      <w:r>
-        <w:rPr>
-          <w:rFonts w:ascii="Times New Roman" w:hAnsi="Times New Roman" w:cs="Times New Roman"/>
-          <w:color w:val="474747"/>
-          <w:sz w:val="28"/>
-          <w:szCs w:val="28"/>
-          <w:highlight w:val="yellow"/>
-          <w:shd w:val="clear" w:color="auto" w:fill="FFFFFF"/>
-        </w:rPr>
-        <w:t>Foundation</w:t>
-      </w:r>
-      <w:r>
-        <w:rPr>
-          <w:rFonts w:ascii="Times New Roman" w:hAnsi="Times New Roman" w:cs="Times New Roman"/>
-          <w:color w:val="474747"/>
-          <w:sz w:val="28"/>
-          <w:szCs w:val="28"/>
-          <w:highlight w:val="yellow"/>
-          <w:shd w:val="clear" w:color="auto" w:fill="FFFFFF"/>
-          <w:lang w:val="ru-RU"/>
-        </w:rPr>
-        <w:t xml:space="preserve">), </w:t>
-      </w:r>
-      <w:r>
-        <w:rPr>
-          <w:rFonts w:ascii="Times New Roman" w:hAnsi="Times New Roman" w:cs="Times New Roman"/>
-          <w:color w:val="474747"/>
-          <w:sz w:val="28"/>
-          <w:szCs w:val="28"/>
-          <w:highlight w:val="yellow"/>
-          <w:shd w:val="clear" w:color="auto" w:fill="FFFFFF"/>
-        </w:rPr>
-        <w:t>IBM</w:t>
-      </w:r>
-      <w:r>
-        <w:rPr>
-          <w:rFonts w:ascii="Times New Roman" w:hAnsi="Times New Roman" w:cs="Times New Roman"/>
-          <w:color w:val="474747"/>
-          <w:sz w:val="28"/>
-          <w:szCs w:val="28"/>
-          <w:highlight w:val="yellow"/>
-          <w:shd w:val="clear" w:color="auto" w:fill="FFFFFF"/>
-          <w:lang w:val="ru-RU"/>
-        </w:rPr>
-        <w:t xml:space="preserve"> </w:t>
-      </w:r>
-      <w:r>
-        <w:rPr>
-          <w:rFonts w:ascii="Times New Roman" w:hAnsi="Times New Roman" w:cs="Times New Roman"/>
-          <w:color w:val="474747"/>
-          <w:sz w:val="28"/>
-          <w:szCs w:val="28"/>
-          <w:highlight w:val="yellow"/>
-          <w:shd w:val="clear" w:color="auto" w:fill="FFFFFF"/>
-        </w:rPr>
-        <w:t>Notes</w:t>
-      </w:r>
-      <w:r>
-        <w:rPr>
-          <w:rFonts w:ascii="Times New Roman" w:hAnsi="Times New Roman" w:cs="Times New Roman"/>
-          <w:color w:val="474747"/>
-          <w:sz w:val="28"/>
-          <w:szCs w:val="28"/>
-          <w:highlight w:val="yellow"/>
-          <w:shd w:val="clear" w:color="auto" w:fill="FFFFFF"/>
-          <w:lang w:val="ru-RU"/>
-        </w:rPr>
-        <w:t>/</w:t>
-      </w:r>
-      <w:r>
-        <w:rPr>
-          <w:rFonts w:ascii="Times New Roman" w:hAnsi="Times New Roman" w:cs="Times New Roman"/>
-          <w:color w:val="474747"/>
-          <w:sz w:val="28"/>
-          <w:szCs w:val="28"/>
-          <w:highlight w:val="yellow"/>
-          <w:shd w:val="clear" w:color="auto" w:fill="FFFFFF"/>
-        </w:rPr>
-        <w:t>Domino</w:t>
-      </w:r>
-      <w:r>
-        <w:rPr>
-          <w:rFonts w:ascii="Times New Roman" w:hAnsi="Times New Roman" w:cs="Times New Roman"/>
-          <w:color w:val="474747"/>
-          <w:sz w:val="28"/>
-          <w:szCs w:val="28"/>
-          <w:highlight w:val="yellow"/>
-          <w:shd w:val="clear" w:color="auto" w:fill="FFFFFF"/>
-          <w:lang w:val="ru-RU"/>
-        </w:rPr>
-        <w:t xml:space="preserve"> и свободном программном обеспечении и предназначенных для автоматизации документооборота на предприятиях различных форм собственности.</w:t>
-      </w:r>
-      <w:r>
-        <w:rPr>
-          <w:rFonts w:ascii="Times New Roman" w:hAnsi="Times New Roman" w:cs="Times New Roman"/>
-          <w:sz w:val="28"/>
-          <w:szCs w:val="28"/>
-          <w:highlight w:val="yellow"/>
-          <w:shd w:val="clear" w:color="auto" w:fill="FFFFFF"/>
-          <w:lang w:val="ru-RU"/>
-        </w:rPr>
-        <w:t xml:space="preserve"> [http://iba.by/products/kancler/]</w:t>
-      </w:r>
-    </w:p>
-    <w:p>
-      <w:pPr>
-        <w:pStyle w:val="a6"/>
-        <w:jc w:val="both"/>
-        <w:rPr>
-          <w:rFonts w:ascii="Times New Roman" w:hAnsi="Times New Roman" w:cs="Times New Roman"/>
-          <w:sz w:val="28"/>
-          <w:szCs w:val="28"/>
-          <w:shd w:val="clear" w:color="auto" w:fill="FFFFFF"/>
-          <w:lang w:val="ru-RU"/>
-        </w:rPr>
-      </w:pPr>
-    </w:p>
-    <w:p>
-      <w:pPr>
-        <w:pStyle w:val="a6"/>
-        <w:jc w:val="both"/>
-        <w:rPr>
-          <w:rFonts w:ascii="Times New Roman" w:hAnsi="Times New Roman" w:cs="Times New Roman"/>
-          <w:color w:val="474747"/>
-          <w:sz w:val="28"/>
-          <w:szCs w:val="28"/>
-          <w:shd w:val="clear" w:color="auto" w:fill="FFFFFF"/>
-          <w:lang w:val="ru-RU"/>
-        </w:rPr>
-      </w:pPr>
-      <w:bookmarkStart w:id="0" w:name="_GoBack"/>
-      <w:bookmarkEnd w:id="0"/>
+          <w:rFonts w:ascii="Times New Roman" w:eastAsia="Times New Roman" w:hAnsi="Times New Roman" w:cs="Times New Roman"/>
+          <w:color w:val="000000"/>
+          <w:sz w:val="28"/>
+          <w:szCs w:val="28"/>
+          <w:lang w:val="ru-RU"/>
+        </w:rPr>
+        <w:t>версии 4.6.</w:t>
+      </w:r>
     </w:p>
     <w:sectPr>
       <w:pgSz w:w="12240" w:h="15840"/>
@@ -3239,6 +5157,95 @@
     </w:lvl>
   </w:abstractNum>
   <w:abstractNum w:abstractNumId="5" w15:restartNumberingAfterBreak="0">
+    <w:nsid w:val="276B7877"/>
+    <w:multiLevelType w:val="hybridMultilevel"/>
+    <w:tmpl w:val="43F8D724"/>
+    <w:lvl w:ilvl="0" w:tplc="192E402C">
+      <w:start w:val="1"/>
+      <w:numFmt w:val="decimal"/>
+      <w:lvlText w:val="%1."/>
+      <w:lvlJc w:val="left"/>
+      <w:pPr>
+        <w:ind w:left="1080" w:hanging="360"/>
+      </w:pPr>
+      <w:rPr>
+        <w:rFonts w:hint="default"/>
+      </w:rPr>
+    </w:lvl>
+    <w:lvl w:ilvl="1" w:tplc="04090019" w:tentative="1">
+      <w:start w:val="1"/>
+      <w:numFmt w:val="lowerLetter"/>
+      <w:lvlText w:val="%2."/>
+      <w:lvlJc w:val="left"/>
+      <w:pPr>
+        <w:ind w:left="1800" w:hanging="360"/>
+      </w:pPr>
+    </w:lvl>
+    <w:lvl w:ilvl="2" w:tplc="0409001B" w:tentative="1">
+      <w:start w:val="1"/>
+      <w:numFmt w:val="lowerRoman"/>
+      <w:lvlText w:val="%3."/>
+      <w:lvlJc w:val="right"/>
+      <w:pPr>
+        <w:ind w:left="2520" w:hanging="180"/>
+      </w:pPr>
+    </w:lvl>
+    <w:lvl w:ilvl="3" w:tplc="0409000F" w:tentative="1">
+      <w:start w:val="1"/>
+      <w:numFmt w:val="decimal"/>
+      <w:lvlText w:val="%4."/>
+      <w:lvlJc w:val="left"/>
+      <w:pPr>
+        <w:ind w:left="3240" w:hanging="360"/>
+      </w:pPr>
+    </w:lvl>
+    <w:lvl w:ilvl="4" w:tplc="04090019" w:tentative="1">
+      <w:start w:val="1"/>
+      <w:numFmt w:val="lowerLetter"/>
+      <w:lvlText w:val="%5."/>
+      <w:lvlJc w:val="left"/>
+      <w:pPr>
+        <w:ind w:left="3960" w:hanging="360"/>
+      </w:pPr>
+    </w:lvl>
+    <w:lvl w:ilvl="5" w:tplc="0409001B" w:tentative="1">
+      <w:start w:val="1"/>
+      <w:numFmt w:val="lowerRoman"/>
+      <w:lvlText w:val="%6."/>
+      <w:lvlJc w:val="right"/>
+      <w:pPr>
+        <w:ind w:left="4680" w:hanging="180"/>
+      </w:pPr>
+    </w:lvl>
+    <w:lvl w:ilvl="6" w:tplc="0409000F" w:tentative="1">
+      <w:start w:val="1"/>
+      <w:numFmt w:val="decimal"/>
+      <w:lvlText w:val="%7."/>
+      <w:lvlJc w:val="left"/>
+      <w:pPr>
+        <w:ind w:left="5400" w:hanging="360"/>
+      </w:pPr>
+    </w:lvl>
+    <w:lvl w:ilvl="7" w:tplc="04090019" w:tentative="1">
+      <w:start w:val="1"/>
+      <w:numFmt w:val="lowerLetter"/>
+      <w:lvlText w:val="%8."/>
+      <w:lvlJc w:val="left"/>
+      <w:pPr>
+        <w:ind w:left="6120" w:hanging="360"/>
+      </w:pPr>
+    </w:lvl>
+    <w:lvl w:ilvl="8" w:tplc="0409001B" w:tentative="1">
+      <w:start w:val="1"/>
+      <w:numFmt w:val="lowerRoman"/>
+      <w:lvlText w:val="%9."/>
+      <w:lvlJc w:val="right"/>
+      <w:pPr>
+        <w:ind w:left="6840" w:hanging="180"/>
+      </w:pPr>
+    </w:lvl>
+  </w:abstractNum>
+  <w:abstractNum w:abstractNumId="6" w15:restartNumberingAfterBreak="0">
     <w:nsid w:val="389A20C7"/>
     <w:multiLevelType w:val="hybridMultilevel"/>
     <w:tmpl w:val="213A2D58"/>
@@ -3327,7 +5334,185 @@
       </w:pPr>
     </w:lvl>
   </w:abstractNum>
-  <w:abstractNum w:abstractNumId="6" w15:restartNumberingAfterBreak="0">
+  <w:abstractNum w:abstractNumId="7" w15:restartNumberingAfterBreak="0">
+    <w:nsid w:val="39483427"/>
+    <w:multiLevelType w:val="hybridMultilevel"/>
+    <w:tmpl w:val="9D1A7408"/>
+    <w:lvl w:ilvl="0" w:tplc="7BCCB300">
+      <w:start w:val="1"/>
+      <w:numFmt w:val="decimal"/>
+      <w:lvlText w:val="%1."/>
+      <w:lvlJc w:val="left"/>
+      <w:pPr>
+        <w:ind w:left="1080" w:hanging="360"/>
+      </w:pPr>
+      <w:rPr>
+        <w:rFonts w:hint="default"/>
+      </w:rPr>
+    </w:lvl>
+    <w:lvl w:ilvl="1" w:tplc="04090019" w:tentative="1">
+      <w:start w:val="1"/>
+      <w:numFmt w:val="lowerLetter"/>
+      <w:lvlText w:val="%2."/>
+      <w:lvlJc w:val="left"/>
+      <w:pPr>
+        <w:ind w:left="1800" w:hanging="360"/>
+      </w:pPr>
+    </w:lvl>
+    <w:lvl w:ilvl="2" w:tplc="0409001B" w:tentative="1">
+      <w:start w:val="1"/>
+      <w:numFmt w:val="lowerRoman"/>
+      <w:lvlText w:val="%3."/>
+      <w:lvlJc w:val="right"/>
+      <w:pPr>
+        <w:ind w:left="2520" w:hanging="180"/>
+      </w:pPr>
+    </w:lvl>
+    <w:lvl w:ilvl="3" w:tplc="0409000F" w:tentative="1">
+      <w:start w:val="1"/>
+      <w:numFmt w:val="decimal"/>
+      <w:lvlText w:val="%4."/>
+      <w:lvlJc w:val="left"/>
+      <w:pPr>
+        <w:ind w:left="3240" w:hanging="360"/>
+      </w:pPr>
+    </w:lvl>
+    <w:lvl w:ilvl="4" w:tplc="04090019" w:tentative="1">
+      <w:start w:val="1"/>
+      <w:numFmt w:val="lowerLetter"/>
+      <w:lvlText w:val="%5."/>
+      <w:lvlJc w:val="left"/>
+      <w:pPr>
+        <w:ind w:left="3960" w:hanging="360"/>
+      </w:pPr>
+    </w:lvl>
+    <w:lvl w:ilvl="5" w:tplc="0409001B" w:tentative="1">
+      <w:start w:val="1"/>
+      <w:numFmt w:val="lowerRoman"/>
+      <w:lvlText w:val="%6."/>
+      <w:lvlJc w:val="right"/>
+      <w:pPr>
+        <w:ind w:left="4680" w:hanging="180"/>
+      </w:pPr>
+    </w:lvl>
+    <w:lvl w:ilvl="6" w:tplc="0409000F" w:tentative="1">
+      <w:start w:val="1"/>
+      <w:numFmt w:val="decimal"/>
+      <w:lvlText w:val="%7."/>
+      <w:lvlJc w:val="left"/>
+      <w:pPr>
+        <w:ind w:left="5400" w:hanging="360"/>
+      </w:pPr>
+    </w:lvl>
+    <w:lvl w:ilvl="7" w:tplc="04090019" w:tentative="1">
+      <w:start w:val="1"/>
+      <w:numFmt w:val="lowerLetter"/>
+      <w:lvlText w:val="%8."/>
+      <w:lvlJc w:val="left"/>
+      <w:pPr>
+        <w:ind w:left="6120" w:hanging="360"/>
+      </w:pPr>
+    </w:lvl>
+    <w:lvl w:ilvl="8" w:tplc="0409001B" w:tentative="1">
+      <w:start w:val="1"/>
+      <w:numFmt w:val="lowerRoman"/>
+      <w:lvlText w:val="%9."/>
+      <w:lvlJc w:val="right"/>
+      <w:pPr>
+        <w:ind w:left="6840" w:hanging="180"/>
+      </w:pPr>
+    </w:lvl>
+  </w:abstractNum>
+  <w:abstractNum w:abstractNumId="8" w15:restartNumberingAfterBreak="0">
+    <w:nsid w:val="39FB06A6"/>
+    <w:multiLevelType w:val="hybridMultilevel"/>
+    <w:tmpl w:val="74F8ECD0"/>
+    <w:lvl w:ilvl="0" w:tplc="3086D82A">
+      <w:start w:val="1"/>
+      <w:numFmt w:val="decimal"/>
+      <w:lvlText w:val="%1."/>
+      <w:lvlJc w:val="left"/>
+      <w:pPr>
+        <w:ind w:left="1080" w:hanging="360"/>
+      </w:pPr>
+      <w:rPr>
+        <w:rFonts w:hint="default"/>
+      </w:rPr>
+    </w:lvl>
+    <w:lvl w:ilvl="1" w:tplc="04090019" w:tentative="1">
+      <w:start w:val="1"/>
+      <w:numFmt w:val="lowerLetter"/>
+      <w:lvlText w:val="%2."/>
+      <w:lvlJc w:val="left"/>
+      <w:pPr>
+        <w:ind w:left="1800" w:hanging="360"/>
+      </w:pPr>
+    </w:lvl>
+    <w:lvl w:ilvl="2" w:tplc="0409001B" w:tentative="1">
+      <w:start w:val="1"/>
+      <w:numFmt w:val="lowerRoman"/>
+      <w:lvlText w:val="%3."/>
+      <w:lvlJc w:val="right"/>
+      <w:pPr>
+        <w:ind w:left="2520" w:hanging="180"/>
+      </w:pPr>
+    </w:lvl>
+    <w:lvl w:ilvl="3" w:tplc="0409000F" w:tentative="1">
+      <w:start w:val="1"/>
+      <w:numFmt w:val="decimal"/>
+      <w:lvlText w:val="%4."/>
+      <w:lvlJc w:val="left"/>
+      <w:pPr>
+        <w:ind w:left="3240" w:hanging="360"/>
+      </w:pPr>
+    </w:lvl>
+    <w:lvl w:ilvl="4" w:tplc="04090019" w:tentative="1">
+      <w:start w:val="1"/>
+      <w:numFmt w:val="lowerLetter"/>
+      <w:lvlText w:val="%5."/>
+      <w:lvlJc w:val="left"/>
+      <w:pPr>
+        <w:ind w:left="3960" w:hanging="360"/>
+      </w:pPr>
+    </w:lvl>
+    <w:lvl w:ilvl="5" w:tplc="0409001B" w:tentative="1">
+      <w:start w:val="1"/>
+      <w:numFmt w:val="lowerRoman"/>
+      <w:lvlText w:val="%6."/>
+      <w:lvlJc w:val="right"/>
+      <w:pPr>
+        <w:ind w:left="4680" w:hanging="180"/>
+      </w:pPr>
+    </w:lvl>
+    <w:lvl w:ilvl="6" w:tplc="0409000F" w:tentative="1">
+      <w:start w:val="1"/>
+      <w:numFmt w:val="decimal"/>
+      <w:lvlText w:val="%7."/>
+      <w:lvlJc w:val="left"/>
+      <w:pPr>
+        <w:ind w:left="5400" w:hanging="360"/>
+      </w:pPr>
+    </w:lvl>
+    <w:lvl w:ilvl="7" w:tplc="04090019" w:tentative="1">
+      <w:start w:val="1"/>
+      <w:numFmt w:val="lowerLetter"/>
+      <w:lvlText w:val="%8."/>
+      <w:lvlJc w:val="left"/>
+      <w:pPr>
+        <w:ind w:left="6120" w:hanging="360"/>
+      </w:pPr>
+    </w:lvl>
+    <w:lvl w:ilvl="8" w:tplc="0409001B" w:tentative="1">
+      <w:start w:val="1"/>
+      <w:numFmt w:val="lowerRoman"/>
+      <w:lvlText w:val="%9."/>
+      <w:lvlJc w:val="right"/>
+      <w:pPr>
+        <w:ind w:left="6840" w:hanging="180"/>
+      </w:pPr>
+    </w:lvl>
+  </w:abstractNum>
+  <w:abstractNum w:abstractNumId="9" w15:restartNumberingAfterBreak="0">
     <w:nsid w:val="3BC71066"/>
     <w:multiLevelType w:val="hybridMultilevel"/>
     <w:tmpl w:val="E8C42EF6"/>
@@ -3416,7 +5601,7 @@
       </w:pPr>
     </w:lvl>
   </w:abstractNum>
-  <w:abstractNum w:abstractNumId="7" w15:restartNumberingAfterBreak="0">
+  <w:abstractNum w:abstractNumId="10" w15:restartNumberingAfterBreak="0">
     <w:nsid w:val="40F06639"/>
     <w:multiLevelType w:val="hybridMultilevel"/>
     <w:tmpl w:val="B16059C8"/>
@@ -3507,7 +5692,96 @@
       </w:pPr>
     </w:lvl>
   </w:abstractNum>
-  <w:abstractNum w:abstractNumId="8" w15:restartNumberingAfterBreak="0">
+  <w:abstractNum w:abstractNumId="11" w15:restartNumberingAfterBreak="0">
+    <w:nsid w:val="4C4A6A86"/>
+    <w:multiLevelType w:val="hybridMultilevel"/>
+    <w:tmpl w:val="8D56AFD6"/>
+    <w:lvl w:ilvl="0" w:tplc="45ECF56A">
+      <w:start w:val="1"/>
+      <w:numFmt w:val="decimal"/>
+      <w:lvlText w:val="%1."/>
+      <w:lvlJc w:val="left"/>
+      <w:pPr>
+        <w:ind w:left="1080" w:hanging="360"/>
+      </w:pPr>
+      <w:rPr>
+        <w:rFonts w:hint="default"/>
+      </w:rPr>
+    </w:lvl>
+    <w:lvl w:ilvl="1" w:tplc="04090019" w:tentative="1">
+      <w:start w:val="1"/>
+      <w:numFmt w:val="lowerLetter"/>
+      <w:lvlText w:val="%2."/>
+      <w:lvlJc w:val="left"/>
+      <w:pPr>
+        <w:ind w:left="1800" w:hanging="360"/>
+      </w:pPr>
+    </w:lvl>
+    <w:lvl w:ilvl="2" w:tplc="0409001B" w:tentative="1">
+      <w:start w:val="1"/>
+      <w:numFmt w:val="lowerRoman"/>
+      <w:lvlText w:val="%3."/>
+      <w:lvlJc w:val="right"/>
+      <w:pPr>
+        <w:ind w:left="2520" w:hanging="180"/>
+      </w:pPr>
+    </w:lvl>
+    <w:lvl w:ilvl="3" w:tplc="0409000F" w:tentative="1">
+      <w:start w:val="1"/>
+      <w:numFmt w:val="decimal"/>
+      <w:lvlText w:val="%4."/>
+      <w:lvlJc w:val="left"/>
+      <w:pPr>
+        <w:ind w:left="3240" w:hanging="360"/>
+      </w:pPr>
+    </w:lvl>
+    <w:lvl w:ilvl="4" w:tplc="04090019" w:tentative="1">
+      <w:start w:val="1"/>
+      <w:numFmt w:val="lowerLetter"/>
+      <w:lvlText w:val="%5."/>
+      <w:lvlJc w:val="left"/>
+      <w:pPr>
+        <w:ind w:left="3960" w:hanging="360"/>
+      </w:pPr>
+    </w:lvl>
+    <w:lvl w:ilvl="5" w:tplc="0409001B" w:tentative="1">
+      <w:start w:val="1"/>
+      <w:numFmt w:val="lowerRoman"/>
+      <w:lvlText w:val="%6."/>
+      <w:lvlJc w:val="right"/>
+      <w:pPr>
+        <w:ind w:left="4680" w:hanging="180"/>
+      </w:pPr>
+    </w:lvl>
+    <w:lvl w:ilvl="6" w:tplc="0409000F" w:tentative="1">
+      <w:start w:val="1"/>
+      <w:numFmt w:val="decimal"/>
+      <w:lvlText w:val="%7."/>
+      <w:lvlJc w:val="left"/>
+      <w:pPr>
+        <w:ind w:left="5400" w:hanging="360"/>
+      </w:pPr>
+    </w:lvl>
+    <w:lvl w:ilvl="7" w:tplc="04090019" w:tentative="1">
+      <w:start w:val="1"/>
+      <w:numFmt w:val="lowerLetter"/>
+      <w:lvlText w:val="%8."/>
+      <w:lvlJc w:val="left"/>
+      <w:pPr>
+        <w:ind w:left="6120" w:hanging="360"/>
+      </w:pPr>
+    </w:lvl>
+    <w:lvl w:ilvl="8" w:tplc="0409001B" w:tentative="1">
+      <w:start w:val="1"/>
+      <w:numFmt w:val="lowerRoman"/>
+      <w:lvlText w:val="%9."/>
+      <w:lvlJc w:val="right"/>
+      <w:pPr>
+        <w:ind w:left="6840" w:hanging="180"/>
+      </w:pPr>
+    </w:lvl>
+  </w:abstractNum>
+  <w:abstractNum w:abstractNumId="12" w15:restartNumberingAfterBreak="0">
     <w:nsid w:val="4E7D4A32"/>
     <w:multiLevelType w:val="hybridMultilevel"/>
     <w:tmpl w:val="8A64B3B0"/>
@@ -3596,7 +5870,7 @@
       </w:pPr>
     </w:lvl>
   </w:abstractNum>
-  <w:abstractNum w:abstractNumId="9" w15:restartNumberingAfterBreak="0">
+  <w:abstractNum w:abstractNumId="13" w15:restartNumberingAfterBreak="0">
     <w:nsid w:val="51F55A35"/>
     <w:multiLevelType w:val="hybridMultilevel"/>
     <w:tmpl w:val="44501152"/>
@@ -3685,7 +5959,7 @@
       </w:pPr>
     </w:lvl>
   </w:abstractNum>
-  <w:abstractNum w:abstractNumId="10" w15:restartNumberingAfterBreak="0">
+  <w:abstractNum w:abstractNumId="14" w15:restartNumberingAfterBreak="0">
     <w:nsid w:val="741926B7"/>
     <w:multiLevelType w:val="hybridMultilevel"/>
     <w:tmpl w:val="270A32DA"/>
@@ -3774,7 +6048,96 @@
       </w:pPr>
     </w:lvl>
   </w:abstractNum>
-  <w:abstractNum w:abstractNumId="11" w15:restartNumberingAfterBreak="0">
+  <w:abstractNum w:abstractNumId="15" w15:restartNumberingAfterBreak="0">
+    <w:nsid w:val="744542E0"/>
+    <w:multiLevelType w:val="hybridMultilevel"/>
+    <w:tmpl w:val="E6920018"/>
+    <w:lvl w:ilvl="0" w:tplc="0409000F">
+      <w:start w:val="1"/>
+      <w:numFmt w:val="decimal"/>
+      <w:lvlText w:val="%1."/>
+      <w:lvlJc w:val="left"/>
+      <w:pPr>
+        <w:ind w:left="720" w:hanging="360"/>
+      </w:pPr>
+      <w:rPr>
+        <w:rFonts w:hint="default"/>
+      </w:rPr>
+    </w:lvl>
+    <w:lvl w:ilvl="1" w:tplc="04090019" w:tentative="1">
+      <w:start w:val="1"/>
+      <w:numFmt w:val="lowerLetter"/>
+      <w:lvlText w:val="%2."/>
+      <w:lvlJc w:val="left"/>
+      <w:pPr>
+        <w:ind w:left="1440" w:hanging="360"/>
+      </w:pPr>
+    </w:lvl>
+    <w:lvl w:ilvl="2" w:tplc="0409001B" w:tentative="1">
+      <w:start w:val="1"/>
+      <w:numFmt w:val="lowerRoman"/>
+      <w:lvlText w:val="%3."/>
+      <w:lvlJc w:val="right"/>
+      <w:pPr>
+        <w:ind w:left="2160" w:hanging="180"/>
+      </w:pPr>
+    </w:lvl>
+    <w:lvl w:ilvl="3" w:tplc="0409000F" w:tentative="1">
+      <w:start w:val="1"/>
+      <w:numFmt w:val="decimal"/>
+      <w:lvlText w:val="%4."/>
+      <w:lvlJc w:val="left"/>
+      <w:pPr>
+        <w:ind w:left="2880" w:hanging="360"/>
+      </w:pPr>
+    </w:lvl>
+    <w:lvl w:ilvl="4" w:tplc="04090019" w:tentative="1">
+      <w:start w:val="1"/>
+      <w:numFmt w:val="lowerLetter"/>
+      <w:lvlText w:val="%5."/>
+      <w:lvlJc w:val="left"/>
+      <w:pPr>
+        <w:ind w:left="3600" w:hanging="360"/>
+      </w:pPr>
+    </w:lvl>
+    <w:lvl w:ilvl="5" w:tplc="0409001B" w:tentative="1">
+      <w:start w:val="1"/>
+      <w:numFmt w:val="lowerRoman"/>
+      <w:lvlText w:val="%6."/>
+      <w:lvlJc w:val="right"/>
+      <w:pPr>
+        <w:ind w:left="4320" w:hanging="180"/>
+      </w:pPr>
+    </w:lvl>
+    <w:lvl w:ilvl="6" w:tplc="0409000F" w:tentative="1">
+      <w:start w:val="1"/>
+      <w:numFmt w:val="decimal"/>
+      <w:lvlText w:val="%7."/>
+      <w:lvlJc w:val="left"/>
+      <w:pPr>
+        <w:ind w:left="5040" w:hanging="360"/>
+      </w:pPr>
+    </w:lvl>
+    <w:lvl w:ilvl="7" w:tplc="04090019" w:tentative="1">
+      <w:start w:val="1"/>
+      <w:numFmt w:val="lowerLetter"/>
+      <w:lvlText w:val="%8."/>
+      <w:lvlJc w:val="left"/>
+      <w:pPr>
+        <w:ind w:left="5760" w:hanging="360"/>
+      </w:pPr>
+    </w:lvl>
+    <w:lvl w:ilvl="8" w:tplc="0409001B" w:tentative="1">
+      <w:start w:val="1"/>
+      <w:numFmt w:val="lowerRoman"/>
+      <w:lvlText w:val="%9."/>
+      <w:lvlJc w:val="right"/>
+      <w:pPr>
+        <w:ind w:left="6480" w:hanging="180"/>
+      </w:pPr>
+    </w:lvl>
+  </w:abstractNum>
+  <w:abstractNum w:abstractNumId="16" w15:restartNumberingAfterBreak="0">
     <w:nsid w:val="7600428A"/>
     <w:multiLevelType w:val="hybridMultilevel"/>
     <w:tmpl w:val="97003FA6"/>
@@ -3863,7 +6226,7 @@
       </w:pPr>
     </w:lvl>
   </w:abstractNum>
-  <w:abstractNum w:abstractNumId="12" w15:restartNumberingAfterBreak="0">
+  <w:abstractNum w:abstractNumId="17" w15:restartNumberingAfterBreak="0">
     <w:nsid w:val="790C00F6"/>
     <w:multiLevelType w:val="hybridMultilevel"/>
     <w:tmpl w:val="D2905538"/>
@@ -3952,7 +6315,96 @@
       </w:pPr>
     </w:lvl>
   </w:abstractNum>
-  <w:abstractNum w:abstractNumId="13" w15:restartNumberingAfterBreak="0">
+  <w:abstractNum w:abstractNumId="18" w15:restartNumberingAfterBreak="0">
+    <w:nsid w:val="7A962621"/>
+    <w:multiLevelType w:val="hybridMultilevel"/>
+    <w:tmpl w:val="11CE61A6"/>
+    <w:lvl w:ilvl="0" w:tplc="F1AE21E8">
+      <w:start w:val="1"/>
+      <w:numFmt w:val="decimal"/>
+      <w:lvlText w:val="%1."/>
+      <w:lvlJc w:val="left"/>
+      <w:pPr>
+        <w:ind w:left="1080" w:hanging="360"/>
+      </w:pPr>
+      <w:rPr>
+        <w:rFonts w:hint="default"/>
+      </w:rPr>
+    </w:lvl>
+    <w:lvl w:ilvl="1" w:tplc="04090019" w:tentative="1">
+      <w:start w:val="1"/>
+      <w:numFmt w:val="lowerLetter"/>
+      <w:lvlText w:val="%2."/>
+      <w:lvlJc w:val="left"/>
+      <w:pPr>
+        <w:ind w:left="1800" w:hanging="360"/>
+      </w:pPr>
+    </w:lvl>
+    <w:lvl w:ilvl="2" w:tplc="0409001B" w:tentative="1">
+      <w:start w:val="1"/>
+      <w:numFmt w:val="lowerRoman"/>
+      <w:lvlText w:val="%3."/>
+      <w:lvlJc w:val="right"/>
+      <w:pPr>
+        <w:ind w:left="2520" w:hanging="180"/>
+      </w:pPr>
+    </w:lvl>
+    <w:lvl w:ilvl="3" w:tplc="0409000F" w:tentative="1">
+      <w:start w:val="1"/>
+      <w:numFmt w:val="decimal"/>
+      <w:lvlText w:val="%4."/>
+      <w:lvlJc w:val="left"/>
+      <w:pPr>
+        <w:ind w:left="3240" w:hanging="360"/>
+      </w:pPr>
+    </w:lvl>
+    <w:lvl w:ilvl="4" w:tplc="04090019" w:tentative="1">
+      <w:start w:val="1"/>
+      <w:numFmt w:val="lowerLetter"/>
+      <w:lvlText w:val="%5."/>
+      <w:lvlJc w:val="left"/>
+      <w:pPr>
+        <w:ind w:left="3960" w:hanging="360"/>
+      </w:pPr>
+    </w:lvl>
+    <w:lvl w:ilvl="5" w:tplc="0409001B" w:tentative="1">
+      <w:start w:val="1"/>
+      <w:numFmt w:val="lowerRoman"/>
+      <w:lvlText w:val="%6."/>
+      <w:lvlJc w:val="right"/>
+      <w:pPr>
+        <w:ind w:left="4680" w:hanging="180"/>
+      </w:pPr>
+    </w:lvl>
+    <w:lvl w:ilvl="6" w:tplc="0409000F" w:tentative="1">
+      <w:start w:val="1"/>
+      <w:numFmt w:val="decimal"/>
+      <w:lvlText w:val="%7."/>
+      <w:lvlJc w:val="left"/>
+      <w:pPr>
+        <w:ind w:left="5400" w:hanging="360"/>
+      </w:pPr>
+    </w:lvl>
+    <w:lvl w:ilvl="7" w:tplc="04090019" w:tentative="1">
+      <w:start w:val="1"/>
+      <w:numFmt w:val="lowerLetter"/>
+      <w:lvlText w:val="%8."/>
+      <w:lvlJc w:val="left"/>
+      <w:pPr>
+        <w:ind w:left="6120" w:hanging="360"/>
+      </w:pPr>
+    </w:lvl>
+    <w:lvl w:ilvl="8" w:tplc="0409001B" w:tentative="1">
+      <w:start w:val="1"/>
+      <w:numFmt w:val="lowerRoman"/>
+      <w:lvlText w:val="%9."/>
+      <w:lvlJc w:val="right"/>
+      <w:pPr>
+        <w:ind w:left="6840" w:hanging="180"/>
+      </w:pPr>
+    </w:lvl>
+  </w:abstractNum>
+  <w:abstractNum w:abstractNumId="19" w15:restartNumberingAfterBreak="0">
     <w:nsid w:val="7D0F77C1"/>
     <w:multiLevelType w:val="hybridMultilevel"/>
     <w:tmpl w:val="712033A6"/>
@@ -4041,7 +6493,7 @@
       </w:pPr>
     </w:lvl>
   </w:abstractNum>
-  <w:abstractNum w:abstractNumId="14" w15:restartNumberingAfterBreak="0">
+  <w:abstractNum w:abstractNumId="20" w15:restartNumberingAfterBreak="0">
     <w:nsid w:val="7EB829C0"/>
     <w:multiLevelType w:val="hybridMultilevel"/>
     <w:tmpl w:val="B7DE6912"/>
@@ -4131,10 +6583,10 @@
     </w:lvl>
   </w:abstractNum>
   <w:num w:numId="1">
-    <w:abstractNumId w:val="7"/>
+    <w:abstractNumId w:val="10"/>
   </w:num>
   <w:num w:numId="2">
-    <w:abstractNumId w:val="12"/>
+    <w:abstractNumId w:val="17"/>
   </w:num>
   <w:num w:numId="3">
     <w:abstractNumId w:val="1"/>
@@ -4146,34 +6598,52 @@
     <w:abstractNumId w:val="3"/>
   </w:num>
   <w:num w:numId="6">
-    <w:abstractNumId w:val="5"/>
+    <w:abstractNumId w:val="6"/>
   </w:num>
   <w:num w:numId="7">
-    <w:abstractNumId w:val="13"/>
+    <w:abstractNumId w:val="19"/>
   </w:num>
   <w:num w:numId="8">
-    <w:abstractNumId w:val="11"/>
+    <w:abstractNumId w:val="16"/>
   </w:num>
   <w:num w:numId="9">
     <w:abstractNumId w:val="0"/>
   </w:num>
   <w:num w:numId="10">
-    <w:abstractNumId w:val="9"/>
+    <w:abstractNumId w:val="13"/>
   </w:num>
   <w:num w:numId="11">
-    <w:abstractNumId w:val="10"/>
+    <w:abstractNumId w:val="14"/>
   </w:num>
   <w:num w:numId="12">
     <w:abstractNumId w:val="4"/>
   </w:num>
   <w:num w:numId="13">
-    <w:abstractNumId w:val="6"/>
+    <w:abstractNumId w:val="9"/>
   </w:num>
   <w:num w:numId="14">
+    <w:abstractNumId w:val="12"/>
+  </w:num>
+  <w:num w:numId="15">
+    <w:abstractNumId w:val="20"/>
+  </w:num>
+  <w:num w:numId="16">
+    <w:abstractNumId w:val="18"/>
+  </w:num>
+  <w:num w:numId="17">
+    <w:abstractNumId w:val="11"/>
+  </w:num>
+  <w:num w:numId="18">
+    <w:abstractNumId w:val="15"/>
+  </w:num>
+  <w:num w:numId="19">
+    <w:abstractNumId w:val="7"/>
+  </w:num>
+  <w:num w:numId="20">
     <w:abstractNumId w:val="8"/>
   </w:num>
-  <w:num w:numId="15">
-    <w:abstractNumId w:val="14"/>
+  <w:num w:numId="21">
+    <w:abstractNumId w:val="5"/>
   </w:num>
 </w:numbering>
 </file>
@@ -4921,7 +7391,7 @@
 </file>
 
 <file path=customXml/itemProps1.xml><?xml version="1.0" encoding="utf-8"?>
-<ds:datastoreItem xmlns:ds="http://schemas.openxmlformats.org/officeDocument/2006/customXml" ds:itemID="{F371ACC1-D0A3-471D-A89B-BB7705737055}">
+<ds:datastoreItem xmlns:ds="http://schemas.openxmlformats.org/officeDocument/2006/customXml" ds:itemID="{11F25483-9999-4D2A-8837-93E4B559B189}">
   <ds:schemaRefs>
     <ds:schemaRef ds:uri="http://schemas.openxmlformats.org/officeDocument/2006/bibliography"/>
   </ds:schemaRefs>

</xml_diff>